<commit_message>
2th update and delete from web befor v#24
</commit_message>
<xml_diff>
--- a/how_we_did_it.docx
+++ b/how_we_did_it.docx
@@ -24904,15 +24904,6 @@
           <w:lang w:bidi="ar-EG"/>
         </w:rPr>
         <w:br/>
-      </w:r>
-      <w:r>
-        <w:rPr>
-          <w:rStyle w:val="IntenseEmphasis"/>
-          <w:color w:val="auto"/>
-          <w:sz w:val="28"/>
-          <w:szCs w:val="28"/>
-          <w:lang w:bidi="ar-EG"/>
-        </w:rPr>
         <w:t>$(“#</w:t>
       </w:r>
       <w:proofErr w:type="spellStart"/>
@@ -24935,27 +24926,7 @@
           <w:szCs w:val="28"/>
           <w:lang w:bidi="ar-EG"/>
         </w:rPr>
-        <w:t>”).</w:t>
-      </w:r>
-      <w:r>
-        <w:rPr>
-          <w:rStyle w:val="IntenseEmphasis"/>
-          <w:color w:val="auto"/>
-          <w:sz w:val="28"/>
-          <w:szCs w:val="28"/>
-          <w:lang w:bidi="ar-EG"/>
-        </w:rPr>
-        <w:t>show</w:t>
-      </w:r>
-      <w:r>
-        <w:rPr>
-          <w:rStyle w:val="IntenseEmphasis"/>
-          <w:color w:val="auto"/>
-          <w:sz w:val="28"/>
-          <w:szCs w:val="28"/>
-          <w:lang w:bidi="ar-EG"/>
-        </w:rPr>
-        <w:t>()</w:t>
+        <w:t>”).show()</w:t>
       </w:r>
       <w:r>
         <w:rPr>
@@ -25010,15 +24981,6 @@
           <w:lang w:bidi="ar-EG"/>
         </w:rPr>
         <w:br/>
-      </w:r>
-      <w:r>
-        <w:rPr>
-          <w:rStyle w:val="IntenseEmphasis"/>
-          <w:color w:val="auto"/>
-          <w:sz w:val="28"/>
-          <w:szCs w:val="28"/>
-          <w:lang w:bidi="ar-EG"/>
-        </w:rPr>
         <w:t>$(“#</w:t>
       </w:r>
       <w:proofErr w:type="spellStart"/>
@@ -25065,6 +25027,3527 @@
         <w:br/>
         <w:t>&lt;/script&gt;</w:t>
       </w:r>
+    </w:p>
+    <w:p>
+      <w:pPr>
+        <w:bidi/>
+        <w:rPr>
+          <w:rStyle w:val="IntenseEmphasis"/>
+          <w:color w:val="auto"/>
+          <w:sz w:val="28"/>
+          <w:szCs w:val="28"/>
+        </w:rPr>
+      </w:pPr>
+    </w:p>
+    <w:p>
+      <w:pPr>
+        <w:bidi/>
+        <w:rPr>
+          <w:rStyle w:val="IntenseEmphasis"/>
+          <w:color w:val="auto"/>
+          <w:sz w:val="28"/>
+          <w:szCs w:val="28"/>
+        </w:rPr>
+      </w:pPr>
+    </w:p>
+    <w:p>
+      <w:pPr>
+        <w:bidi/>
+        <w:rPr>
+          <w:rStyle w:val="IntenseEmphasis"/>
+          <w:color w:val="auto"/>
+          <w:sz w:val="28"/>
+          <w:szCs w:val="28"/>
+        </w:rPr>
+      </w:pPr>
+    </w:p>
+    <w:p>
+      <w:pPr>
+        <w:bidi/>
+        <w:rPr>
+          <w:i/>
+          <w:iCs/>
+          <w:sz w:val="28"/>
+          <w:szCs w:val="28"/>
+        </w:rPr>
+      </w:pPr>
+      <w:r>
+        <w:rPr>
+          <w:b/>
+          <w:bCs/>
+          <w:i/>
+          <w:iCs/>
+          <w:sz w:val="28"/>
+          <w:szCs w:val="28"/>
+          <w:rtl/>
+        </w:rPr>
+        <w:t>####################################</w:t>
+      </w:r>
+      <w:r>
+        <w:rPr>
+          <w:i/>
+          <w:iCs/>
+          <w:sz w:val="28"/>
+          <w:szCs w:val="28"/>
+          <w:rtl/>
+          <w:lang w:bidi="ar-EG"/>
+        </w:rPr>
+        <w:t xml:space="preserve"> </w:t>
+      </w:r>
+    </w:p>
+    <w:p>
+      <w:pPr>
+        <w:bidi/>
+        <w:rPr>
+          <w:b/>
+          <w:bCs/>
+          <w:i/>
+          <w:iCs/>
+          <w:sz w:val="28"/>
+          <w:szCs w:val="28"/>
+        </w:rPr>
+      </w:pPr>
+      <w:r>
+        <w:rPr>
+          <w:b/>
+          <w:bCs/>
+          <w:i/>
+          <w:iCs/>
+          <w:sz w:val="28"/>
+          <w:szCs w:val="28"/>
+          <w:rtl/>
+          <w:lang w:bidi="ar-EG"/>
+        </w:rPr>
+        <w:t xml:space="preserve">الخطوه الثانيه عشر  </w:t>
+      </w:r>
+    </w:p>
+    <w:p>
+      <w:pPr>
+        <w:bidi/>
+        <w:rPr>
+          <w:b/>
+          <w:bCs/>
+          <w:i/>
+          <w:iCs/>
+          <w:sz w:val="28"/>
+          <w:szCs w:val="28"/>
+          <w:rtl/>
+          <w:lang w:bidi="ar-EG"/>
+        </w:rPr>
+      </w:pPr>
+      <w:r>
+        <w:rPr>
+          <w:b/>
+          <w:bCs/>
+          <w:i/>
+          <w:iCs/>
+          <w:sz w:val="28"/>
+          <w:szCs w:val="28"/>
+          <w:rtl/>
+          <w:lang w:bidi="ar-EG"/>
+        </w:rPr>
+        <w:t>تعديل بيانات الكتاب من المستخدم من خلال صفحه الويب</w:t>
+      </w:r>
+    </w:p>
+    <w:p>
+      <w:pPr>
+        <w:bidi/>
+        <w:rPr>
+          <w:b/>
+          <w:bCs/>
+          <w:i/>
+          <w:iCs/>
+          <w:sz w:val="28"/>
+          <w:szCs w:val="28"/>
+          <w:rtl/>
+          <w:lang w:bidi="ar-EG"/>
+        </w:rPr>
+      </w:pPr>
+      <w:r>
+        <w:rPr>
+          <w:b/>
+          <w:bCs/>
+          <w:i/>
+          <w:iCs/>
+          <w:sz w:val="28"/>
+          <w:szCs w:val="28"/>
+        </w:rPr>
+        <w:t>V num #22</w:t>
+      </w:r>
+    </w:p>
+    <w:p>
+      <w:pPr>
+        <w:bidi/>
+        <w:rPr>
+          <w:b/>
+          <w:bCs/>
+          <w:i/>
+          <w:iCs/>
+          <w:sz w:val="28"/>
+          <w:szCs w:val="28"/>
+        </w:rPr>
+      </w:pPr>
+      <w:r>
+        <w:rPr>
+          <w:b/>
+          <w:bCs/>
+          <w:i/>
+          <w:iCs/>
+          <w:sz w:val="28"/>
+          <w:szCs w:val="28"/>
+        </w:rPr>
+        <w:t>\\\\\\\\\\\\\\\\\\\\\\\\\\\\\\\\\\\\\\\\\\\\\\\\\</w:t>
+      </w:r>
+    </w:p>
+    <w:p>
+      <w:pPr>
+        <w:bidi/>
+        <w:rPr>
+          <w:i/>
+          <w:iCs/>
+          <w:sz w:val="28"/>
+          <w:szCs w:val="28"/>
+          <w:rtl/>
+        </w:rPr>
+      </w:pPr>
+    </w:p>
+    <w:p>
+      <w:pPr>
+        <w:bidi/>
+        <w:rPr>
+          <w:i/>
+          <w:iCs/>
+          <w:sz w:val="28"/>
+          <w:szCs w:val="28"/>
+        </w:rPr>
+      </w:pPr>
+      <w:r>
+        <w:rPr>
+          <w:i/>
+          <w:iCs/>
+          <w:sz w:val="28"/>
+          <w:szCs w:val="28"/>
+          <w:rtl/>
+          <w:lang w:bidi="ar-EG"/>
+        </w:rPr>
+        <w:t xml:space="preserve">1 – تعديل ال </w:t>
+      </w:r>
+      <w:proofErr w:type="spellStart"/>
+      <w:r>
+        <w:rPr>
+          <w:i/>
+          <w:iCs/>
+          <w:sz w:val="28"/>
+          <w:szCs w:val="28"/>
+        </w:rPr>
+        <w:t>url</w:t>
+      </w:r>
+      <w:proofErr w:type="spellEnd"/>
+      <w:r>
+        <w:rPr>
+          <w:i/>
+          <w:iCs/>
+          <w:sz w:val="28"/>
+          <w:szCs w:val="28"/>
+          <w:rtl/>
+          <w:lang w:bidi="ar-EG"/>
+        </w:rPr>
+        <w:t xml:space="preserve"> الخاصه بالصفحه فى التطبيق بحيث انه يكون لكل كتاب </w:t>
+      </w:r>
+      <w:proofErr w:type="spellStart"/>
+      <w:r>
+        <w:rPr>
+          <w:i/>
+          <w:iCs/>
+          <w:sz w:val="28"/>
+          <w:szCs w:val="28"/>
+        </w:rPr>
+        <w:t>url</w:t>
+      </w:r>
+      <w:proofErr w:type="spellEnd"/>
+      <w:r>
+        <w:rPr>
+          <w:i/>
+          <w:iCs/>
+          <w:sz w:val="28"/>
+          <w:szCs w:val="28"/>
+          <w:rtl/>
+          <w:lang w:bidi="ar-EG"/>
+        </w:rPr>
+        <w:t xml:space="preserve"> مختلف</w:t>
+      </w:r>
+      <w:r>
+        <w:rPr>
+          <w:i/>
+          <w:iCs/>
+          <w:sz w:val="28"/>
+          <w:szCs w:val="28"/>
+          <w:rtl/>
+          <w:lang w:bidi="ar-EG"/>
+        </w:rPr>
+        <w:br/>
+      </w:r>
+      <w:r>
+        <w:rPr>
+          <w:i/>
+          <w:iCs/>
+          <w:sz w:val="28"/>
+          <w:szCs w:val="28"/>
+        </w:rPr>
+        <w:t>path(‘update/&lt;</w:t>
+      </w:r>
+      <w:proofErr w:type="spellStart"/>
+      <w:r>
+        <w:rPr>
+          <w:i/>
+          <w:iCs/>
+          <w:sz w:val="28"/>
+          <w:szCs w:val="28"/>
+        </w:rPr>
+        <w:t>int:id</w:t>
+      </w:r>
+      <w:proofErr w:type="spellEnd"/>
+      <w:r>
+        <w:rPr>
+          <w:i/>
+          <w:iCs/>
+          <w:sz w:val="28"/>
+          <w:szCs w:val="28"/>
+        </w:rPr>
+        <w:t xml:space="preserve">&gt;’, </w:t>
+      </w:r>
+      <w:proofErr w:type="spellStart"/>
+      <w:r>
+        <w:rPr>
+          <w:i/>
+          <w:iCs/>
+          <w:sz w:val="28"/>
+          <w:szCs w:val="28"/>
+        </w:rPr>
+        <w:t>views.update</w:t>
+      </w:r>
+      <w:proofErr w:type="spellEnd"/>
+      <w:r>
+        <w:rPr>
+          <w:i/>
+          <w:iCs/>
+          <w:sz w:val="28"/>
+          <w:szCs w:val="28"/>
+        </w:rPr>
+        <w:t>, name=’update’),</w:t>
+      </w:r>
+      <w:r>
+        <w:rPr>
+          <w:i/>
+          <w:iCs/>
+          <w:sz w:val="28"/>
+          <w:szCs w:val="28"/>
+        </w:rPr>
+        <w:br/>
+      </w:r>
+      <w:r>
+        <w:rPr>
+          <w:i/>
+          <w:iCs/>
+          <w:sz w:val="28"/>
+          <w:szCs w:val="28"/>
+          <w:rtl/>
+          <w:lang w:bidi="ar-EG"/>
+        </w:rPr>
+        <w:t xml:space="preserve">نذهب الى الصفحه التى بها زر التعديل فى هذه الحاله هو ال </w:t>
+      </w:r>
+      <w:r>
+        <w:rPr>
+          <w:i/>
+          <w:iCs/>
+          <w:sz w:val="28"/>
+          <w:szCs w:val="28"/>
+        </w:rPr>
+        <w:t>index.html</w:t>
+      </w:r>
+      <w:r>
+        <w:rPr>
+          <w:i/>
+          <w:iCs/>
+          <w:sz w:val="28"/>
+          <w:szCs w:val="28"/>
+          <w:rtl/>
+          <w:lang w:bidi="ar-EG"/>
+        </w:rPr>
+        <w:t xml:space="preserve"> و نذهب الى خانه التعديل و نضع </w:t>
+      </w:r>
+      <w:proofErr w:type="spellStart"/>
+      <w:r>
+        <w:rPr>
+          <w:i/>
+          <w:iCs/>
+          <w:sz w:val="28"/>
+          <w:szCs w:val="28"/>
+        </w:rPr>
+        <w:t>url</w:t>
+      </w:r>
+      <w:proofErr w:type="spellEnd"/>
+      <w:r>
+        <w:rPr>
+          <w:i/>
+          <w:iCs/>
+          <w:sz w:val="28"/>
+          <w:szCs w:val="28"/>
+          <w:rtl/>
+          <w:lang w:bidi="ar-EG"/>
+        </w:rPr>
+        <w:t xml:space="preserve"> الخاص بالتعديل فى </w:t>
+      </w:r>
+      <w:proofErr w:type="spellStart"/>
+      <w:r>
+        <w:rPr>
+          <w:i/>
+          <w:iCs/>
+          <w:sz w:val="28"/>
+          <w:szCs w:val="28"/>
+        </w:rPr>
+        <w:t>href</w:t>
+      </w:r>
+      <w:proofErr w:type="spellEnd"/>
+      <w:r>
+        <w:rPr>
+          <w:i/>
+          <w:iCs/>
+          <w:sz w:val="28"/>
+          <w:szCs w:val="28"/>
+          <w:rtl/>
+          <w:lang w:bidi="ar-EG"/>
+        </w:rPr>
+        <w:t xml:space="preserve"> كالتالى </w:t>
+      </w:r>
+      <w:r>
+        <w:rPr>
+          <w:i/>
+          <w:iCs/>
+          <w:sz w:val="28"/>
+          <w:szCs w:val="28"/>
+          <w:rtl/>
+          <w:lang w:bidi="ar-EG"/>
+        </w:rPr>
+        <w:br/>
+      </w:r>
+      <w:proofErr w:type="spellStart"/>
+      <w:r>
+        <w:rPr>
+          <w:i/>
+          <w:iCs/>
+          <w:sz w:val="28"/>
+          <w:szCs w:val="28"/>
+        </w:rPr>
+        <w:t>href</w:t>
+      </w:r>
+      <w:proofErr w:type="spellEnd"/>
+      <w:r>
+        <w:rPr>
+          <w:i/>
+          <w:iCs/>
+          <w:sz w:val="28"/>
+          <w:szCs w:val="28"/>
+        </w:rPr>
+        <w:t xml:space="preserve">=”{% </w:t>
+      </w:r>
+      <w:proofErr w:type="spellStart"/>
+      <w:r>
+        <w:rPr>
+          <w:i/>
+          <w:iCs/>
+          <w:sz w:val="28"/>
+          <w:szCs w:val="28"/>
+        </w:rPr>
+        <w:t>url</w:t>
+      </w:r>
+      <w:proofErr w:type="spellEnd"/>
+      <w:r>
+        <w:rPr>
+          <w:i/>
+          <w:iCs/>
+          <w:sz w:val="28"/>
+          <w:szCs w:val="28"/>
+        </w:rPr>
+        <w:t xml:space="preserve"> ‘update’ book.id %}”</w:t>
+      </w:r>
+    </w:p>
+    <w:p>
+      <w:pPr>
+        <w:bidi/>
+        <w:rPr>
+          <w:i/>
+          <w:iCs/>
+          <w:sz w:val="28"/>
+          <w:szCs w:val="28"/>
+        </w:rPr>
+      </w:pPr>
+    </w:p>
+    <w:p>
+      <w:pPr>
+        <w:bidi/>
+        <w:rPr>
+          <w:i/>
+          <w:iCs/>
+          <w:sz w:val="28"/>
+          <w:szCs w:val="28"/>
+        </w:rPr>
+      </w:pPr>
+      <w:r>
+        <w:rPr>
+          <w:i/>
+          <w:iCs/>
+          <w:sz w:val="28"/>
+          <w:szCs w:val="28"/>
+          <w:rtl/>
+          <w:lang w:bidi="ar-EG"/>
+        </w:rPr>
+        <w:t xml:space="preserve">2 – نذهب الى </w:t>
+      </w:r>
+      <w:r>
+        <w:rPr>
+          <w:i/>
+          <w:iCs/>
+          <w:sz w:val="28"/>
+          <w:szCs w:val="28"/>
+        </w:rPr>
+        <w:t>views.py</w:t>
+      </w:r>
+      <w:r>
+        <w:rPr>
+          <w:i/>
+          <w:iCs/>
+          <w:sz w:val="28"/>
+          <w:szCs w:val="28"/>
+          <w:rtl/>
+          <w:lang w:bidi="ar-EG"/>
+        </w:rPr>
+        <w:t xml:space="preserve"> الخاص بالمشروع و نعدل </w:t>
+      </w:r>
+      <w:r>
+        <w:rPr>
+          <w:i/>
+          <w:iCs/>
+          <w:sz w:val="28"/>
+          <w:szCs w:val="28"/>
+        </w:rPr>
+        <w:t>def</w:t>
+      </w:r>
+      <w:r>
+        <w:rPr>
+          <w:i/>
+          <w:iCs/>
+          <w:sz w:val="28"/>
+          <w:szCs w:val="28"/>
+          <w:rtl/>
+          <w:lang w:bidi="ar-EG"/>
+        </w:rPr>
+        <w:t xml:space="preserve"> الخاص  ب </w:t>
+      </w:r>
+      <w:r>
+        <w:rPr>
+          <w:i/>
+          <w:iCs/>
+          <w:sz w:val="28"/>
+          <w:szCs w:val="28"/>
+        </w:rPr>
+        <w:t>update</w:t>
+      </w:r>
+      <w:r>
+        <w:rPr>
+          <w:i/>
+          <w:iCs/>
+          <w:sz w:val="28"/>
+          <w:szCs w:val="28"/>
+          <w:rtl/>
+          <w:lang w:bidi="ar-EG"/>
+        </w:rPr>
+        <w:t xml:space="preserve"> كالتالى</w:t>
+      </w:r>
+      <w:r>
+        <w:rPr>
+          <w:i/>
+          <w:iCs/>
+          <w:sz w:val="28"/>
+          <w:szCs w:val="28"/>
+        </w:rPr>
+        <w:br/>
+      </w:r>
+      <w:r>
+        <w:rPr>
+          <w:i/>
+          <w:iCs/>
+          <w:sz w:val="28"/>
+          <w:szCs w:val="28"/>
+          <w:rtl/>
+          <w:lang w:bidi="ar-EG"/>
+        </w:rPr>
+        <w:t xml:space="preserve">نضيف </w:t>
+      </w:r>
+      <w:r>
+        <w:rPr>
+          <w:i/>
+          <w:iCs/>
+          <w:sz w:val="28"/>
+          <w:szCs w:val="28"/>
+        </w:rPr>
+        <w:t xml:space="preserve">from </w:t>
+      </w:r>
+      <w:proofErr w:type="spellStart"/>
+      <w:r>
+        <w:rPr>
+          <w:i/>
+          <w:iCs/>
+          <w:sz w:val="28"/>
+          <w:szCs w:val="28"/>
+        </w:rPr>
+        <w:t>Django.shortcuts</w:t>
+      </w:r>
+      <w:proofErr w:type="spellEnd"/>
+      <w:r>
+        <w:rPr>
+          <w:i/>
+          <w:iCs/>
+          <w:sz w:val="28"/>
+          <w:szCs w:val="28"/>
+        </w:rPr>
+        <w:t xml:space="preserve"> import redirect, render</w:t>
+      </w:r>
+      <w:r>
+        <w:rPr>
+          <w:i/>
+          <w:iCs/>
+          <w:sz w:val="28"/>
+          <w:szCs w:val="28"/>
+          <w:rtl/>
+          <w:lang w:bidi="ar-EG"/>
+        </w:rPr>
+        <w:br/>
+      </w:r>
+      <w:r>
+        <w:rPr>
+          <w:i/>
+          <w:iCs/>
+          <w:sz w:val="28"/>
+          <w:szCs w:val="28"/>
+        </w:rPr>
+        <w:t>def update(request, id):</w:t>
+      </w:r>
+      <w:r>
+        <w:rPr>
+          <w:i/>
+          <w:iCs/>
+          <w:sz w:val="28"/>
+          <w:szCs w:val="28"/>
+        </w:rPr>
+        <w:br/>
+      </w:r>
+      <w:proofErr w:type="spellStart"/>
+      <w:r>
+        <w:rPr>
+          <w:i/>
+          <w:iCs/>
+          <w:sz w:val="28"/>
+          <w:szCs w:val="28"/>
+        </w:rPr>
+        <w:t>book_id</w:t>
+      </w:r>
+      <w:proofErr w:type="spellEnd"/>
+      <w:r>
+        <w:rPr>
+          <w:i/>
+          <w:iCs/>
+          <w:sz w:val="28"/>
+          <w:szCs w:val="28"/>
+        </w:rPr>
+        <w:t xml:space="preserve"> = </w:t>
+      </w:r>
+      <w:proofErr w:type="spellStart"/>
+      <w:r>
+        <w:rPr>
+          <w:i/>
+          <w:iCs/>
+          <w:sz w:val="28"/>
+          <w:szCs w:val="28"/>
+        </w:rPr>
+        <w:t>Book.objects.get</w:t>
+      </w:r>
+      <w:proofErr w:type="spellEnd"/>
+      <w:r>
+        <w:rPr>
+          <w:i/>
+          <w:iCs/>
+          <w:sz w:val="28"/>
+          <w:szCs w:val="28"/>
+        </w:rPr>
+        <w:t>(id=id)</w:t>
+      </w:r>
+      <w:r>
+        <w:rPr>
+          <w:i/>
+          <w:iCs/>
+          <w:sz w:val="28"/>
+          <w:szCs w:val="28"/>
+        </w:rPr>
+        <w:br/>
+      </w:r>
+      <w:r>
+        <w:rPr>
+          <w:i/>
+          <w:iCs/>
+          <w:sz w:val="28"/>
+          <w:szCs w:val="28"/>
+        </w:rPr>
+        <w:lastRenderedPageBreak/>
+        <w:t xml:space="preserve">if </w:t>
+      </w:r>
+      <w:proofErr w:type="spellStart"/>
+      <w:r>
+        <w:rPr>
+          <w:i/>
+          <w:iCs/>
+          <w:sz w:val="28"/>
+          <w:szCs w:val="28"/>
+        </w:rPr>
+        <w:t>request.method</w:t>
+      </w:r>
+      <w:proofErr w:type="spellEnd"/>
+      <w:r>
+        <w:rPr>
+          <w:i/>
+          <w:iCs/>
+          <w:sz w:val="28"/>
+          <w:szCs w:val="28"/>
+        </w:rPr>
+        <w:t xml:space="preserve"> == ‘POST’:</w:t>
+      </w:r>
+      <w:r>
+        <w:rPr>
+          <w:i/>
+          <w:iCs/>
+          <w:sz w:val="28"/>
+          <w:szCs w:val="28"/>
+        </w:rPr>
+        <w:br/>
+      </w:r>
+      <w:proofErr w:type="spellStart"/>
+      <w:r>
+        <w:rPr>
+          <w:i/>
+          <w:iCs/>
+          <w:sz w:val="28"/>
+          <w:szCs w:val="28"/>
+        </w:rPr>
+        <w:t>book_save</w:t>
+      </w:r>
+      <w:proofErr w:type="spellEnd"/>
+      <w:r>
+        <w:rPr>
+          <w:i/>
+          <w:iCs/>
+          <w:sz w:val="28"/>
+          <w:szCs w:val="28"/>
+        </w:rPr>
+        <w:t xml:space="preserve"> = </w:t>
+      </w:r>
+      <w:proofErr w:type="spellStart"/>
+      <w:r>
+        <w:rPr>
+          <w:i/>
+          <w:iCs/>
+          <w:sz w:val="28"/>
+          <w:szCs w:val="28"/>
+        </w:rPr>
+        <w:t>BookForm</w:t>
+      </w:r>
+      <w:proofErr w:type="spellEnd"/>
+      <w:r>
+        <w:rPr>
+          <w:i/>
+          <w:iCs/>
+          <w:sz w:val="28"/>
+          <w:szCs w:val="28"/>
+        </w:rPr>
+        <w:t>(</w:t>
+      </w:r>
+      <w:proofErr w:type="spellStart"/>
+      <w:r>
+        <w:rPr>
+          <w:i/>
+          <w:iCs/>
+          <w:sz w:val="28"/>
+          <w:szCs w:val="28"/>
+        </w:rPr>
+        <w:t>request.POST</w:t>
+      </w:r>
+      <w:proofErr w:type="spellEnd"/>
+      <w:r>
+        <w:rPr>
+          <w:i/>
+          <w:iCs/>
+          <w:sz w:val="28"/>
+          <w:szCs w:val="28"/>
+        </w:rPr>
+        <w:t xml:space="preserve">, </w:t>
+      </w:r>
+      <w:proofErr w:type="spellStart"/>
+      <w:r>
+        <w:rPr>
+          <w:i/>
+          <w:iCs/>
+          <w:sz w:val="28"/>
+          <w:szCs w:val="28"/>
+        </w:rPr>
+        <w:t>request.FILES</w:t>
+      </w:r>
+      <w:proofErr w:type="spellEnd"/>
+      <w:r>
+        <w:rPr>
+          <w:i/>
+          <w:iCs/>
+          <w:sz w:val="28"/>
+          <w:szCs w:val="28"/>
+        </w:rPr>
+        <w:t xml:space="preserve">, instance = </w:t>
+      </w:r>
+      <w:proofErr w:type="spellStart"/>
+      <w:r>
+        <w:rPr>
+          <w:i/>
+          <w:iCs/>
+          <w:sz w:val="28"/>
+          <w:szCs w:val="28"/>
+        </w:rPr>
+        <w:t>book_id</w:t>
+      </w:r>
+      <w:proofErr w:type="spellEnd"/>
+      <w:r>
+        <w:rPr>
+          <w:i/>
+          <w:iCs/>
+          <w:sz w:val="28"/>
+          <w:szCs w:val="28"/>
+        </w:rPr>
+        <w:t>)</w:t>
+      </w:r>
+    </w:p>
+    <w:p>
+      <w:pPr>
+        <w:bidi/>
+        <w:rPr>
+          <w:i/>
+          <w:iCs/>
+          <w:sz w:val="28"/>
+          <w:szCs w:val="28"/>
+        </w:rPr>
+      </w:pPr>
+      <w:r>
+        <w:rPr>
+          <w:i/>
+          <w:iCs/>
+          <w:sz w:val="28"/>
+          <w:szCs w:val="28"/>
+        </w:rPr>
+        <w:t xml:space="preserve">If </w:t>
+      </w:r>
+      <w:proofErr w:type="spellStart"/>
+      <w:r>
+        <w:rPr>
+          <w:i/>
+          <w:iCs/>
+          <w:sz w:val="28"/>
+          <w:szCs w:val="28"/>
+        </w:rPr>
+        <w:t>book_save.is_valid</w:t>
+      </w:r>
+      <w:proofErr w:type="spellEnd"/>
+      <w:r>
+        <w:rPr>
+          <w:i/>
+          <w:iCs/>
+          <w:sz w:val="28"/>
+          <w:szCs w:val="28"/>
+        </w:rPr>
+        <w:t>():</w:t>
+      </w:r>
+      <w:r>
+        <w:rPr>
+          <w:i/>
+          <w:iCs/>
+          <w:sz w:val="28"/>
+          <w:szCs w:val="28"/>
+        </w:rPr>
+        <w:br/>
+      </w:r>
+      <w:proofErr w:type="spellStart"/>
+      <w:r>
+        <w:rPr>
+          <w:i/>
+          <w:iCs/>
+          <w:sz w:val="28"/>
+          <w:szCs w:val="28"/>
+        </w:rPr>
+        <w:t>book_</w:t>
+      </w:r>
+      <w:proofErr w:type="gramStart"/>
+      <w:r>
+        <w:rPr>
+          <w:i/>
+          <w:iCs/>
+          <w:sz w:val="28"/>
+          <w:szCs w:val="28"/>
+        </w:rPr>
+        <w:t>save.save</w:t>
+      </w:r>
+      <w:proofErr w:type="spellEnd"/>
+      <w:proofErr w:type="gramEnd"/>
+      <w:r>
+        <w:rPr>
+          <w:i/>
+          <w:iCs/>
+          <w:sz w:val="28"/>
+          <w:szCs w:val="28"/>
+        </w:rPr>
+        <w:t>()</w:t>
+      </w:r>
+      <w:r>
+        <w:rPr>
+          <w:i/>
+          <w:iCs/>
+          <w:sz w:val="28"/>
+          <w:szCs w:val="28"/>
+        </w:rPr>
+        <w:br/>
+        <w:t>return redirect(‘/’)</w:t>
+      </w:r>
+      <w:r>
+        <w:rPr>
+          <w:i/>
+          <w:iCs/>
+          <w:sz w:val="28"/>
+          <w:szCs w:val="28"/>
+        </w:rPr>
+        <w:br/>
+        <w:t>else:</w:t>
+      </w:r>
+      <w:r>
+        <w:rPr>
+          <w:i/>
+          <w:iCs/>
+          <w:sz w:val="28"/>
+          <w:szCs w:val="28"/>
+          <w:rtl/>
+          <w:lang w:bidi="ar-EG"/>
+        </w:rPr>
+        <w:t xml:space="preserve">    هذا الا </w:t>
+      </w:r>
+      <w:r>
+        <w:rPr>
+          <w:i/>
+          <w:iCs/>
+          <w:sz w:val="28"/>
+          <w:szCs w:val="28"/>
+        </w:rPr>
+        <w:t>else</w:t>
+      </w:r>
+      <w:r>
+        <w:rPr>
+          <w:i/>
+          <w:iCs/>
+          <w:sz w:val="28"/>
+          <w:szCs w:val="28"/>
+          <w:rtl/>
+          <w:lang w:bidi="ar-EG"/>
+        </w:rPr>
+        <w:t xml:space="preserve"> لل </w:t>
+      </w:r>
+      <w:r>
+        <w:rPr>
+          <w:i/>
+          <w:iCs/>
+          <w:sz w:val="28"/>
+          <w:szCs w:val="28"/>
+        </w:rPr>
+        <w:t>if</w:t>
+      </w:r>
+      <w:r>
+        <w:rPr>
+          <w:i/>
+          <w:iCs/>
+          <w:sz w:val="28"/>
+          <w:szCs w:val="28"/>
+          <w:rtl/>
+          <w:lang w:bidi="ar-EG"/>
+        </w:rPr>
+        <w:t xml:space="preserve"> الاولى و ليس الثانيه</w:t>
+      </w:r>
+      <w:r>
+        <w:rPr>
+          <w:i/>
+          <w:iCs/>
+          <w:sz w:val="28"/>
+          <w:szCs w:val="28"/>
+        </w:rPr>
+        <w:br/>
+      </w:r>
+      <w:proofErr w:type="spellStart"/>
+      <w:r>
+        <w:rPr>
+          <w:i/>
+          <w:iCs/>
+          <w:sz w:val="28"/>
+          <w:szCs w:val="28"/>
+        </w:rPr>
+        <w:t>book_save</w:t>
+      </w:r>
+      <w:proofErr w:type="spellEnd"/>
+      <w:r>
+        <w:rPr>
+          <w:i/>
+          <w:iCs/>
+          <w:sz w:val="28"/>
+          <w:szCs w:val="28"/>
+        </w:rPr>
+        <w:t xml:space="preserve"> = </w:t>
+      </w:r>
+      <w:proofErr w:type="spellStart"/>
+      <w:r>
+        <w:rPr>
+          <w:i/>
+          <w:iCs/>
+          <w:sz w:val="28"/>
+          <w:szCs w:val="28"/>
+        </w:rPr>
+        <w:t>BookForm</w:t>
+      </w:r>
+      <w:proofErr w:type="spellEnd"/>
+      <w:r>
+        <w:rPr>
+          <w:i/>
+          <w:iCs/>
+          <w:sz w:val="28"/>
+          <w:szCs w:val="28"/>
+        </w:rPr>
+        <w:t xml:space="preserve">(instance = </w:t>
+      </w:r>
+      <w:proofErr w:type="spellStart"/>
+      <w:r>
+        <w:rPr>
+          <w:i/>
+          <w:iCs/>
+          <w:sz w:val="28"/>
+          <w:szCs w:val="28"/>
+        </w:rPr>
+        <w:t>book_id</w:t>
+      </w:r>
+      <w:proofErr w:type="spellEnd"/>
+      <w:r>
+        <w:rPr>
+          <w:i/>
+          <w:iCs/>
+          <w:sz w:val="28"/>
+          <w:szCs w:val="28"/>
+        </w:rPr>
+        <w:t>)</w:t>
+      </w:r>
+      <w:r>
+        <w:rPr>
+          <w:i/>
+          <w:iCs/>
+          <w:sz w:val="28"/>
+          <w:szCs w:val="28"/>
+        </w:rPr>
+        <w:br/>
+      </w:r>
+      <w:r>
+        <w:rPr>
+          <w:i/>
+          <w:iCs/>
+          <w:sz w:val="28"/>
+          <w:szCs w:val="28"/>
+          <w:rtl/>
+          <w:lang w:bidi="ar-EG"/>
+        </w:rPr>
+        <w:t xml:space="preserve">بره الا </w:t>
+      </w:r>
+      <w:r>
+        <w:rPr>
+          <w:i/>
+          <w:iCs/>
+          <w:sz w:val="28"/>
+          <w:szCs w:val="28"/>
+        </w:rPr>
+        <w:t>else</w:t>
+      </w:r>
+      <w:r>
+        <w:rPr>
+          <w:i/>
+          <w:iCs/>
+          <w:sz w:val="28"/>
+          <w:szCs w:val="28"/>
+          <w:rtl/>
+          <w:lang w:bidi="ar-EG"/>
+        </w:rPr>
+        <w:t xml:space="preserve"> نكمل</w:t>
+      </w:r>
+      <w:r>
+        <w:rPr>
+          <w:i/>
+          <w:iCs/>
+          <w:sz w:val="28"/>
+          <w:szCs w:val="28"/>
+          <w:rtl/>
+          <w:lang w:bidi="ar-EG"/>
+        </w:rPr>
+        <w:br/>
+      </w:r>
+      <w:r>
+        <w:rPr>
+          <w:i/>
+          <w:iCs/>
+          <w:sz w:val="28"/>
+          <w:szCs w:val="28"/>
+        </w:rPr>
+        <w:t>context = {</w:t>
+      </w:r>
+      <w:r>
+        <w:rPr>
+          <w:i/>
+          <w:iCs/>
+          <w:sz w:val="28"/>
+          <w:szCs w:val="28"/>
+        </w:rPr>
+        <w:br/>
+        <w:t>‘form’:</w:t>
+      </w:r>
+      <w:proofErr w:type="spellStart"/>
+      <w:r>
+        <w:rPr>
+          <w:i/>
+          <w:iCs/>
+          <w:sz w:val="28"/>
+          <w:szCs w:val="28"/>
+        </w:rPr>
+        <w:t>book_save</w:t>
+      </w:r>
+      <w:proofErr w:type="spellEnd"/>
+      <w:r>
+        <w:rPr>
+          <w:i/>
+          <w:iCs/>
+          <w:sz w:val="28"/>
+          <w:szCs w:val="28"/>
+        </w:rPr>
+        <w:t>,</w:t>
+      </w:r>
+      <w:r>
+        <w:rPr>
+          <w:i/>
+          <w:iCs/>
+          <w:sz w:val="28"/>
+          <w:szCs w:val="28"/>
+        </w:rPr>
+        <w:br/>
+        <w:t>}</w:t>
+      </w:r>
+      <w:r>
+        <w:rPr>
+          <w:i/>
+          <w:iCs/>
+          <w:sz w:val="28"/>
+          <w:szCs w:val="28"/>
+        </w:rPr>
+        <w:br/>
+        <w:t>return render(request, ‘pages/update.html’, context)</w:t>
+      </w:r>
+    </w:p>
+    <w:p>
+      <w:pPr>
+        <w:bidi/>
+        <w:rPr>
+          <w:i/>
+          <w:iCs/>
+          <w:sz w:val="28"/>
+          <w:szCs w:val="28"/>
+        </w:rPr>
+      </w:pPr>
+    </w:p>
+    <w:p>
+      <w:pPr>
+        <w:bidi/>
+        <w:rPr>
+          <w:i/>
+          <w:iCs/>
+          <w:sz w:val="28"/>
+          <w:szCs w:val="28"/>
+        </w:rPr>
+      </w:pPr>
+      <w:r>
+        <w:rPr>
+          <w:i/>
+          <w:iCs/>
+          <w:sz w:val="28"/>
+          <w:szCs w:val="28"/>
+          <w:rtl/>
+          <w:lang w:bidi="ar-EG"/>
+        </w:rPr>
+        <w:t xml:space="preserve">3 – نذهب الى </w:t>
+      </w:r>
+      <w:r>
+        <w:rPr>
+          <w:i/>
+          <w:iCs/>
+          <w:sz w:val="28"/>
+          <w:szCs w:val="28"/>
+        </w:rPr>
+        <w:t>update.html</w:t>
+      </w:r>
+      <w:r>
+        <w:rPr>
+          <w:i/>
+          <w:iCs/>
+          <w:sz w:val="28"/>
+          <w:szCs w:val="28"/>
+          <w:rtl/>
+          <w:lang w:bidi="ar-EG"/>
+        </w:rPr>
+        <w:t xml:space="preserve"> و نقوم بمسح الا </w:t>
+      </w:r>
+      <w:r>
+        <w:rPr>
+          <w:i/>
+          <w:iCs/>
+          <w:sz w:val="28"/>
+          <w:szCs w:val="28"/>
+        </w:rPr>
+        <w:t xml:space="preserve">input </w:t>
+      </w:r>
+      <w:r>
+        <w:rPr>
+          <w:i/>
+          <w:iCs/>
+          <w:sz w:val="28"/>
+          <w:szCs w:val="28"/>
+          <w:rtl/>
+          <w:lang w:bidi="ar-EG"/>
+        </w:rPr>
+        <w:t xml:space="preserve">  و نضع مكانه</w:t>
+      </w:r>
+      <w:r>
+        <w:rPr>
+          <w:i/>
+          <w:iCs/>
+          <w:sz w:val="28"/>
+          <w:szCs w:val="28"/>
+          <w:rtl/>
+          <w:lang w:bidi="ar-EG"/>
+        </w:rPr>
+        <w:br/>
+        <w:t xml:space="preserve">تحت ال </w:t>
+      </w:r>
+      <w:r>
+        <w:rPr>
+          <w:i/>
+          <w:iCs/>
+          <w:sz w:val="28"/>
+          <w:szCs w:val="28"/>
+        </w:rPr>
+        <w:t>tag</w:t>
+      </w:r>
+      <w:r>
+        <w:rPr>
+          <w:i/>
+          <w:iCs/>
+          <w:sz w:val="28"/>
+          <w:szCs w:val="28"/>
+          <w:rtl/>
+          <w:lang w:bidi="ar-EG"/>
+        </w:rPr>
+        <w:t xml:space="preserve"> بتاعت ال </w:t>
+      </w:r>
+      <w:r>
+        <w:rPr>
+          <w:i/>
+          <w:iCs/>
+          <w:sz w:val="28"/>
+          <w:szCs w:val="28"/>
+        </w:rPr>
+        <w:t>form</w:t>
+      </w:r>
+      <w:r>
+        <w:rPr>
+          <w:i/>
+          <w:iCs/>
+          <w:sz w:val="28"/>
+          <w:szCs w:val="28"/>
+          <w:rtl/>
+          <w:lang w:bidi="ar-EG"/>
+        </w:rPr>
+        <w:t xml:space="preserve"> مباشره نكتب</w:t>
+      </w:r>
+      <w:r>
+        <w:rPr>
+          <w:i/>
+          <w:iCs/>
+          <w:sz w:val="28"/>
+          <w:szCs w:val="28"/>
+          <w:rtl/>
+          <w:lang w:bidi="ar-EG"/>
+        </w:rPr>
+        <w:br/>
+      </w:r>
+      <w:r>
+        <w:rPr>
+          <w:i/>
+          <w:iCs/>
+          <w:sz w:val="28"/>
+          <w:szCs w:val="28"/>
+        </w:rPr>
+        <w:t xml:space="preserve">{% </w:t>
+      </w:r>
+      <w:proofErr w:type="spellStart"/>
+      <w:r>
+        <w:rPr>
+          <w:i/>
+          <w:iCs/>
+          <w:sz w:val="28"/>
+          <w:szCs w:val="28"/>
+        </w:rPr>
+        <w:t>csrf_token</w:t>
+      </w:r>
+      <w:proofErr w:type="spellEnd"/>
+      <w:r>
+        <w:rPr>
+          <w:i/>
+          <w:iCs/>
+          <w:sz w:val="28"/>
+          <w:szCs w:val="28"/>
+        </w:rPr>
+        <w:t xml:space="preserve"> %}</w:t>
+      </w:r>
+      <w:r>
+        <w:rPr>
+          <w:i/>
+          <w:iCs/>
+          <w:sz w:val="28"/>
+          <w:szCs w:val="28"/>
+        </w:rPr>
+        <w:br/>
+      </w:r>
+      <w:r>
+        <w:rPr>
+          <w:i/>
+          <w:iCs/>
+          <w:sz w:val="28"/>
+          <w:szCs w:val="28"/>
+          <w:rtl/>
+          <w:lang w:bidi="ar-EG"/>
+        </w:rPr>
+        <w:t xml:space="preserve">جوه ال </w:t>
+      </w:r>
+      <w:r>
+        <w:rPr>
+          <w:i/>
+          <w:iCs/>
+          <w:sz w:val="28"/>
+          <w:szCs w:val="28"/>
+        </w:rPr>
+        <w:t xml:space="preserve">div </w:t>
+      </w:r>
+      <w:r>
+        <w:rPr>
+          <w:i/>
+          <w:iCs/>
+          <w:sz w:val="28"/>
+          <w:szCs w:val="28"/>
+          <w:rtl/>
+          <w:lang w:bidi="ar-EG"/>
+        </w:rPr>
+        <w:t xml:space="preserve"> الى معاها </w:t>
+      </w:r>
+      <w:r>
+        <w:rPr>
+          <w:i/>
+          <w:iCs/>
+          <w:sz w:val="28"/>
+          <w:szCs w:val="28"/>
+        </w:rPr>
+        <w:t>class</w:t>
+      </w:r>
+      <w:r>
+        <w:rPr>
+          <w:i/>
+          <w:iCs/>
+          <w:sz w:val="28"/>
+          <w:szCs w:val="28"/>
+          <w:rtl/>
+          <w:lang w:bidi="ar-EG"/>
+        </w:rPr>
+        <w:t xml:space="preserve"> باسم </w:t>
+      </w:r>
+      <w:r>
+        <w:rPr>
+          <w:i/>
+          <w:iCs/>
+          <w:sz w:val="28"/>
+          <w:szCs w:val="28"/>
+        </w:rPr>
+        <w:t>card-body</w:t>
+      </w:r>
+      <w:r>
+        <w:rPr>
+          <w:i/>
+          <w:iCs/>
+          <w:sz w:val="28"/>
+          <w:szCs w:val="28"/>
+        </w:rPr>
+        <w:br/>
+        <w:t>{{form}}</w:t>
+      </w:r>
+    </w:p>
+    <w:p>
+      <w:pPr>
+        <w:bidi/>
+        <w:rPr>
+          <w:i/>
+          <w:iCs/>
+          <w:sz w:val="28"/>
+          <w:szCs w:val="28"/>
+        </w:rPr>
+      </w:pPr>
+    </w:p>
+    <w:p>
+      <w:pPr>
+        <w:bidi/>
+        <w:rPr>
+          <w:i/>
+          <w:iCs/>
+          <w:sz w:val="28"/>
+          <w:szCs w:val="28"/>
+        </w:rPr>
+      </w:pPr>
+    </w:p>
+    <w:p>
+      <w:pPr>
+        <w:bidi/>
+        <w:rPr>
+          <w:i/>
+          <w:iCs/>
+          <w:sz w:val="28"/>
+          <w:szCs w:val="28"/>
+        </w:rPr>
+      </w:pPr>
+    </w:p>
+    <w:p>
+      <w:pPr>
+        <w:bidi/>
+        <w:rPr>
+          <w:i/>
+          <w:iCs/>
+          <w:sz w:val="28"/>
+          <w:szCs w:val="28"/>
+        </w:rPr>
+      </w:pPr>
+      <w:r>
+        <w:rPr>
+          <w:b/>
+          <w:bCs/>
+          <w:i/>
+          <w:iCs/>
+          <w:sz w:val="28"/>
+          <w:szCs w:val="28"/>
+          <w:rtl/>
+        </w:rPr>
+        <w:t>####################################</w:t>
+      </w:r>
+      <w:r>
+        <w:rPr>
+          <w:i/>
+          <w:iCs/>
+          <w:sz w:val="28"/>
+          <w:szCs w:val="28"/>
+          <w:rtl/>
+          <w:lang w:bidi="ar-EG"/>
+        </w:rPr>
+        <w:t xml:space="preserve"> </w:t>
+      </w:r>
+    </w:p>
+    <w:p>
+      <w:pPr>
+        <w:bidi/>
+        <w:rPr>
+          <w:b/>
+          <w:bCs/>
+          <w:i/>
+          <w:iCs/>
+          <w:sz w:val="28"/>
+          <w:szCs w:val="28"/>
+        </w:rPr>
+      </w:pPr>
+      <w:r>
+        <w:rPr>
+          <w:b/>
+          <w:bCs/>
+          <w:i/>
+          <w:iCs/>
+          <w:sz w:val="28"/>
+          <w:szCs w:val="28"/>
+          <w:rtl/>
+          <w:lang w:bidi="ar-EG"/>
+        </w:rPr>
+        <w:t xml:space="preserve">الخطوه الثالثه عشر  </w:t>
+      </w:r>
+    </w:p>
+    <w:p>
+      <w:pPr>
+        <w:bidi/>
+        <w:rPr>
+          <w:b/>
+          <w:bCs/>
+          <w:i/>
+          <w:iCs/>
+          <w:sz w:val="28"/>
+          <w:szCs w:val="28"/>
+          <w:rtl/>
+          <w:lang w:bidi="ar-EG"/>
+        </w:rPr>
+      </w:pPr>
+      <w:r>
+        <w:rPr>
+          <w:b/>
+          <w:bCs/>
+          <w:i/>
+          <w:iCs/>
+          <w:sz w:val="28"/>
+          <w:szCs w:val="28"/>
+          <w:rtl/>
+          <w:lang w:bidi="ar-EG"/>
+        </w:rPr>
+        <w:t>حذف الكتاب من المستخدم من خلال صفحه الويب</w:t>
+      </w:r>
+    </w:p>
+    <w:p>
+      <w:pPr>
+        <w:bidi/>
+        <w:rPr>
+          <w:b/>
+          <w:bCs/>
+          <w:i/>
+          <w:iCs/>
+          <w:sz w:val="28"/>
+          <w:szCs w:val="28"/>
+          <w:rtl/>
+          <w:lang w:bidi="ar-EG"/>
+        </w:rPr>
+      </w:pPr>
+      <w:r>
+        <w:rPr>
+          <w:b/>
+          <w:bCs/>
+          <w:i/>
+          <w:iCs/>
+          <w:sz w:val="28"/>
+          <w:szCs w:val="28"/>
+        </w:rPr>
+        <w:t>V num #23</w:t>
+      </w:r>
+    </w:p>
+    <w:p>
+      <w:pPr>
+        <w:bidi/>
+        <w:rPr>
+          <w:b/>
+          <w:bCs/>
+          <w:i/>
+          <w:iCs/>
+          <w:sz w:val="28"/>
+          <w:szCs w:val="28"/>
+        </w:rPr>
+      </w:pPr>
+      <w:r>
+        <w:rPr>
+          <w:b/>
+          <w:bCs/>
+          <w:i/>
+          <w:iCs/>
+          <w:sz w:val="28"/>
+          <w:szCs w:val="28"/>
+        </w:rPr>
+        <w:t>\\\\\\\\\\\\\\\\\\\\\\\\\\\\\\\\\\\\\\\\\\\\\\\\\</w:t>
+      </w:r>
+    </w:p>
+    <w:p>
+      <w:pPr>
+        <w:bidi/>
+        <w:rPr>
+          <w:i/>
+          <w:iCs/>
+          <w:sz w:val="28"/>
+          <w:szCs w:val="28"/>
+          <w:rtl/>
+        </w:rPr>
+      </w:pPr>
+    </w:p>
+    <w:p>
+      <w:pPr>
+        <w:bidi/>
+        <w:rPr>
+          <w:i/>
+          <w:iCs/>
+          <w:sz w:val="28"/>
+          <w:szCs w:val="28"/>
+        </w:rPr>
+      </w:pPr>
+      <w:r>
+        <w:rPr>
+          <w:i/>
+          <w:iCs/>
+          <w:sz w:val="28"/>
+          <w:szCs w:val="28"/>
+          <w:rtl/>
+          <w:lang w:bidi="ar-EG"/>
+        </w:rPr>
+        <w:lastRenderedPageBreak/>
+        <w:t xml:space="preserve"> 1 – فى ال </w:t>
+      </w:r>
+      <w:r>
+        <w:rPr>
+          <w:i/>
+          <w:iCs/>
+          <w:sz w:val="28"/>
+          <w:szCs w:val="28"/>
+        </w:rPr>
+        <w:t>urls.py</w:t>
+      </w:r>
+      <w:r>
+        <w:rPr>
+          <w:i/>
+          <w:iCs/>
+          <w:sz w:val="28"/>
+          <w:szCs w:val="28"/>
+          <w:rtl/>
+          <w:lang w:bidi="ar-EG"/>
+        </w:rPr>
+        <w:t xml:space="preserve"> بالتطبيق نعدل ال </w:t>
+      </w:r>
+      <w:r>
+        <w:rPr>
+          <w:i/>
+          <w:iCs/>
+          <w:sz w:val="28"/>
+          <w:szCs w:val="28"/>
+        </w:rPr>
+        <w:t xml:space="preserve">path </w:t>
+      </w:r>
+      <w:r>
+        <w:rPr>
+          <w:i/>
+          <w:iCs/>
+          <w:sz w:val="28"/>
+          <w:szCs w:val="28"/>
+          <w:rtl/>
+          <w:lang w:bidi="ar-EG"/>
+        </w:rPr>
+        <w:t xml:space="preserve"> بتاع ال </w:t>
+      </w:r>
+      <w:r>
+        <w:rPr>
+          <w:i/>
+          <w:iCs/>
+          <w:sz w:val="28"/>
+          <w:szCs w:val="28"/>
+        </w:rPr>
+        <w:t>delete</w:t>
+      </w:r>
+      <w:r>
+        <w:rPr>
+          <w:i/>
+          <w:iCs/>
+          <w:sz w:val="28"/>
+          <w:szCs w:val="28"/>
+        </w:rPr>
+        <w:br/>
+        <w:t>path(‘delete/&lt;</w:t>
+      </w:r>
+      <w:proofErr w:type="spellStart"/>
+      <w:r>
+        <w:rPr>
+          <w:i/>
+          <w:iCs/>
+          <w:sz w:val="28"/>
+          <w:szCs w:val="28"/>
+        </w:rPr>
+        <w:t>int:id</w:t>
+      </w:r>
+      <w:proofErr w:type="spellEnd"/>
+      <w:r>
+        <w:rPr>
+          <w:i/>
+          <w:iCs/>
+          <w:sz w:val="28"/>
+          <w:szCs w:val="28"/>
+        </w:rPr>
+        <w:t xml:space="preserve">&gt;’, </w:t>
+      </w:r>
+      <w:proofErr w:type="spellStart"/>
+      <w:r>
+        <w:rPr>
+          <w:i/>
+          <w:iCs/>
+          <w:sz w:val="28"/>
+          <w:szCs w:val="28"/>
+        </w:rPr>
+        <w:t>views.delete</w:t>
+      </w:r>
+      <w:proofErr w:type="spellEnd"/>
+      <w:r>
+        <w:rPr>
+          <w:i/>
+          <w:iCs/>
+          <w:sz w:val="28"/>
+          <w:szCs w:val="28"/>
+        </w:rPr>
+        <w:t>, name=’delete’),</w:t>
+      </w:r>
+      <w:r>
+        <w:rPr>
+          <w:i/>
+          <w:iCs/>
+          <w:sz w:val="28"/>
+          <w:szCs w:val="28"/>
+        </w:rPr>
+        <w:br/>
+      </w:r>
+    </w:p>
+    <w:p>
+      <w:pPr>
+        <w:numPr>
+          <w:ilvl w:val="0"/>
+          <w:numId w:val="15"/>
+        </w:numPr>
+        <w:bidi/>
+        <w:rPr>
+          <w:i/>
+          <w:iCs/>
+          <w:sz w:val="28"/>
+          <w:szCs w:val="28"/>
+        </w:rPr>
+      </w:pPr>
+      <w:r>
+        <w:rPr>
+          <w:i/>
+          <w:iCs/>
+          <w:sz w:val="28"/>
+          <w:szCs w:val="28"/>
+        </w:rPr>
+        <w:t xml:space="preserve"> - </w:t>
+      </w:r>
+      <w:r>
+        <w:rPr>
+          <w:i/>
+          <w:iCs/>
+          <w:sz w:val="28"/>
+          <w:szCs w:val="28"/>
+          <w:rtl/>
+          <w:lang w:bidi="ar-EG"/>
+        </w:rPr>
+        <w:t xml:space="preserve">فى ال </w:t>
+      </w:r>
+      <w:r>
+        <w:rPr>
+          <w:i/>
+          <w:iCs/>
+          <w:sz w:val="28"/>
+          <w:szCs w:val="28"/>
+        </w:rPr>
+        <w:t>index</w:t>
+      </w:r>
+      <w:r>
+        <w:rPr>
+          <w:i/>
+          <w:iCs/>
+          <w:sz w:val="28"/>
+          <w:szCs w:val="28"/>
+          <w:rtl/>
+          <w:lang w:bidi="ar-EG"/>
+        </w:rPr>
+        <w:t xml:space="preserve"> نخش نعمل فى الزر الخاص بالحزف عند </w:t>
+      </w:r>
+      <w:proofErr w:type="spellStart"/>
+      <w:r>
+        <w:rPr>
+          <w:i/>
+          <w:iCs/>
+          <w:sz w:val="28"/>
+          <w:szCs w:val="28"/>
+        </w:rPr>
+        <w:t>href</w:t>
+      </w:r>
+      <w:proofErr w:type="spellEnd"/>
+      <w:r>
+        <w:rPr>
+          <w:i/>
+          <w:iCs/>
+          <w:sz w:val="28"/>
+          <w:szCs w:val="28"/>
+        </w:rPr>
+        <w:br/>
+      </w:r>
+      <w:proofErr w:type="spellStart"/>
+      <w:r>
+        <w:rPr>
+          <w:i/>
+          <w:iCs/>
+          <w:sz w:val="28"/>
+          <w:szCs w:val="28"/>
+        </w:rPr>
+        <w:t>href</w:t>
+      </w:r>
+      <w:proofErr w:type="spellEnd"/>
+      <w:proofErr w:type="gramStart"/>
+      <w:r>
+        <w:rPr>
+          <w:i/>
+          <w:iCs/>
+          <w:sz w:val="28"/>
+          <w:szCs w:val="28"/>
+        </w:rPr>
+        <w:t>=”{</w:t>
+      </w:r>
+      <w:proofErr w:type="gramEnd"/>
+      <w:r>
+        <w:rPr>
+          <w:i/>
+          <w:iCs/>
+          <w:sz w:val="28"/>
+          <w:szCs w:val="28"/>
+        </w:rPr>
+        <w:t xml:space="preserve">% </w:t>
+      </w:r>
+      <w:proofErr w:type="spellStart"/>
+      <w:r>
+        <w:rPr>
+          <w:i/>
+          <w:iCs/>
+          <w:sz w:val="28"/>
+          <w:szCs w:val="28"/>
+        </w:rPr>
+        <w:t>url</w:t>
+      </w:r>
+      <w:proofErr w:type="spellEnd"/>
+      <w:r>
+        <w:rPr>
+          <w:i/>
+          <w:iCs/>
+          <w:sz w:val="28"/>
+          <w:szCs w:val="28"/>
+        </w:rPr>
+        <w:t xml:space="preserve"> ‘delete’ book.id %}”</w:t>
+      </w:r>
+      <w:r>
+        <w:rPr>
+          <w:i/>
+          <w:iCs/>
+          <w:sz w:val="28"/>
+          <w:szCs w:val="28"/>
+        </w:rPr>
+        <w:br/>
+      </w:r>
+      <w:r>
+        <w:rPr>
+          <w:i/>
+          <w:iCs/>
+          <w:sz w:val="28"/>
+          <w:szCs w:val="28"/>
+        </w:rPr>
+        <w:br/>
+      </w:r>
+      <w:r>
+        <w:rPr>
+          <w:i/>
+          <w:iCs/>
+          <w:sz w:val="28"/>
+          <w:szCs w:val="28"/>
+          <w:rtl/>
+          <w:lang w:bidi="ar-EG"/>
+        </w:rPr>
+        <w:t xml:space="preserve">3 – فى صفحه ال </w:t>
+      </w:r>
+      <w:r>
+        <w:rPr>
+          <w:i/>
+          <w:iCs/>
+          <w:sz w:val="28"/>
+          <w:szCs w:val="28"/>
+        </w:rPr>
+        <w:t>views.py</w:t>
+      </w:r>
+      <w:r>
+        <w:rPr>
+          <w:i/>
+          <w:iCs/>
+          <w:sz w:val="28"/>
+          <w:szCs w:val="28"/>
+          <w:rtl/>
+          <w:lang w:bidi="ar-EG"/>
+        </w:rPr>
+        <w:t xml:space="preserve"> نعدل </w:t>
+      </w:r>
+      <w:r>
+        <w:rPr>
+          <w:i/>
+          <w:iCs/>
+          <w:sz w:val="28"/>
+          <w:szCs w:val="28"/>
+        </w:rPr>
+        <w:t>function</w:t>
+      </w:r>
+      <w:r>
+        <w:rPr>
+          <w:i/>
+          <w:iCs/>
+          <w:sz w:val="28"/>
+          <w:szCs w:val="28"/>
+          <w:rtl/>
+          <w:lang w:bidi="ar-EG"/>
+        </w:rPr>
+        <w:t xml:space="preserve"> ال </w:t>
+      </w:r>
+      <w:r>
+        <w:rPr>
+          <w:i/>
+          <w:iCs/>
+          <w:sz w:val="28"/>
+          <w:szCs w:val="28"/>
+        </w:rPr>
+        <w:t>delete</w:t>
+      </w:r>
+      <w:r>
+        <w:rPr>
+          <w:i/>
+          <w:iCs/>
+          <w:sz w:val="28"/>
+          <w:szCs w:val="28"/>
+          <w:rtl/>
+          <w:lang w:bidi="ar-EG"/>
+        </w:rPr>
+        <w:t xml:space="preserve"> كالتالى</w:t>
+      </w:r>
+    </w:p>
+    <w:p>
+      <w:pPr>
+        <w:bidi/>
+        <w:rPr>
+          <w:i/>
+          <w:iCs/>
+          <w:sz w:val="28"/>
+          <w:szCs w:val="28"/>
+        </w:rPr>
+      </w:pPr>
+      <w:r>
+        <w:rPr>
+          <w:i/>
+          <w:iCs/>
+          <w:sz w:val="28"/>
+          <w:szCs w:val="28"/>
+        </w:rPr>
+        <w:t xml:space="preserve">From </w:t>
+      </w:r>
+      <w:proofErr w:type="spellStart"/>
+      <w:r>
+        <w:rPr>
+          <w:i/>
+          <w:iCs/>
+          <w:sz w:val="28"/>
+          <w:szCs w:val="28"/>
+        </w:rPr>
+        <w:t>Django.shortcuts</w:t>
+      </w:r>
+      <w:proofErr w:type="spellEnd"/>
+      <w:r>
+        <w:rPr>
+          <w:i/>
+          <w:iCs/>
+          <w:sz w:val="28"/>
+          <w:szCs w:val="28"/>
+        </w:rPr>
+        <w:t xml:space="preserve"> import redirect, render, get_object_or_404</w:t>
+      </w:r>
+      <w:r>
+        <w:rPr>
+          <w:i/>
+          <w:iCs/>
+          <w:sz w:val="28"/>
+          <w:szCs w:val="28"/>
+        </w:rPr>
+        <w:br/>
+      </w:r>
+      <w:r>
+        <w:rPr>
+          <w:i/>
+          <w:iCs/>
+          <w:sz w:val="28"/>
+          <w:szCs w:val="28"/>
+          <w:rtl/>
+          <w:lang w:bidi="ar-EG"/>
+        </w:rPr>
+        <w:t>ثم</w:t>
+      </w:r>
+      <w:r>
+        <w:rPr>
+          <w:i/>
+          <w:iCs/>
+          <w:sz w:val="28"/>
+          <w:szCs w:val="28"/>
+        </w:rPr>
+        <w:t xml:space="preserve"> </w:t>
+      </w:r>
+      <w:r>
+        <w:rPr>
+          <w:i/>
+          <w:iCs/>
+          <w:sz w:val="28"/>
+          <w:szCs w:val="28"/>
+        </w:rPr>
+        <w:br/>
+        <w:t xml:space="preserve">def </w:t>
+      </w:r>
+      <w:proofErr w:type="gramStart"/>
+      <w:r>
+        <w:rPr>
+          <w:i/>
+          <w:iCs/>
+          <w:sz w:val="28"/>
+          <w:szCs w:val="28"/>
+        </w:rPr>
+        <w:t>delete(</w:t>
+      </w:r>
+      <w:proofErr w:type="gramEnd"/>
+      <w:r>
+        <w:rPr>
+          <w:i/>
+          <w:iCs/>
+          <w:sz w:val="28"/>
+          <w:szCs w:val="28"/>
+        </w:rPr>
+        <w:t>request, id):</w:t>
+      </w:r>
+      <w:r>
+        <w:rPr>
+          <w:i/>
+          <w:iCs/>
+          <w:sz w:val="28"/>
+          <w:szCs w:val="28"/>
+        </w:rPr>
+        <w:br/>
+      </w:r>
+      <w:proofErr w:type="spellStart"/>
+      <w:r>
+        <w:rPr>
+          <w:i/>
+          <w:iCs/>
+          <w:sz w:val="28"/>
+          <w:szCs w:val="28"/>
+        </w:rPr>
+        <w:t>book_delete</w:t>
+      </w:r>
+      <w:proofErr w:type="spellEnd"/>
+      <w:r>
+        <w:rPr>
+          <w:i/>
+          <w:iCs/>
+          <w:sz w:val="28"/>
+          <w:szCs w:val="28"/>
+        </w:rPr>
+        <w:t xml:space="preserve"> = get_object_or_404(Book, id=id)</w:t>
+      </w:r>
+      <w:r>
+        <w:rPr>
+          <w:i/>
+          <w:iCs/>
+          <w:sz w:val="28"/>
+          <w:szCs w:val="28"/>
+        </w:rPr>
+        <w:br/>
+        <w:t xml:space="preserve">if </w:t>
+      </w:r>
+      <w:proofErr w:type="spellStart"/>
+      <w:r>
+        <w:rPr>
+          <w:i/>
+          <w:iCs/>
+          <w:sz w:val="28"/>
+          <w:szCs w:val="28"/>
+        </w:rPr>
+        <w:t>request.method</w:t>
+      </w:r>
+      <w:proofErr w:type="spellEnd"/>
+      <w:r>
+        <w:rPr>
+          <w:i/>
+          <w:iCs/>
+          <w:sz w:val="28"/>
+          <w:szCs w:val="28"/>
+        </w:rPr>
+        <w:t xml:space="preserve"> == ‘POST’:</w:t>
+      </w:r>
+      <w:r>
+        <w:rPr>
+          <w:i/>
+          <w:iCs/>
+          <w:sz w:val="28"/>
+          <w:szCs w:val="28"/>
+        </w:rPr>
+        <w:br/>
+      </w:r>
+      <w:proofErr w:type="spellStart"/>
+      <w:r>
+        <w:rPr>
+          <w:i/>
+          <w:iCs/>
+          <w:sz w:val="28"/>
+          <w:szCs w:val="28"/>
+        </w:rPr>
+        <w:t>book_delete.delete</w:t>
+      </w:r>
+      <w:proofErr w:type="spellEnd"/>
+      <w:r>
+        <w:rPr>
+          <w:i/>
+          <w:iCs/>
+          <w:sz w:val="28"/>
+          <w:szCs w:val="28"/>
+        </w:rPr>
+        <w:t>()</w:t>
+      </w:r>
+    </w:p>
+    <w:p>
+      <w:pPr>
+        <w:bidi/>
+        <w:rPr>
+          <w:i/>
+          <w:iCs/>
+          <w:sz w:val="28"/>
+          <w:szCs w:val="28"/>
+        </w:rPr>
+      </w:pPr>
+      <w:proofErr w:type="gramStart"/>
+      <w:r>
+        <w:rPr>
+          <w:i/>
+          <w:iCs/>
+          <w:sz w:val="28"/>
+          <w:szCs w:val="28"/>
+        </w:rPr>
+        <w:t>Return  redirect</w:t>
+      </w:r>
+      <w:proofErr w:type="gramEnd"/>
+      <w:r>
+        <w:rPr>
+          <w:i/>
+          <w:iCs/>
+          <w:sz w:val="28"/>
+          <w:szCs w:val="28"/>
+        </w:rPr>
+        <w:t>(‘/’)</w:t>
+      </w:r>
+    </w:p>
+    <w:p>
+      <w:pPr>
+        <w:bidi/>
+        <w:rPr>
+          <w:i/>
+          <w:iCs/>
+          <w:sz w:val="28"/>
+          <w:szCs w:val="28"/>
+        </w:rPr>
+      </w:pPr>
+      <w:r>
+        <w:rPr>
+          <w:i/>
+          <w:iCs/>
+          <w:sz w:val="28"/>
+          <w:szCs w:val="28"/>
+          <w:rtl/>
+          <w:lang w:bidi="ar-EG"/>
+        </w:rPr>
+        <w:t xml:space="preserve">نطلع بره ال </w:t>
+      </w:r>
+      <w:r>
+        <w:rPr>
+          <w:i/>
+          <w:iCs/>
+          <w:sz w:val="28"/>
+          <w:szCs w:val="28"/>
+        </w:rPr>
+        <w:t xml:space="preserve">if </w:t>
+      </w:r>
+      <w:r>
+        <w:rPr>
+          <w:i/>
+          <w:iCs/>
+          <w:sz w:val="28"/>
+          <w:szCs w:val="28"/>
+          <w:rtl/>
+          <w:lang w:bidi="ar-EG"/>
+        </w:rPr>
+        <w:t xml:space="preserve"> </w:t>
+      </w:r>
+      <w:r>
+        <w:rPr>
+          <w:rFonts w:hint="cs"/>
+          <w:i/>
+          <w:iCs/>
+          <w:sz w:val="28"/>
+          <w:szCs w:val="28"/>
+          <w:rtl/>
+          <w:lang w:bidi="ar-EG"/>
+        </w:rPr>
+        <w:br/>
+      </w:r>
+      <w:r>
+        <w:rPr>
+          <w:i/>
+          <w:iCs/>
+          <w:sz w:val="28"/>
+          <w:szCs w:val="28"/>
+        </w:rPr>
+        <w:t>return render(request, ‘pages/delete.html’)</w:t>
+      </w:r>
+    </w:p>
+    <w:p>
+      <w:pPr>
+        <w:bidi/>
+        <w:rPr>
+          <w:i/>
+          <w:iCs/>
+          <w:sz w:val="28"/>
+          <w:szCs w:val="28"/>
+        </w:rPr>
+      </w:pPr>
+    </w:p>
+    <w:p>
+      <w:pPr>
+        <w:numPr>
+          <w:ilvl w:val="0"/>
+          <w:numId w:val="16"/>
+        </w:numPr>
+        <w:bidi/>
+        <w:rPr>
+          <w:i/>
+          <w:iCs/>
+          <w:sz w:val="28"/>
+          <w:szCs w:val="28"/>
+        </w:rPr>
+      </w:pPr>
+      <w:r>
+        <w:rPr>
+          <w:i/>
+          <w:iCs/>
+          <w:sz w:val="28"/>
+          <w:szCs w:val="28"/>
+          <w:rtl/>
+          <w:lang w:bidi="ar-EG"/>
+        </w:rPr>
+        <w:t xml:space="preserve">فى صفحه ال </w:t>
+      </w:r>
+      <w:r>
+        <w:rPr>
+          <w:i/>
+          <w:iCs/>
+          <w:sz w:val="28"/>
+          <w:szCs w:val="28"/>
+        </w:rPr>
+        <w:t>delete.html</w:t>
+      </w:r>
+      <w:r>
+        <w:rPr>
+          <w:i/>
+          <w:iCs/>
+          <w:sz w:val="28"/>
+          <w:szCs w:val="28"/>
+          <w:rtl/>
+          <w:lang w:bidi="ar-EG"/>
+        </w:rPr>
+        <w:br/>
+        <w:t xml:space="preserve">تحت </w:t>
+      </w:r>
+      <w:r>
+        <w:rPr>
+          <w:i/>
+          <w:iCs/>
+          <w:sz w:val="28"/>
+          <w:szCs w:val="28"/>
+        </w:rPr>
+        <w:t>tag</w:t>
+      </w:r>
+      <w:r>
+        <w:rPr>
+          <w:i/>
+          <w:iCs/>
+          <w:sz w:val="28"/>
+          <w:szCs w:val="28"/>
+          <w:rtl/>
+          <w:lang w:bidi="ar-EG"/>
+        </w:rPr>
+        <w:t xml:space="preserve"> ال </w:t>
+      </w:r>
+      <w:r>
+        <w:rPr>
+          <w:i/>
+          <w:iCs/>
+          <w:sz w:val="28"/>
+          <w:szCs w:val="28"/>
+        </w:rPr>
+        <w:t>form</w:t>
+      </w:r>
+      <w:r>
+        <w:rPr>
+          <w:i/>
+          <w:iCs/>
+          <w:sz w:val="28"/>
+          <w:szCs w:val="28"/>
+          <w:rtl/>
+          <w:lang w:bidi="ar-EG"/>
+        </w:rPr>
+        <w:br/>
+      </w:r>
+      <w:r>
+        <w:rPr>
+          <w:i/>
+          <w:iCs/>
+          <w:sz w:val="28"/>
+          <w:szCs w:val="28"/>
+        </w:rPr>
+        <w:t xml:space="preserve">{% </w:t>
+      </w:r>
+      <w:proofErr w:type="spellStart"/>
+      <w:r>
+        <w:rPr>
+          <w:i/>
+          <w:iCs/>
+          <w:sz w:val="28"/>
+          <w:szCs w:val="28"/>
+        </w:rPr>
+        <w:t>csrf_token</w:t>
+      </w:r>
+      <w:proofErr w:type="spellEnd"/>
+      <w:r>
+        <w:rPr>
+          <w:i/>
+          <w:iCs/>
+          <w:sz w:val="28"/>
+          <w:szCs w:val="28"/>
+        </w:rPr>
+        <w:t xml:space="preserve"> %}</w:t>
+      </w:r>
+      <w:r>
+        <w:rPr>
+          <w:i/>
+          <w:iCs/>
+          <w:sz w:val="28"/>
+          <w:szCs w:val="28"/>
+        </w:rPr>
+        <w:br/>
+      </w:r>
+      <w:r>
+        <w:rPr>
+          <w:i/>
+          <w:iCs/>
+          <w:sz w:val="28"/>
+          <w:szCs w:val="28"/>
+          <w:rtl/>
+          <w:lang w:bidi="ar-EG"/>
+        </w:rPr>
+        <w:t xml:space="preserve">بعد كده زر تراجع نشيل منه كلمه </w:t>
+      </w:r>
+      <w:r>
+        <w:rPr>
+          <w:i/>
+          <w:iCs/>
+          <w:sz w:val="28"/>
+          <w:szCs w:val="28"/>
+        </w:rPr>
+        <w:t>Submit</w:t>
+      </w:r>
+      <w:r>
+        <w:rPr>
+          <w:i/>
+          <w:iCs/>
+          <w:sz w:val="28"/>
+          <w:szCs w:val="28"/>
+          <w:rtl/>
+          <w:lang w:bidi="ar-EG"/>
+        </w:rPr>
+        <w:t xml:space="preserve"> و نحط </w:t>
+      </w:r>
+      <w:r>
+        <w:rPr>
+          <w:i/>
+          <w:iCs/>
+          <w:sz w:val="28"/>
+          <w:szCs w:val="28"/>
+        </w:rPr>
+        <w:t>button</w:t>
+      </w:r>
+      <w:r>
+        <w:rPr>
+          <w:i/>
+          <w:iCs/>
+          <w:sz w:val="28"/>
+          <w:szCs w:val="28"/>
+          <w:rtl/>
+          <w:lang w:bidi="ar-EG"/>
+        </w:rPr>
+        <w:t xml:space="preserve"> و نحوله من </w:t>
+      </w:r>
+      <w:r>
+        <w:rPr>
+          <w:i/>
+          <w:iCs/>
+          <w:sz w:val="28"/>
+          <w:szCs w:val="28"/>
+        </w:rPr>
+        <w:t>tag</w:t>
+      </w:r>
+      <w:r>
+        <w:rPr>
+          <w:i/>
+          <w:iCs/>
+          <w:sz w:val="28"/>
+          <w:szCs w:val="28"/>
+          <w:rtl/>
+          <w:lang w:bidi="ar-EG"/>
+        </w:rPr>
+        <w:t xml:space="preserve"> من نوع</w:t>
+      </w:r>
+      <w:r>
+        <w:rPr>
+          <w:rFonts w:hint="cs"/>
+          <w:i/>
+          <w:iCs/>
+          <w:sz w:val="28"/>
+          <w:szCs w:val="28"/>
+        </w:rPr>
+        <w:t xml:space="preserve"> </w:t>
+      </w:r>
+      <w:r>
+        <w:rPr>
+          <w:i/>
+          <w:iCs/>
+          <w:sz w:val="28"/>
+          <w:szCs w:val="28"/>
+          <w:rtl/>
+          <w:lang w:bidi="ar-EG"/>
+        </w:rPr>
+        <w:t xml:space="preserve"> </w:t>
+      </w:r>
+      <w:r>
+        <w:rPr>
+          <w:i/>
+          <w:iCs/>
+          <w:sz w:val="28"/>
+          <w:szCs w:val="28"/>
+        </w:rPr>
+        <w:t>button</w:t>
+      </w:r>
+      <w:r>
+        <w:rPr>
+          <w:i/>
+          <w:iCs/>
+          <w:sz w:val="28"/>
+          <w:szCs w:val="28"/>
+          <w:rtl/>
+          <w:lang w:bidi="ar-EG"/>
+        </w:rPr>
+        <w:t xml:space="preserve"> الى </w:t>
+      </w:r>
+      <w:r>
+        <w:rPr>
+          <w:i/>
+          <w:iCs/>
+          <w:sz w:val="28"/>
+          <w:szCs w:val="28"/>
+        </w:rPr>
+        <w:t xml:space="preserve">&lt;a&gt;&lt;/a&gt; </w:t>
+      </w:r>
+      <w:r>
+        <w:rPr>
+          <w:i/>
+          <w:iCs/>
+          <w:sz w:val="28"/>
+          <w:szCs w:val="28"/>
+          <w:rtl/>
+          <w:lang w:bidi="ar-EG"/>
+        </w:rPr>
+        <w:t xml:space="preserve"> ثم نستبدل </w:t>
+      </w:r>
+      <w:r>
+        <w:rPr>
+          <w:i/>
+          <w:iCs/>
+          <w:sz w:val="28"/>
+          <w:szCs w:val="28"/>
+        </w:rPr>
+        <w:t>data-target=”#”</w:t>
+      </w:r>
+      <w:r>
+        <w:rPr>
+          <w:i/>
+          <w:iCs/>
+          <w:sz w:val="28"/>
+          <w:szCs w:val="28"/>
+          <w:rtl/>
+          <w:lang w:bidi="ar-EG"/>
+        </w:rPr>
+        <w:t xml:space="preserve"> و نحط </w:t>
+      </w:r>
+      <w:r>
+        <w:rPr>
+          <w:i/>
+          <w:iCs/>
+          <w:sz w:val="28"/>
+          <w:szCs w:val="28"/>
+        </w:rPr>
+        <w:br/>
+      </w:r>
+      <w:proofErr w:type="spellStart"/>
+      <w:r>
+        <w:rPr>
+          <w:i/>
+          <w:iCs/>
+          <w:sz w:val="28"/>
+          <w:szCs w:val="28"/>
+        </w:rPr>
+        <w:t>href</w:t>
+      </w:r>
+      <w:proofErr w:type="spellEnd"/>
+      <w:r>
+        <w:rPr>
+          <w:i/>
+          <w:iCs/>
+          <w:sz w:val="28"/>
+          <w:szCs w:val="28"/>
+        </w:rPr>
+        <w:t xml:space="preserve">=”{% </w:t>
+      </w:r>
+      <w:proofErr w:type="spellStart"/>
+      <w:r>
+        <w:rPr>
+          <w:i/>
+          <w:iCs/>
+          <w:sz w:val="28"/>
+          <w:szCs w:val="28"/>
+        </w:rPr>
+        <w:t>url</w:t>
+      </w:r>
+      <w:proofErr w:type="spellEnd"/>
+      <w:r>
+        <w:rPr>
+          <w:i/>
+          <w:iCs/>
+          <w:sz w:val="28"/>
+          <w:szCs w:val="28"/>
+        </w:rPr>
+        <w:t xml:space="preserve"> ‘index’ %}”</w:t>
+      </w:r>
+    </w:p>
+    <w:p>
+      <w:pPr>
+        <w:bidi/>
+        <w:rPr>
+          <w:i/>
+          <w:iCs/>
+          <w:sz w:val="28"/>
+          <w:szCs w:val="28"/>
+        </w:rPr>
+      </w:pPr>
+    </w:p>
+    <w:p>
+      <w:pPr>
+        <w:bidi/>
+        <w:rPr>
+          <w:i/>
+          <w:iCs/>
+          <w:sz w:val="28"/>
+          <w:szCs w:val="28"/>
+        </w:rPr>
+      </w:pPr>
+    </w:p>
+    <w:p>
+      <w:pPr>
+        <w:bidi/>
+        <w:rPr>
+          <w:i/>
+          <w:iCs/>
+          <w:sz w:val="28"/>
+          <w:szCs w:val="28"/>
+        </w:rPr>
+      </w:pPr>
+    </w:p>
+    <w:p>
+      <w:pPr>
+        <w:bidi/>
+        <w:rPr>
+          <w:i/>
+          <w:iCs/>
+          <w:sz w:val="28"/>
+          <w:szCs w:val="28"/>
+        </w:rPr>
+      </w:pPr>
+      <w:r>
+        <w:rPr>
+          <w:b/>
+          <w:bCs/>
+          <w:i/>
+          <w:iCs/>
+          <w:sz w:val="28"/>
+          <w:szCs w:val="28"/>
+          <w:rtl/>
+        </w:rPr>
+        <w:t>####################################</w:t>
+      </w:r>
+      <w:r>
+        <w:rPr>
+          <w:i/>
+          <w:iCs/>
+          <w:sz w:val="28"/>
+          <w:szCs w:val="28"/>
+          <w:rtl/>
+          <w:lang w:bidi="ar-EG"/>
+        </w:rPr>
+        <w:t xml:space="preserve"> </w:t>
+      </w:r>
+    </w:p>
+    <w:p>
+      <w:pPr>
+        <w:bidi/>
+        <w:rPr>
+          <w:b/>
+          <w:bCs/>
+          <w:i/>
+          <w:iCs/>
+          <w:sz w:val="28"/>
+          <w:szCs w:val="28"/>
+        </w:rPr>
+      </w:pPr>
+      <w:r>
+        <w:rPr>
+          <w:b/>
+          <w:bCs/>
+          <w:i/>
+          <w:iCs/>
+          <w:sz w:val="28"/>
+          <w:szCs w:val="28"/>
+          <w:rtl/>
+          <w:lang w:bidi="ar-EG"/>
+        </w:rPr>
+        <w:t xml:space="preserve">الخطوه الرابعه عشر  </w:t>
+      </w:r>
+    </w:p>
+    <w:p>
+      <w:pPr>
+        <w:bidi/>
+        <w:rPr>
+          <w:b/>
+          <w:bCs/>
+          <w:i/>
+          <w:iCs/>
+          <w:sz w:val="28"/>
+          <w:szCs w:val="28"/>
+          <w:rtl/>
+          <w:lang w:bidi="ar-EG"/>
+        </w:rPr>
+      </w:pPr>
+      <w:r>
+        <w:rPr>
+          <w:b/>
+          <w:bCs/>
+          <w:i/>
+          <w:iCs/>
+          <w:sz w:val="28"/>
+          <w:szCs w:val="28"/>
+          <w:rtl/>
+          <w:lang w:bidi="ar-EG"/>
+        </w:rPr>
+        <w:t>تظبيط روابط الموقع</w:t>
+      </w:r>
+    </w:p>
+    <w:p>
+      <w:pPr>
+        <w:bidi/>
+        <w:rPr>
+          <w:b/>
+          <w:bCs/>
+          <w:i/>
+          <w:iCs/>
+          <w:sz w:val="28"/>
+          <w:szCs w:val="28"/>
+          <w:rtl/>
+          <w:lang w:bidi="ar-EG"/>
+        </w:rPr>
+      </w:pPr>
+      <w:r>
+        <w:rPr>
+          <w:b/>
+          <w:bCs/>
+          <w:i/>
+          <w:iCs/>
+          <w:sz w:val="28"/>
+          <w:szCs w:val="28"/>
+        </w:rPr>
+        <w:lastRenderedPageBreak/>
+        <w:t>V num #24</w:t>
+      </w:r>
+    </w:p>
+    <w:p>
+      <w:pPr>
+        <w:bidi/>
+        <w:rPr>
+          <w:b/>
+          <w:bCs/>
+          <w:i/>
+          <w:iCs/>
+          <w:sz w:val="28"/>
+          <w:szCs w:val="28"/>
+        </w:rPr>
+      </w:pPr>
+      <w:r>
+        <w:rPr>
+          <w:b/>
+          <w:bCs/>
+          <w:i/>
+          <w:iCs/>
+          <w:sz w:val="28"/>
+          <w:szCs w:val="28"/>
+        </w:rPr>
+        <w:t>\\\\\\\\\\\\\\\\\\\\\\\\\\\\\\\\\\\\\\\\\\\\\\\\\</w:t>
+      </w:r>
+    </w:p>
+    <w:p>
+      <w:pPr>
+        <w:bidi/>
+        <w:rPr>
+          <w:i/>
+          <w:iCs/>
+          <w:sz w:val="28"/>
+          <w:szCs w:val="28"/>
+          <w:rtl/>
+        </w:rPr>
+      </w:pPr>
+      <w:r>
+        <w:rPr>
+          <w:i/>
+          <w:iCs/>
+          <w:sz w:val="28"/>
+          <w:szCs w:val="28"/>
+          <w:rtl/>
+          <w:lang w:bidi="ar-EG"/>
+        </w:rPr>
+        <w:t xml:space="preserve"> 1 – تظبيط روابط التصنيفات فى صفحه ال </w:t>
+      </w:r>
+      <w:r>
+        <w:rPr>
+          <w:i/>
+          <w:iCs/>
+          <w:sz w:val="28"/>
+          <w:szCs w:val="28"/>
+        </w:rPr>
+        <w:t>index</w:t>
+      </w:r>
+    </w:p>
+    <w:p>
+      <w:pPr>
+        <w:bidi/>
+        <w:rPr>
+          <w:i/>
+          <w:iCs/>
+          <w:sz w:val="28"/>
+          <w:szCs w:val="28"/>
+        </w:rPr>
+      </w:pPr>
+      <w:r>
+        <w:rPr>
+          <w:i/>
+          <w:iCs/>
+          <w:sz w:val="28"/>
+          <w:szCs w:val="28"/>
+        </w:rPr>
+        <mc:AlternateContent>
+          <mc:Choice Requires="wps">
+            <w:drawing>
+              <wp:anchor distT="0" distB="0" distL="114300" distR="114300" simplePos="0" relativeHeight="251659264" behindDoc="0" locked="0" layoutInCell="1" allowOverlap="1" wp14:anchorId="54D9EE94" wp14:editId="1783E729">
+                <wp:simplePos x="0" y="0"/>
+                <wp:positionH relativeFrom="column">
+                  <wp:posOffset>1895475</wp:posOffset>
+                </wp:positionH>
+                <wp:positionV relativeFrom="paragraph">
+                  <wp:posOffset>1456690</wp:posOffset>
+                </wp:positionV>
+                <wp:extent cx="1266825" cy="590550"/>
+                <wp:effectExtent l="0" t="0" r="66675" b="57150"/>
+                <wp:wrapNone/>
+                <wp:docPr id="504103328" name="Straight Arrow Connector 2"/>
+                <wp:cNvGraphicFramePr/>
+                <a:graphic xmlns:a="http://schemas.openxmlformats.org/drawingml/2006/main">
+                  <a:graphicData uri="http://schemas.microsoft.com/office/word/2010/wordprocessingShape">
+                    <wps:wsp>
+                      <wps:cNvCnPr/>
+                      <wps:spPr>
+                        <a:xfrm>
+                          <a:off x="0" y="0"/>
+                          <a:ext cx="1266825" cy="590550"/>
+                        </a:xfrm>
+                        <a:prstGeom prst="straightConnector1">
+                          <a:avLst/>
+                        </a:prstGeom>
+                        <a:ln>
+                          <a:tailEnd type="triangle"/>
+                        </a:ln>
+                      </wps:spPr>
+                      <wps:style>
+                        <a:lnRef idx="1">
+                          <a:schemeClr val="accent2"/>
+                        </a:lnRef>
+                        <a:fillRef idx="0">
+                          <a:schemeClr val="accent2"/>
+                        </a:fillRef>
+                        <a:effectRef idx="0">
+                          <a:schemeClr val="accent2"/>
+                        </a:effectRef>
+                        <a:fontRef idx="minor">
+                          <a:schemeClr val="tx1"/>
+                        </a:fontRef>
+                      </wps:style>
+                      <wps:bodyPr/>
+                    </wps:wsp>
+                  </a:graphicData>
+                </a:graphic>
+                <wp14:sizeRelH relativeFrom="page">
+                  <wp14:pctWidth>0</wp14:pctWidth>
+                </wp14:sizeRelH>
+                <wp14:sizeRelV relativeFrom="page">
+                  <wp14:pctHeight>0</wp14:pctHeight>
+                </wp14:sizeRelV>
+              </wp:anchor>
+            </w:drawing>
+          </mc:Choice>
+          <mc:Fallback>
+            <w:pict>
+              <v:shapetype w14:anchorId="40F8461F" id="_x0000_t32" coordsize="21600,21600" o:spt="32" o:oned="t" path="m,l21600,21600e" filled="f">
+                <v:path arrowok="t" fillok="f" o:connecttype="none"/>
+                <o:lock v:ext="edit" shapetype="t"/>
+              </v:shapetype>
+              <v:shape id="Straight Arrow Connector 2" o:spid="_x0000_s1026" type="#_x0000_t32" style="position:absolute;margin-left:149.25pt;margin-top:114.7pt;width:99.75pt;height:46.5pt;z-index:251659264;visibility:visible;mso-wrap-style:square;mso-width-percent:0;mso-height-percent:0;mso-wrap-distance-left:9pt;mso-wrap-distance-top:0;mso-wrap-distance-right:9pt;mso-wrap-distance-bottom:0;mso-position-horizontal:absolute;mso-position-horizontal-relative:text;mso-position-vertical:absolute;mso-position-vertical-relative:text;mso-width-percent:0;mso-height-percent:0;mso-width-relative:page;mso-height-relative:page" o:gfxdata="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" strokecolor="#ed7d31 [3205]" strokeweight=".5pt">
+                <v:stroke endarrow="block" joinstyle="miter"/>
+              </v:shape>
+            </w:pict>
+          </mc:Fallback>
+        </mc:AlternateContent>
+      </w:r>
+      <w:r>
+        <w:rPr>
+          <w:i/>
+          <w:iCs/>
+          <w:sz w:val="28"/>
+          <w:szCs w:val="28"/>
+          <w:rtl/>
+          <w:lang w:bidi="ar-EG"/>
+        </w:rPr>
+        <w:t xml:space="preserve">فى صفحه ال </w:t>
+      </w:r>
+      <w:r>
+        <w:rPr>
+          <w:i/>
+          <w:iCs/>
+          <w:sz w:val="28"/>
+          <w:szCs w:val="28"/>
+        </w:rPr>
+        <w:t>index.html</w:t>
+      </w:r>
+      <w:r>
+        <w:rPr>
+          <w:i/>
+          <w:iCs/>
+          <w:sz w:val="28"/>
+          <w:szCs w:val="28"/>
+          <w:rtl/>
+          <w:lang w:bidi="ar-EG"/>
+        </w:rPr>
+        <w:t xml:space="preserve"> نذهب الى التصنيفات و نديله </w:t>
+      </w:r>
+      <w:r>
+        <w:rPr>
+          <w:i/>
+          <w:iCs/>
+          <w:sz w:val="28"/>
+          <w:szCs w:val="28"/>
+        </w:rPr>
+        <w:t>class</w:t>
+      </w:r>
+      <w:r>
+        <w:rPr>
+          <w:i/>
+          <w:iCs/>
+          <w:sz w:val="28"/>
+          <w:szCs w:val="28"/>
+          <w:rtl/>
+          <w:lang w:bidi="ar-EG"/>
+        </w:rPr>
+        <w:t xml:space="preserve"> علشان نربط بينه و بين الكتب الى ليها نفس ال </w:t>
+      </w:r>
+      <w:r>
+        <w:rPr>
+          <w:i/>
+          <w:iCs/>
+          <w:sz w:val="28"/>
+          <w:szCs w:val="28"/>
+        </w:rPr>
+        <w:t>category</w:t>
+      </w:r>
+      <w:r>
+        <w:rPr>
+          <w:i/>
+          <w:iCs/>
+          <w:sz w:val="28"/>
+          <w:szCs w:val="28"/>
+          <w:rtl/>
+          <w:lang w:bidi="ar-EG"/>
+        </w:rPr>
+        <w:t xml:space="preserve"> نضيف على </w:t>
+      </w:r>
+      <w:r>
+        <w:rPr>
+          <w:i/>
+          <w:iCs/>
+          <w:sz w:val="28"/>
+          <w:szCs w:val="28"/>
+        </w:rPr>
+        <w:t>tag</w:t>
+      </w:r>
+      <w:r>
+        <w:rPr>
+          <w:i/>
+          <w:iCs/>
+          <w:sz w:val="28"/>
+          <w:szCs w:val="28"/>
+          <w:rtl/>
+          <w:lang w:bidi="ar-EG"/>
+        </w:rPr>
+        <w:t xml:space="preserve"> بتاع ال </w:t>
+      </w:r>
+      <w:r>
+        <w:rPr>
+          <w:i/>
+          <w:iCs/>
+          <w:sz w:val="28"/>
+          <w:szCs w:val="28"/>
+        </w:rPr>
+        <w:t>list</w:t>
+      </w:r>
+      <w:r>
+        <w:rPr>
+          <w:i/>
+          <w:iCs/>
+          <w:sz w:val="28"/>
+          <w:szCs w:val="28"/>
+          <w:rtl/>
+          <w:lang w:bidi="ar-EG"/>
+        </w:rPr>
+        <w:t xml:space="preserve">  </w:t>
+      </w:r>
+      <w:r>
+        <w:rPr>
+          <w:i/>
+          <w:iCs/>
+          <w:sz w:val="28"/>
+          <w:szCs w:val="28"/>
+        </w:rPr>
+        <w:t>class</w:t>
+      </w:r>
+      <w:r>
+        <w:rPr>
+          <w:i/>
+          <w:iCs/>
+          <w:sz w:val="28"/>
+          <w:szCs w:val="28"/>
+          <w:rtl/>
+          <w:lang w:bidi="ar-EG"/>
+        </w:rPr>
+        <w:t xml:space="preserve"> باسم+</w:t>
+      </w:r>
+      <w:r>
+        <w:rPr>
+          <w:i/>
+          <w:iCs/>
+          <w:sz w:val="28"/>
+          <w:szCs w:val="28"/>
+        </w:rPr>
+        <w:t>id</w:t>
+      </w:r>
+      <w:r>
+        <w:rPr>
+          <w:i/>
+          <w:iCs/>
+          <w:sz w:val="28"/>
+          <w:szCs w:val="28"/>
+          <w:rtl/>
+          <w:lang w:bidi="ar-EG"/>
+        </w:rPr>
+        <w:t xml:space="preserve"> كالتالى</w:t>
+      </w:r>
+      <w:r>
+        <w:rPr>
+          <w:i/>
+          <w:iCs/>
+          <w:sz w:val="28"/>
+          <w:szCs w:val="28"/>
+          <w:rtl/>
+          <w:lang w:bidi="ar-EG"/>
+        </w:rPr>
+        <w:br/>
+      </w:r>
+      <w:r>
+        <w:rPr>
+          <w:i/>
+          <w:iCs/>
+          <w:sz w:val="28"/>
+          <w:szCs w:val="28"/>
+        </w:rPr>
+        <w:t>&lt;li class=”nav-item cat{{cat.id}}”&gt;</w:t>
+      </w:r>
+      <w:r>
+        <w:rPr>
+          <w:i/>
+          <w:iCs/>
+          <w:sz w:val="28"/>
+          <w:szCs w:val="28"/>
+        </w:rPr>
+        <w:br/>
+      </w:r>
+      <w:r>
+        <w:rPr>
+          <w:i/>
+          <w:iCs/>
+          <w:sz w:val="28"/>
+          <w:szCs w:val="28"/>
+          <w:rtl/>
+          <w:lang w:bidi="ar-EG"/>
+        </w:rPr>
+        <w:t xml:space="preserve">و نذهب الى الكتاب و نديله 2 من </w:t>
+      </w:r>
+      <w:r>
+        <w:rPr>
+          <w:i/>
+          <w:iCs/>
+          <w:sz w:val="28"/>
+          <w:szCs w:val="28"/>
+        </w:rPr>
+        <w:t>class</w:t>
+      </w:r>
+      <w:r>
+        <w:rPr>
+          <w:i/>
+          <w:iCs/>
+          <w:sz w:val="28"/>
+          <w:szCs w:val="28"/>
+          <w:rtl/>
+          <w:lang w:bidi="ar-EG"/>
+        </w:rPr>
+        <w:br/>
+        <w:t>الاول</w:t>
+      </w:r>
+      <w:r>
+        <w:rPr>
+          <w:i/>
+          <w:iCs/>
+          <w:sz w:val="28"/>
+          <w:szCs w:val="28"/>
+          <w:rtl/>
+          <w:lang w:bidi="ar-EG"/>
+        </w:rPr>
+        <w:br/>
+        <w:t>علشان نميز الكتب و نحزفها كلها</w:t>
+      </w:r>
+      <w:r>
+        <w:rPr>
+          <w:i/>
+          <w:iCs/>
+          <w:sz w:val="28"/>
+          <w:szCs w:val="28"/>
+        </w:rPr>
+        <w:br/>
+      </w:r>
+      <w:r>
+        <w:rPr>
+          <w:i/>
+          <w:iCs/>
+          <w:sz w:val="28"/>
+          <w:szCs w:val="28"/>
+          <w:rtl/>
+          <w:lang w:bidi="ar-EG"/>
+        </w:rPr>
+        <w:t xml:space="preserve">نضيف فى </w:t>
+      </w:r>
+      <w:r>
+        <w:rPr>
+          <w:i/>
+          <w:iCs/>
+          <w:sz w:val="28"/>
+          <w:szCs w:val="28"/>
+        </w:rPr>
+        <w:t>tag</w:t>
+      </w:r>
+      <w:r>
+        <w:rPr>
+          <w:i/>
+          <w:iCs/>
+          <w:sz w:val="28"/>
+          <w:szCs w:val="28"/>
+          <w:rtl/>
+          <w:lang w:bidi="ar-EG"/>
+        </w:rPr>
+        <w:t xml:space="preserve"> ال </w:t>
+      </w:r>
+      <w:r>
+        <w:rPr>
+          <w:i/>
+          <w:iCs/>
+          <w:sz w:val="28"/>
+          <w:szCs w:val="28"/>
+        </w:rPr>
+        <w:t>div</w:t>
+      </w:r>
+      <w:r>
+        <w:rPr>
+          <w:i/>
+          <w:iCs/>
+          <w:sz w:val="28"/>
+          <w:szCs w:val="28"/>
+          <w:rtl/>
+          <w:lang w:bidi="ar-EG"/>
+        </w:rPr>
+        <w:t xml:space="preserve"> بتاع الكتاب </w:t>
+      </w:r>
+      <w:r>
+        <w:rPr>
+          <w:i/>
+          <w:iCs/>
+          <w:sz w:val="28"/>
+          <w:szCs w:val="28"/>
+        </w:rPr>
+        <w:t xml:space="preserve"> class</w:t>
+      </w:r>
+      <w:r>
+        <w:rPr>
+          <w:i/>
+          <w:iCs/>
+          <w:sz w:val="28"/>
+          <w:szCs w:val="28"/>
+          <w:rtl/>
+          <w:lang w:bidi="ar-EG"/>
+        </w:rPr>
+        <w:t xml:space="preserve"> كما هو بعد الخطوه الثانيه  </w:t>
+      </w:r>
+      <w:r>
+        <w:rPr>
+          <w:i/>
+          <w:iCs/>
+          <w:sz w:val="28"/>
+          <w:szCs w:val="28"/>
+          <w:rtl/>
+          <w:lang w:bidi="ar-EG"/>
+        </w:rPr>
+        <w:br/>
+        <w:t xml:space="preserve">الثانى </w:t>
+      </w:r>
+      <w:r>
+        <w:rPr>
+          <w:i/>
+          <w:iCs/>
+          <w:sz w:val="28"/>
+          <w:szCs w:val="28"/>
+          <w:rtl/>
+          <w:lang w:bidi="ar-EG"/>
+        </w:rPr>
+        <w:br/>
+        <w:t xml:space="preserve">علشان نرجع الكتب الى ليها نفس </w:t>
+      </w:r>
+      <w:r>
+        <w:rPr>
+          <w:i/>
+          <w:iCs/>
+          <w:sz w:val="28"/>
+          <w:szCs w:val="28"/>
+        </w:rPr>
+        <w:t>category</w:t>
+      </w:r>
+      <w:r>
+        <w:rPr>
+          <w:i/>
+          <w:iCs/>
+          <w:sz w:val="28"/>
+          <w:szCs w:val="28"/>
+          <w:rtl/>
+          <w:lang w:bidi="ar-EG"/>
+        </w:rPr>
+        <w:t xml:space="preserve"> كالتالى </w:t>
+      </w:r>
+      <w:r>
+        <w:rPr>
+          <w:i/>
+          <w:iCs/>
+          <w:sz w:val="28"/>
+          <w:szCs w:val="28"/>
+          <w:rtl/>
+          <w:lang w:bidi="ar-EG"/>
+        </w:rPr>
+        <w:br/>
+      </w:r>
+      <w:r>
+        <w:rPr>
+          <w:i/>
+          <w:iCs/>
+          <w:sz w:val="28"/>
+          <w:szCs w:val="28"/>
+        </w:rPr>
+        <w:t xml:space="preserve">&lt;div id=”” class=”col-md-4 </w:t>
+      </w:r>
+      <w:proofErr w:type="spellStart"/>
+      <w:r>
+        <w:rPr>
+          <w:i/>
+          <w:iCs/>
+          <w:sz w:val="28"/>
+          <w:szCs w:val="28"/>
+        </w:rPr>
+        <w:t>bookhide</w:t>
+      </w:r>
+      <w:proofErr w:type="spellEnd"/>
+      <w:r>
+        <w:rPr>
+          <w:i/>
+          <w:iCs/>
+          <w:sz w:val="28"/>
+          <w:szCs w:val="28"/>
+        </w:rPr>
+        <w:t xml:space="preserve">  book{{book.category.id}}”&gt;</w:t>
+      </w:r>
+      <w:r>
+        <w:rPr>
+          <w:i/>
+          <w:iCs/>
+          <w:sz w:val="28"/>
+          <w:szCs w:val="28"/>
+        </w:rPr>
+        <w:br/>
+      </w:r>
+      <w:r>
+        <w:rPr>
+          <w:i/>
+          <w:iCs/>
+          <w:sz w:val="28"/>
+          <w:szCs w:val="28"/>
+          <w:rtl/>
+          <w:lang w:bidi="ar-EG"/>
+        </w:rPr>
+        <w:t xml:space="preserve">نذهب الى </w:t>
+      </w:r>
+      <w:r>
+        <w:rPr>
+          <w:i/>
+          <w:iCs/>
+          <w:sz w:val="28"/>
+          <w:szCs w:val="28"/>
+        </w:rPr>
+        <w:t>base.html</w:t>
+      </w:r>
+      <w:r>
+        <w:rPr>
+          <w:i/>
+          <w:iCs/>
+          <w:sz w:val="28"/>
+          <w:szCs w:val="28"/>
+        </w:rPr>
+        <w:br/>
+      </w:r>
+      <w:r>
+        <w:rPr>
+          <w:i/>
+          <w:iCs/>
+          <w:sz w:val="28"/>
+          <w:szCs w:val="28"/>
+          <w:rtl/>
+          <w:lang w:bidi="ar-EG"/>
+        </w:rPr>
+        <w:t xml:space="preserve">نعمل </w:t>
+      </w:r>
+      <w:r>
+        <w:rPr>
+          <w:i/>
+          <w:iCs/>
+          <w:sz w:val="28"/>
+          <w:szCs w:val="28"/>
+        </w:rPr>
+        <w:t>tag</w:t>
+      </w:r>
+      <w:r>
+        <w:rPr>
+          <w:i/>
+          <w:iCs/>
+          <w:sz w:val="28"/>
+          <w:szCs w:val="28"/>
+          <w:rtl/>
+          <w:lang w:bidi="ar-EG"/>
+        </w:rPr>
+        <w:t xml:space="preserve"> لل </w:t>
+      </w:r>
+      <w:r>
+        <w:rPr>
+          <w:i/>
+          <w:iCs/>
+          <w:sz w:val="28"/>
+          <w:szCs w:val="28"/>
+        </w:rPr>
+        <w:t>script</w:t>
+      </w:r>
+      <w:r>
+        <w:rPr>
+          <w:i/>
+          <w:iCs/>
+          <w:sz w:val="28"/>
+          <w:szCs w:val="28"/>
+          <w:rtl/>
+          <w:lang w:bidi="ar-EG"/>
+        </w:rPr>
+        <w:t xml:space="preserve"> الخاص </w:t>
+      </w:r>
+      <w:proofErr w:type="spellStart"/>
+      <w:r>
+        <w:rPr>
+          <w:i/>
+          <w:iCs/>
+          <w:sz w:val="28"/>
+          <w:szCs w:val="28"/>
+        </w:rPr>
+        <w:t>js</w:t>
+      </w:r>
+      <w:proofErr w:type="spellEnd"/>
+      <w:r>
+        <w:rPr>
+          <w:i/>
+          <w:iCs/>
+          <w:sz w:val="28"/>
+          <w:szCs w:val="28"/>
+        </w:rPr>
+        <w:br/>
+        <w:t>&lt;script&gt;</w:t>
+      </w:r>
+      <w:r>
+        <w:rPr>
+          <w:i/>
+          <w:iCs/>
+          <w:sz w:val="28"/>
+          <w:szCs w:val="28"/>
+        </w:rPr>
+        <w:br/>
+        <w:t>{% for book in books %}</w:t>
+      </w:r>
+      <w:r>
+        <w:rPr>
+          <w:i/>
+          <w:iCs/>
+          <w:sz w:val="28"/>
+          <w:szCs w:val="28"/>
+        </w:rPr>
+        <w:br/>
+        <w:t>$(“.cat{{book.category.id}}”).click(function(){</w:t>
+      </w:r>
+      <w:r>
+        <w:rPr>
+          <w:i/>
+          <w:iCs/>
+          <w:sz w:val="28"/>
+          <w:szCs w:val="28"/>
+        </w:rPr>
+        <w:br/>
+        <w:t>$(“.</w:t>
+      </w:r>
+      <w:proofErr w:type="spellStart"/>
+      <w:r>
+        <w:rPr>
+          <w:i/>
+          <w:iCs/>
+          <w:sz w:val="28"/>
+          <w:szCs w:val="28"/>
+        </w:rPr>
+        <w:t>bookhide</w:t>
+      </w:r>
+      <w:proofErr w:type="spellEnd"/>
+      <w:r>
+        <w:rPr>
+          <w:i/>
+          <w:iCs/>
+          <w:sz w:val="28"/>
+          <w:szCs w:val="28"/>
+        </w:rPr>
+        <w:t>”).hide()</w:t>
+      </w:r>
+      <w:r>
+        <w:rPr>
+          <w:i/>
+          <w:iCs/>
+          <w:sz w:val="28"/>
+          <w:szCs w:val="28"/>
+        </w:rPr>
+        <w:br/>
+        <w:t>$(“.book{{book.category.id}}”).show()</w:t>
+      </w:r>
+      <w:r>
+        <w:rPr>
+          <w:i/>
+          <w:iCs/>
+          <w:sz w:val="28"/>
+          <w:szCs w:val="28"/>
+        </w:rPr>
+        <w:br/>
+        <w:t>});</w:t>
+      </w:r>
+      <w:r>
+        <w:rPr>
+          <w:i/>
+          <w:iCs/>
+          <w:sz w:val="28"/>
+          <w:szCs w:val="28"/>
+        </w:rPr>
+        <w:br/>
+        <w:t xml:space="preserve">{% </w:t>
+      </w:r>
+      <w:proofErr w:type="spellStart"/>
+      <w:r>
+        <w:rPr>
+          <w:i/>
+          <w:iCs/>
+          <w:sz w:val="28"/>
+          <w:szCs w:val="28"/>
+        </w:rPr>
+        <w:t>endfor</w:t>
+      </w:r>
+      <w:proofErr w:type="spellEnd"/>
+      <w:r>
+        <w:rPr>
+          <w:i/>
+          <w:iCs/>
+          <w:sz w:val="28"/>
+          <w:szCs w:val="28"/>
+        </w:rPr>
+        <w:t xml:space="preserve"> %}</w:t>
+      </w:r>
+      <w:r>
+        <w:rPr>
+          <w:i/>
+          <w:iCs/>
+          <w:sz w:val="28"/>
+          <w:szCs w:val="28"/>
+        </w:rPr>
+        <w:br/>
+        <w:t>&lt;/script&gt;</w:t>
+      </w:r>
+    </w:p>
+    <w:p>
+      <w:pPr>
+        <w:bidi/>
+        <w:rPr>
+          <w:i/>
+          <w:iCs/>
+          <w:sz w:val="28"/>
+          <w:szCs w:val="28"/>
+        </w:rPr>
+      </w:pPr>
+    </w:p>
+    <w:p>
+      <w:pPr>
+        <w:bidi/>
+        <w:rPr>
+          <w:i/>
+          <w:iCs/>
+          <w:sz w:val="28"/>
+          <w:szCs w:val="28"/>
+        </w:rPr>
+      </w:pPr>
+    </w:p>
+    <w:p>
+      <w:pPr>
+        <w:bidi/>
+        <w:rPr>
+          <w:i/>
+          <w:iCs/>
+          <w:sz w:val="28"/>
+          <w:szCs w:val="28"/>
+        </w:rPr>
+      </w:pPr>
+      <w:r>
+        <w:rPr>
+          <w:i/>
+          <w:iCs/>
+          <w:sz w:val="28"/>
+          <w:szCs w:val="28"/>
+          <w:rtl/>
+          <w:lang w:bidi="ar-EG"/>
+        </w:rPr>
+        <w:t xml:space="preserve">نفس الشيئ فى ال </w:t>
+      </w:r>
+      <w:r>
+        <w:rPr>
+          <w:i/>
+          <w:iCs/>
+          <w:sz w:val="28"/>
+          <w:szCs w:val="28"/>
+        </w:rPr>
+        <w:t xml:space="preserve">category </w:t>
+      </w:r>
+      <w:r>
+        <w:rPr>
+          <w:i/>
+          <w:iCs/>
+          <w:sz w:val="28"/>
+          <w:szCs w:val="28"/>
+          <w:rtl/>
+          <w:lang w:bidi="ar-EG"/>
+        </w:rPr>
+        <w:t xml:space="preserve">الى فى </w:t>
+      </w:r>
+      <w:r>
+        <w:rPr>
+          <w:i/>
+          <w:iCs/>
+          <w:sz w:val="28"/>
+          <w:szCs w:val="28"/>
+        </w:rPr>
+        <w:t>sidebar</w:t>
+      </w:r>
+    </w:p>
+    <w:p>
+      <w:pPr>
+        <w:bidi/>
+        <w:rPr>
+          <w:i/>
+          <w:iCs/>
+          <w:sz w:val="28"/>
+          <w:szCs w:val="28"/>
+        </w:rPr>
+      </w:pPr>
+    </w:p>
+    <w:p>
+      <w:pPr>
+        <w:bidi/>
+        <w:rPr>
+          <w:rStyle w:val="IntenseEmphasis"/>
+          <w:color w:val="auto"/>
+          <w:sz w:val="28"/>
+          <w:szCs w:val="28"/>
+        </w:rPr>
+      </w:pPr>
     </w:p>
     <w:sectPr>
       <w:pgSz w:w="12240" w:h="15840"/>
@@ -25844,6 +29327,92 @@
     </w:lvl>
   </w:abstractNum>
   <w:abstractNum w:abstractNumId="8" w15:restartNumberingAfterBreak="0">
+    <w:nsid w:val="481042AC"/>
+    <w:multiLevelType w:val="hybridMultilevel"/>
+    <w:tmpl w:val="484046EA"/>
+    <w:lvl w:ilvl="0" w:tplc="88B4C9E8">
+      <w:start w:val="2"/>
+      <w:numFmt w:val="decimal"/>
+      <w:lvlText w:val="%1"/>
+      <w:lvlJc w:val="left"/>
+      <w:pPr>
+        <w:ind w:left="1080" w:hanging="360"/>
+      </w:pPr>
+    </w:lvl>
+    <w:lvl w:ilvl="1" w:tplc="04090019">
+      <w:start w:val="1"/>
+      <w:numFmt w:val="lowerLetter"/>
+      <w:lvlText w:val="%2."/>
+      <w:lvlJc w:val="left"/>
+      <w:pPr>
+        <w:ind w:left="1800" w:hanging="360"/>
+      </w:pPr>
+    </w:lvl>
+    <w:lvl w:ilvl="2" w:tplc="0409001B">
+      <w:start w:val="1"/>
+      <w:numFmt w:val="lowerRoman"/>
+      <w:lvlText w:val="%3."/>
+      <w:lvlJc w:val="right"/>
+      <w:pPr>
+        <w:ind w:left="2520" w:hanging="180"/>
+      </w:pPr>
+    </w:lvl>
+    <w:lvl w:ilvl="3" w:tplc="0409000F">
+      <w:start w:val="1"/>
+      <w:numFmt w:val="decimal"/>
+      <w:lvlText w:val="%4."/>
+      <w:lvlJc w:val="left"/>
+      <w:pPr>
+        <w:ind w:left="3240" w:hanging="360"/>
+      </w:pPr>
+    </w:lvl>
+    <w:lvl w:ilvl="4" w:tplc="04090019">
+      <w:start w:val="1"/>
+      <w:numFmt w:val="lowerLetter"/>
+      <w:lvlText w:val="%5."/>
+      <w:lvlJc w:val="left"/>
+      <w:pPr>
+        <w:ind w:left="3960" w:hanging="360"/>
+      </w:pPr>
+    </w:lvl>
+    <w:lvl w:ilvl="5" w:tplc="0409001B">
+      <w:start w:val="1"/>
+      <w:numFmt w:val="lowerRoman"/>
+      <w:lvlText w:val="%6."/>
+      <w:lvlJc w:val="right"/>
+      <w:pPr>
+        <w:ind w:left="4680" w:hanging="180"/>
+      </w:pPr>
+    </w:lvl>
+    <w:lvl w:ilvl="6" w:tplc="0409000F">
+      <w:start w:val="1"/>
+      <w:numFmt w:val="decimal"/>
+      <w:lvlText w:val="%7."/>
+      <w:lvlJc w:val="left"/>
+      <w:pPr>
+        <w:ind w:left="5400" w:hanging="360"/>
+      </w:pPr>
+    </w:lvl>
+    <w:lvl w:ilvl="7" w:tplc="04090019">
+      <w:start w:val="1"/>
+      <w:numFmt w:val="lowerLetter"/>
+      <w:lvlText w:val="%8."/>
+      <w:lvlJc w:val="left"/>
+      <w:pPr>
+        <w:ind w:left="6120" w:hanging="360"/>
+      </w:pPr>
+    </w:lvl>
+    <w:lvl w:ilvl="8" w:tplc="0409001B">
+      <w:start w:val="1"/>
+      <w:numFmt w:val="lowerRoman"/>
+      <w:lvlText w:val="%9."/>
+      <w:lvlJc w:val="right"/>
+      <w:pPr>
+        <w:ind w:left="6840" w:hanging="180"/>
+      </w:pPr>
+    </w:lvl>
+  </w:abstractNum>
+  <w:abstractNum w:abstractNumId="9" w15:restartNumberingAfterBreak="0">
     <w:nsid w:val="4B8C068F"/>
     <w:multiLevelType w:val="hybridMultilevel"/>
     <w:tmpl w:val="104A2884"/>
@@ -25932,7 +29501,7 @@
       </w:pPr>
     </w:lvl>
   </w:abstractNum>
-  <w:abstractNum w:abstractNumId="9" w15:restartNumberingAfterBreak="0">
+  <w:abstractNum w:abstractNumId="10" w15:restartNumberingAfterBreak="0">
     <w:nsid w:val="5509055E"/>
     <w:multiLevelType w:val="hybridMultilevel"/>
     <w:tmpl w:val="66261914"/>
@@ -26021,7 +29590,7 @@
       </w:pPr>
     </w:lvl>
   </w:abstractNum>
-  <w:abstractNum w:abstractNumId="10" w15:restartNumberingAfterBreak="0">
+  <w:abstractNum w:abstractNumId="11" w15:restartNumberingAfterBreak="0">
     <w:nsid w:val="55F55BEE"/>
     <w:multiLevelType w:val="hybridMultilevel"/>
     <w:tmpl w:val="66261914"/>
@@ -26110,7 +29679,7 @@
       </w:pPr>
     </w:lvl>
   </w:abstractNum>
-  <w:abstractNum w:abstractNumId="11" w15:restartNumberingAfterBreak="0">
+  <w:abstractNum w:abstractNumId="12" w15:restartNumberingAfterBreak="0">
     <w:nsid w:val="5E192058"/>
     <w:multiLevelType w:val="hybridMultilevel"/>
     <w:tmpl w:val="23524A0C"/>
@@ -26199,7 +29768,7 @@
       </w:pPr>
     </w:lvl>
   </w:abstractNum>
-  <w:abstractNum w:abstractNumId="12" w15:restartNumberingAfterBreak="0">
+  <w:abstractNum w:abstractNumId="13" w15:restartNumberingAfterBreak="0">
     <w:nsid w:val="60600197"/>
     <w:multiLevelType w:val="hybridMultilevel"/>
     <w:tmpl w:val="66261914"/>
@@ -26288,7 +29857,7 @@
       </w:pPr>
     </w:lvl>
   </w:abstractNum>
-  <w:abstractNum w:abstractNumId="13" w15:restartNumberingAfterBreak="0">
+  <w:abstractNum w:abstractNumId="14" w15:restartNumberingAfterBreak="0">
     <w:nsid w:val="6D6053A3"/>
     <w:multiLevelType w:val="hybridMultilevel"/>
     <w:tmpl w:val="104A2884"/>
@@ -26378,16 +29947,16 @@
     </w:lvl>
   </w:abstractNum>
   <w:num w:numId="1" w16cid:durableId="1056248058">
-    <w:abstractNumId w:val="13"/>
+    <w:abstractNumId w:val="14"/>
   </w:num>
   <w:num w:numId="2" w16cid:durableId="1269386105">
-    <w:abstractNumId w:val="8"/>
+    <w:abstractNumId w:val="9"/>
   </w:num>
   <w:num w:numId="3" w16cid:durableId="1796941904">
-    <w:abstractNumId w:val="10"/>
+    <w:abstractNumId w:val="11"/>
   </w:num>
   <w:num w:numId="4" w16cid:durableId="621689426">
-    <w:abstractNumId w:val="9"/>
+    <w:abstractNumId w:val="10"/>
   </w:num>
   <w:num w:numId="5" w16cid:durableId="736174966">
     <w:abstractNumId w:val="2"/>
@@ -26396,7 +29965,7 @@
     <w:abstractNumId w:val="6"/>
   </w:num>
   <w:num w:numId="7" w16cid:durableId="829907096">
-    <w:abstractNumId w:val="12"/>
+    <w:abstractNumId w:val="13"/>
   </w:num>
   <w:num w:numId="8" w16cid:durableId="188954583">
     <w:abstractNumId w:val="1"/>
@@ -26411,13 +29980,73 @@
     <w:abstractNumId w:val="0"/>
   </w:num>
   <w:num w:numId="12" w16cid:durableId="1531529222">
-    <w:abstractNumId w:val="11"/>
+    <w:abstractNumId w:val="12"/>
   </w:num>
   <w:num w:numId="13" w16cid:durableId="1647314392">
     <w:abstractNumId w:val="3"/>
   </w:num>
   <w:num w:numId="14" w16cid:durableId="1548759836">
     <w:abstractNumId w:val="4"/>
+  </w:num>
+  <w:num w:numId="15" w16cid:durableId="1796754264">
+    <w:abstractNumId w:val="8"/>
+    <w:lvlOverride w:ilvl="0">
+      <w:startOverride w:val="2"/>
+    </w:lvlOverride>
+    <w:lvlOverride w:ilvl="1">
+      <w:startOverride w:val="1"/>
+    </w:lvlOverride>
+    <w:lvlOverride w:ilvl="2">
+      <w:startOverride w:val="1"/>
+    </w:lvlOverride>
+    <w:lvlOverride w:ilvl="3">
+      <w:startOverride w:val="1"/>
+    </w:lvlOverride>
+    <w:lvlOverride w:ilvl="4">
+      <w:startOverride w:val="1"/>
+    </w:lvlOverride>
+    <w:lvlOverride w:ilvl="5">
+      <w:startOverride w:val="1"/>
+    </w:lvlOverride>
+    <w:lvlOverride w:ilvl="6">
+      <w:startOverride w:val="1"/>
+    </w:lvlOverride>
+    <w:lvlOverride w:ilvl="7">
+      <w:startOverride w:val="1"/>
+    </w:lvlOverride>
+    <w:lvlOverride w:ilvl="8">
+      <w:startOverride w:val="1"/>
+    </w:lvlOverride>
+  </w:num>
+  <w:num w:numId="16" w16cid:durableId="1339965103">
+    <w:abstractNumId w:val="0"/>
+    <w:lvlOverride w:ilvl="0">
+      <w:startOverride w:val="1"/>
+    </w:lvlOverride>
+    <w:lvlOverride w:ilvl="1">
+      <w:startOverride w:val="1"/>
+    </w:lvlOverride>
+    <w:lvlOverride w:ilvl="2">
+      <w:startOverride w:val="1"/>
+    </w:lvlOverride>
+    <w:lvlOverride w:ilvl="3">
+      <w:startOverride w:val="1"/>
+    </w:lvlOverride>
+    <w:lvlOverride w:ilvl="4">
+      <w:startOverride w:val="1"/>
+    </w:lvlOverride>
+    <w:lvlOverride w:ilvl="5">
+      <w:startOverride w:val="1"/>
+    </w:lvlOverride>
+    <w:lvlOverride w:ilvl="6">
+      <w:startOverride w:val="1"/>
+    </w:lvlOverride>
+    <w:lvlOverride w:ilvl="7">
+      <w:startOverride w:val="1"/>
+    </w:lvlOverride>
+    <w:lvlOverride w:ilvl="8">
+      <w:startOverride w:val="1"/>
+    </w:lvlOverride>
   </w:num>
 </w:numbering>
 </file>

</xml_diff>

<commit_message>
3th link the category bottom with the books
</commit_message>
<xml_diff>
--- a/how_we_did_it.docx
+++ b/how_we_did_it.docx
@@ -22700,141 +22700,89 @@
       </w:r>
       <w:r>
         <w:rPr>
-          <w:rStyle w:val="IntenseEmphasis"/>
-          <w:color w:val="auto"/>
-          <w:sz w:val="28"/>
-          <w:szCs w:val="28"/>
-          <w:lang w:bidi="ar-EG"/>
+          <w:color w:val="4472C4" w:themeColor="accent1"/>
         </w:rPr>
         <w:t xml:space="preserve">if </w:t>
       </w:r>
       <w:proofErr w:type="spellStart"/>
       <w:r>
         <w:rPr>
-          <w:rStyle w:val="IntenseEmphasis"/>
-          <w:color w:val="auto"/>
-          <w:sz w:val="28"/>
-          <w:szCs w:val="28"/>
-          <w:lang w:bidi="ar-EG"/>
+          <w:color w:val="4472C4" w:themeColor="accent1"/>
         </w:rPr>
         <w:t>request.method</w:t>
       </w:r>
       <w:proofErr w:type="spellEnd"/>
       <w:r>
         <w:rPr>
-          <w:rStyle w:val="IntenseEmphasis"/>
-          <w:color w:val="auto"/>
-          <w:sz w:val="28"/>
-          <w:szCs w:val="28"/>
-          <w:lang w:bidi="ar-EG"/>
+          <w:color w:val="4472C4" w:themeColor="accent1"/>
         </w:rPr>
         <w:t xml:space="preserve"> == ‘POST’:</w:t>
       </w:r>
       <w:r>
         <w:rPr>
-          <w:rStyle w:val="IntenseEmphasis"/>
-          <w:color w:val="auto"/>
-          <w:sz w:val="28"/>
-          <w:szCs w:val="28"/>
-          <w:lang w:bidi="ar-EG"/>
+          <w:color w:val="4472C4" w:themeColor="accent1"/>
         </w:rPr>
         <w:br/>
       </w:r>
       <w:proofErr w:type="spellStart"/>
       <w:r>
         <w:rPr>
-          <w:rStyle w:val="IntenseEmphasis"/>
-          <w:color w:val="auto"/>
-          <w:sz w:val="28"/>
-          <w:szCs w:val="28"/>
-          <w:lang w:bidi="ar-EG"/>
+          <w:color w:val="4472C4" w:themeColor="accent1"/>
         </w:rPr>
         <w:t>add_book</w:t>
       </w:r>
       <w:proofErr w:type="spellEnd"/>
       <w:r>
         <w:rPr>
-          <w:rStyle w:val="IntenseEmphasis"/>
-          <w:color w:val="auto"/>
-          <w:sz w:val="28"/>
-          <w:szCs w:val="28"/>
-          <w:lang w:bidi="ar-EG"/>
+          <w:color w:val="4472C4" w:themeColor="accent1"/>
         </w:rPr>
         <w:t xml:space="preserve"> = </w:t>
       </w:r>
       <w:proofErr w:type="spellStart"/>
       <w:r>
         <w:rPr>
-          <w:rStyle w:val="IntenseEmphasis"/>
-          <w:color w:val="auto"/>
-          <w:sz w:val="28"/>
-          <w:szCs w:val="28"/>
-          <w:lang w:bidi="ar-EG"/>
+          <w:color w:val="4472C4" w:themeColor="accent1"/>
         </w:rPr>
         <w:t>BookForm</w:t>
       </w:r>
       <w:proofErr w:type="spellEnd"/>
       <w:r>
         <w:rPr>
-          <w:rStyle w:val="IntenseEmphasis"/>
-          <w:color w:val="auto"/>
-          <w:sz w:val="28"/>
-          <w:szCs w:val="28"/>
-          <w:lang w:bidi="ar-EG"/>
+          <w:color w:val="4472C4" w:themeColor="accent1"/>
         </w:rPr>
         <w:t>(</w:t>
       </w:r>
       <w:proofErr w:type="spellStart"/>
       <w:r>
         <w:rPr>
-          <w:rStyle w:val="IntenseEmphasis"/>
-          <w:color w:val="auto"/>
-          <w:sz w:val="28"/>
-          <w:szCs w:val="28"/>
-          <w:lang w:bidi="ar-EG"/>
+          <w:color w:val="4472C4" w:themeColor="accent1"/>
         </w:rPr>
         <w:t>request.POST</w:t>
       </w:r>
       <w:proofErr w:type="spellEnd"/>
       <w:r>
         <w:rPr>
-          <w:rStyle w:val="IntenseEmphasis"/>
-          <w:color w:val="auto"/>
-          <w:sz w:val="28"/>
-          <w:szCs w:val="28"/>
-          <w:lang w:bidi="ar-EG"/>
+          <w:color w:val="4472C4" w:themeColor="accent1"/>
         </w:rPr>
         <w:t xml:space="preserve">, </w:t>
       </w:r>
       <w:proofErr w:type="spellStart"/>
       <w:r>
         <w:rPr>
-          <w:rStyle w:val="IntenseEmphasis"/>
-          <w:color w:val="auto"/>
-          <w:sz w:val="28"/>
-          <w:szCs w:val="28"/>
-          <w:lang w:bidi="ar-EG"/>
+          <w:color w:val="4472C4" w:themeColor="accent1"/>
         </w:rPr>
         <w:t>request.FILES</w:t>
       </w:r>
       <w:proofErr w:type="spellEnd"/>
       <w:r>
         <w:rPr>
-          <w:rStyle w:val="IntenseEmphasis"/>
-          <w:color w:val="auto"/>
-          <w:sz w:val="28"/>
-          <w:szCs w:val="28"/>
-          <w:lang w:bidi="ar-EG"/>
+          <w:color w:val="4472C4" w:themeColor="accent1"/>
         </w:rPr>
         <w:t>)</w:t>
       </w:r>
       <w:r>
         <w:rPr>
-          <w:rStyle w:val="IntenseEmphasis"/>
-          <w:color w:val="auto"/>
-          <w:sz w:val="28"/>
-          <w:szCs w:val="28"/>
-          <w:lang w:bidi="ar-EG"/>
+          <w:color w:val="4472C4" w:themeColor="accent1"/>
         </w:rPr>
         <w:br/>
         <w:t xml:space="preserve">if </w:t>
@@ -22842,54 +22790,34 @@
       <w:proofErr w:type="spellStart"/>
       <w:r>
         <w:rPr>
-          <w:rStyle w:val="IntenseEmphasis"/>
-          <w:color w:val="auto"/>
-          <w:sz w:val="28"/>
-          <w:szCs w:val="28"/>
-          <w:lang w:bidi="ar-EG"/>
+          <w:color w:val="4472C4" w:themeColor="accent1"/>
         </w:rPr>
         <w:t>add_book.is_valid</w:t>
       </w:r>
       <w:proofErr w:type="spellEnd"/>
       <w:r>
         <w:rPr>
-          <w:rStyle w:val="IntenseEmphasis"/>
-          <w:color w:val="auto"/>
-          <w:sz w:val="28"/>
-          <w:szCs w:val="28"/>
-          <w:lang w:bidi="ar-EG"/>
+          <w:color w:val="4472C4" w:themeColor="accent1"/>
         </w:rPr>
         <w:t>():</w:t>
       </w:r>
       <w:r>
         <w:rPr>
-          <w:rStyle w:val="IntenseEmphasis"/>
-          <w:color w:val="auto"/>
-          <w:sz w:val="28"/>
-          <w:szCs w:val="28"/>
-          <w:lang w:bidi="ar-EG"/>
+          <w:color w:val="4472C4" w:themeColor="accent1"/>
         </w:rPr>
         <w:br/>
       </w:r>
       <w:proofErr w:type="spellStart"/>
       <w:r>
         <w:rPr>
-          <w:rStyle w:val="IntenseEmphasis"/>
-          <w:color w:val="auto"/>
-          <w:sz w:val="28"/>
-          <w:szCs w:val="28"/>
-          <w:lang w:bidi="ar-EG"/>
+          <w:color w:val="4472C4" w:themeColor="accent1"/>
         </w:rPr>
         <w:t>add_book.save</w:t>
       </w:r>
       <w:proofErr w:type="spellEnd"/>
       <w:r>
         <w:rPr>
-          <w:rStyle w:val="IntenseEmphasis"/>
-          <w:color w:val="auto"/>
-          <w:sz w:val="28"/>
-          <w:szCs w:val="28"/>
-          <w:lang w:bidi="ar-EG"/>
+          <w:color w:val="4472C4" w:themeColor="accent1"/>
         </w:rPr>
         <w:t>()</w:t>
       </w:r>
@@ -22913,7 +22841,6 @@
           <w:rtl/>
           <w:lang w:bidi="ar-EG"/>
         </w:rPr>
-        <w:lastRenderedPageBreak/>
         <w:t xml:space="preserve">و فى حاله ان ال </w:t>
       </w:r>
       <w:r>
@@ -23072,35 +22999,35 @@
       </w:r>
       <w:r>
         <w:rPr>
-          <w:rStyle w:val="IntenseEmphasis"/>
-          <w:color w:val="auto"/>
-          <w:sz w:val="28"/>
-          <w:szCs w:val="28"/>
-          <w:lang w:bidi="ar-EG"/>
-        </w:rPr>
-        <w:t>{{</w:t>
+          <w:color w:val="4472C4" w:themeColor="accent1"/>
+        </w:rPr>
+        <w:t>{</w:t>
+      </w:r>
+      <w:r>
+        <w:rPr>
+          <w:color w:val="4472C4" w:themeColor="accent1"/>
+        </w:rPr>
+        <w:t>%</w:t>
       </w:r>
       <w:proofErr w:type="spellStart"/>
       <w:r>
         <w:rPr>
-          <w:rStyle w:val="IntenseEmphasis"/>
-          <w:color w:val="auto"/>
-          <w:sz w:val="28"/>
-          <w:szCs w:val="28"/>
-          <w:lang w:bidi="ar-EG"/>
+          <w:color w:val="4472C4" w:themeColor="accent1"/>
         </w:rPr>
         <w:t>csrf_token</w:t>
       </w:r>
       <w:proofErr w:type="spellEnd"/>
       <w:r>
         <w:rPr>
-          <w:rStyle w:val="IntenseEmphasis"/>
-          <w:color w:val="auto"/>
-          <w:sz w:val="28"/>
-          <w:szCs w:val="28"/>
-          <w:lang w:bidi="ar-EG"/>
-        </w:rPr>
-        <w:t>}}</w:t>
+          <w:color w:val="4472C4" w:themeColor="accent1"/>
+        </w:rPr>
+        <w:t>%</w:t>
+      </w:r>
+      <w:r>
+        <w:rPr>
+          <w:color w:val="4472C4" w:themeColor="accent1"/>
+        </w:rPr>
+        <w:t>}</w:t>
       </w:r>
     </w:p>
     <w:p>
@@ -23129,6 +23056,7 @@
           <w:rtl/>
           <w:lang w:bidi="ar-EG"/>
         </w:rPr>
+        <w:lastRenderedPageBreak/>
         <w:t xml:space="preserve">نفس الشئ الى عملناه مع ال </w:t>
       </w:r>
       <w:r>
@@ -23219,19 +23147,13 @@
         <w:rPr>
           <w:i/>
           <w:iCs/>
-          <w:sz w:val="28"/>
-          <w:szCs w:val="28"/>
-          <w:lang w:bidi="ar-EG"/>
+          <w:color w:val="4472C4" w:themeColor="accent1"/>
         </w:rPr>
         <w:t>from . models import Book, Category</w:t>
       </w:r>
       <w:r>
         <w:rPr>
-          <w:rStyle w:val="IntenseEmphasis"/>
-          <w:color w:val="auto"/>
-          <w:sz w:val="28"/>
-          <w:szCs w:val="28"/>
-          <w:lang w:bidi="ar-EG"/>
+          <w:color w:val="4472C4" w:themeColor="accent1"/>
         </w:rPr>
         <w:br/>
         <w:t xml:space="preserve">class </w:t>
@@ -23239,22 +23161,14 @@
       <w:proofErr w:type="spellStart"/>
       <w:r>
         <w:rPr>
-          <w:rStyle w:val="IntenseEmphasis"/>
-          <w:color w:val="auto"/>
-          <w:sz w:val="28"/>
-          <w:szCs w:val="28"/>
-          <w:lang w:bidi="ar-EG"/>
+          <w:color w:val="4472C4" w:themeColor="accent1"/>
         </w:rPr>
         <w:t>CategoryForm</w:t>
       </w:r>
       <w:proofErr w:type="spellEnd"/>
       <w:r>
         <w:rPr>
-          <w:rStyle w:val="IntenseEmphasis"/>
-          <w:color w:val="auto"/>
-          <w:sz w:val="28"/>
-          <w:szCs w:val="28"/>
-          <w:lang w:bidi="ar-EG"/>
+          <w:color w:val="4472C4" w:themeColor="accent1"/>
         </w:rPr>
         <w:t>(</w:t>
       </w:r>
@@ -23262,31 +23176,19 @@
       <w:proofErr w:type="gramStart"/>
       <w:r>
         <w:rPr>
-          <w:rStyle w:val="IntenseEmphasis"/>
-          <w:color w:val="auto"/>
-          <w:sz w:val="28"/>
-          <w:szCs w:val="28"/>
-          <w:lang w:bidi="ar-EG"/>
+          <w:color w:val="4472C4" w:themeColor="accent1"/>
         </w:rPr>
         <w:t>form</w:t>
       </w:r>
       <w:r>
         <w:rPr>
-          <w:rStyle w:val="IntenseEmphasis"/>
-          <w:color w:val="auto"/>
-          <w:sz w:val="28"/>
-          <w:szCs w:val="28"/>
-          <w:lang w:bidi="ar-EG"/>
+          <w:color w:val="4472C4" w:themeColor="accent1"/>
         </w:rPr>
         <w:t>s</w:t>
       </w:r>
       <w:r>
         <w:rPr>
-          <w:rStyle w:val="IntenseEmphasis"/>
-          <w:color w:val="auto"/>
-          <w:sz w:val="28"/>
-          <w:szCs w:val="28"/>
-          <w:lang w:bidi="ar-EG"/>
+          <w:color w:val="4472C4" w:themeColor="accent1"/>
         </w:rPr>
         <w:t>.ModelForm</w:t>
       </w:r>
@@ -23294,65 +23196,41 @@
       <w:proofErr w:type="gramEnd"/>
       <w:r>
         <w:rPr>
-          <w:rStyle w:val="IntenseEmphasis"/>
-          <w:color w:val="auto"/>
-          <w:sz w:val="28"/>
-          <w:szCs w:val="28"/>
-          <w:lang w:bidi="ar-EG"/>
+          <w:color w:val="4472C4" w:themeColor="accent1"/>
         </w:rPr>
         <w:t>):</w:t>
       </w:r>
       <w:r>
         <w:rPr>
-          <w:rStyle w:val="IntenseEmphasis"/>
-          <w:color w:val="auto"/>
-          <w:sz w:val="28"/>
-          <w:szCs w:val="28"/>
-          <w:lang w:bidi="ar-EG"/>
+          <w:color w:val="4472C4" w:themeColor="accent1"/>
         </w:rPr>
         <w:br/>
         <w:t>class Meta:</w:t>
       </w:r>
       <w:r>
         <w:rPr>
-          <w:rStyle w:val="IntenseEmphasis"/>
-          <w:color w:val="auto"/>
-          <w:sz w:val="28"/>
-          <w:szCs w:val="28"/>
-          <w:lang w:bidi="ar-EG"/>
+          <w:color w:val="4472C4" w:themeColor="accent1"/>
         </w:rPr>
         <w:br/>
         <w:t>model = Category</w:t>
       </w:r>
       <w:r>
         <w:rPr>
-          <w:rStyle w:val="IntenseEmphasis"/>
-          <w:color w:val="auto"/>
-          <w:sz w:val="28"/>
-          <w:szCs w:val="28"/>
-          <w:lang w:bidi="ar-EG"/>
+          <w:color w:val="4472C4" w:themeColor="accent1"/>
         </w:rPr>
         <w:br/>
         <w:t>fields = [‘name’]</w:t>
       </w:r>
       <w:r>
         <w:rPr>
-          <w:rStyle w:val="IntenseEmphasis"/>
-          <w:color w:val="auto"/>
-          <w:sz w:val="28"/>
-          <w:szCs w:val="28"/>
-          <w:lang w:bidi="ar-EG"/>
+          <w:color w:val="4472C4" w:themeColor="accent1"/>
         </w:rPr>
         <w:br/>
         <w:t>widgets = {</w:t>
       </w:r>
       <w:r>
         <w:rPr>
-          <w:rStyle w:val="IntenseEmphasis"/>
-          <w:color w:val="auto"/>
-          <w:sz w:val="28"/>
-          <w:szCs w:val="28"/>
-          <w:lang w:bidi="ar-EG"/>
+          <w:color w:val="4472C4" w:themeColor="accent1"/>
         </w:rPr>
         <w:br/>
         <w:t xml:space="preserve">‘name’ : </w:t>
@@ -23360,96 +23238,60 @@
       <w:proofErr w:type="spellStart"/>
       <w:r>
         <w:rPr>
-          <w:rStyle w:val="IntenseEmphasis"/>
-          <w:color w:val="auto"/>
-          <w:sz w:val="28"/>
-          <w:szCs w:val="28"/>
-          <w:lang w:bidi="ar-EG"/>
+          <w:color w:val="4472C4" w:themeColor="accent1"/>
         </w:rPr>
         <w:t>forms.TextInput</w:t>
       </w:r>
       <w:proofErr w:type="spellEnd"/>
       <w:r>
         <w:rPr>
-          <w:rStyle w:val="IntenseEmphasis"/>
-          <w:color w:val="auto"/>
-          <w:sz w:val="28"/>
-          <w:szCs w:val="28"/>
-          <w:lang w:bidi="ar-EG"/>
+          <w:color w:val="4472C4" w:themeColor="accent1"/>
         </w:rPr>
         <w:t>(</w:t>
       </w:r>
       <w:proofErr w:type="spellStart"/>
       <w:r>
         <w:rPr>
-          <w:rStyle w:val="IntenseEmphasis"/>
-          <w:color w:val="auto"/>
-          <w:sz w:val="28"/>
-          <w:szCs w:val="28"/>
-          <w:lang w:bidi="ar-EG"/>
+          <w:color w:val="4472C4" w:themeColor="accent1"/>
         </w:rPr>
         <w:t>attrs</w:t>
       </w:r>
       <w:proofErr w:type="spellEnd"/>
       <w:r>
         <w:rPr>
-          <w:rStyle w:val="IntenseEmphasis"/>
-          <w:color w:val="auto"/>
-          <w:sz w:val="28"/>
-          <w:szCs w:val="28"/>
-          <w:lang w:bidi="ar-EG"/>
+          <w:color w:val="4472C4" w:themeColor="accent1"/>
         </w:rPr>
         <w:t>={‘</w:t>
       </w:r>
       <w:proofErr w:type="spellStart"/>
       <w:r>
         <w:rPr>
-          <w:rStyle w:val="IntenseEmphasis"/>
-          <w:color w:val="auto"/>
-          <w:sz w:val="28"/>
-          <w:szCs w:val="28"/>
-          <w:lang w:bidi="ar-EG"/>
+          <w:color w:val="4472C4" w:themeColor="accent1"/>
         </w:rPr>
         <w:t>class’:’form-contr</w:t>
       </w:r>
       <w:r>
         <w:rPr>
-          <w:rStyle w:val="IntenseEmphasis"/>
-          <w:color w:val="auto"/>
-          <w:sz w:val="28"/>
-          <w:szCs w:val="28"/>
-          <w:lang w:bidi="ar-EG"/>
+          <w:color w:val="4472C4" w:themeColor="accent1"/>
         </w:rPr>
         <w:t>o</w:t>
       </w:r>
       <w:r>
         <w:rPr>
-          <w:rStyle w:val="IntenseEmphasis"/>
-          <w:color w:val="auto"/>
-          <w:sz w:val="28"/>
-          <w:szCs w:val="28"/>
-          <w:lang w:bidi="ar-EG"/>
+          <w:color w:val="4472C4" w:themeColor="accent1"/>
         </w:rPr>
         <w:t>l</w:t>
       </w:r>
       <w:proofErr w:type="spellEnd"/>
       <w:r>
         <w:rPr>
-          <w:rStyle w:val="IntenseEmphasis"/>
-          <w:color w:val="auto"/>
-          <w:sz w:val="28"/>
-          <w:szCs w:val="28"/>
-          <w:lang w:bidi="ar-EG"/>
+          <w:color w:val="4472C4" w:themeColor="accent1"/>
         </w:rPr>
         <w:t>’})</w:t>
       </w:r>
       <w:r>
         <w:rPr>
-          <w:rStyle w:val="IntenseEmphasis"/>
-          <w:color w:val="auto"/>
-          <w:sz w:val="28"/>
-          <w:szCs w:val="28"/>
-          <w:lang w:bidi="ar-EG"/>
+          <w:color w:val="4472C4" w:themeColor="accent1"/>
         </w:rPr>
         <w:br/>
       </w:r>
@@ -23592,44 +23434,28 @@
       </w:r>
       <w:r>
         <w:rPr>
-          <w:rStyle w:val="IntenseEmphasis"/>
-          <w:color w:val="auto"/>
-          <w:sz w:val="28"/>
-          <w:szCs w:val="28"/>
-          <w:lang w:bidi="ar-EG"/>
+          <w:color w:val="4472C4" w:themeColor="accent1"/>
         </w:rPr>
         <w:t xml:space="preserve">from . forms import </w:t>
       </w:r>
       <w:proofErr w:type="spellStart"/>
       <w:r>
         <w:rPr>
-          <w:rStyle w:val="IntenseEmphasis"/>
-          <w:color w:val="auto"/>
-          <w:sz w:val="28"/>
-          <w:szCs w:val="28"/>
-          <w:lang w:bidi="ar-EG"/>
+          <w:color w:val="4472C4" w:themeColor="accent1"/>
         </w:rPr>
         <w:t>BookForm</w:t>
       </w:r>
       <w:proofErr w:type="spellEnd"/>
       <w:r>
         <w:rPr>
-          <w:rStyle w:val="IntenseEmphasis"/>
-          <w:color w:val="auto"/>
-          <w:sz w:val="28"/>
-          <w:szCs w:val="28"/>
-          <w:lang w:bidi="ar-EG"/>
+          <w:color w:val="4472C4" w:themeColor="accent1"/>
         </w:rPr>
         <w:t xml:space="preserve">, </w:t>
       </w:r>
       <w:proofErr w:type="spellStart"/>
       <w:r>
         <w:rPr>
-          <w:rStyle w:val="IntenseEmphasis"/>
-          <w:color w:val="auto"/>
-          <w:sz w:val="28"/>
-          <w:szCs w:val="28"/>
-          <w:lang w:bidi="ar-EG"/>
+          <w:color w:val="4472C4" w:themeColor="accent1"/>
         </w:rPr>
         <w:t>CategoryForm</w:t>
       </w:r>
@@ -23797,49 +23623,38 @@
           <w:lang w:bidi="ar-EG"/>
         </w:rPr>
         <w:br/>
+      </w:r>
+      <w:r>
+        <w:rPr>
+          <w:color w:val="4472C4" w:themeColor="accent1"/>
+        </w:rPr>
         <w:t>‘</w:t>
       </w:r>
       <w:proofErr w:type="spellStart"/>
       <w:r>
         <w:rPr>
-          <w:rStyle w:val="IntenseEmphasis"/>
-          <w:color w:val="auto"/>
-          <w:sz w:val="28"/>
-          <w:szCs w:val="28"/>
-          <w:lang w:bidi="ar-EG"/>
+          <w:color w:val="4472C4" w:themeColor="accent1"/>
         </w:rPr>
         <w:t>formcat</w:t>
       </w:r>
       <w:proofErr w:type="spellEnd"/>
       <w:r>
         <w:rPr>
-          <w:rStyle w:val="IntenseEmphasis"/>
-          <w:color w:val="auto"/>
-          <w:sz w:val="28"/>
-          <w:szCs w:val="28"/>
-          <w:lang w:bidi="ar-EG"/>
+          <w:color w:val="4472C4" w:themeColor="accent1"/>
         </w:rPr>
         <w:t xml:space="preserve">’ : </w:t>
       </w:r>
       <w:proofErr w:type="spellStart"/>
       <w:r>
         <w:rPr>
-          <w:rStyle w:val="IntenseEmphasis"/>
-          <w:color w:val="auto"/>
-          <w:sz w:val="28"/>
-          <w:szCs w:val="28"/>
-          <w:lang w:bidi="ar-EG"/>
+          <w:color w:val="4472C4" w:themeColor="accent1"/>
         </w:rPr>
         <w:t>CategoryForm</w:t>
       </w:r>
       <w:proofErr w:type="spellEnd"/>
       <w:r>
         <w:rPr>
-          <w:rStyle w:val="IntenseEmphasis"/>
-          <w:color w:val="auto"/>
-          <w:sz w:val="28"/>
-          <w:szCs w:val="28"/>
-          <w:lang w:bidi="ar-EG"/>
+          <w:color w:val="4472C4" w:themeColor="accent1"/>
         </w:rPr>
         <w:t>(),</w:t>
       </w:r>
@@ -23988,33 +23803,21 @@
       </w:r>
       <w:r>
         <w:rPr>
-          <w:rStyle w:val="IntenseEmphasis"/>
-          <w:color w:val="auto"/>
-          <w:sz w:val="28"/>
-          <w:szCs w:val="28"/>
-          <w:lang w:bidi="ar-EG"/>
+          <w:color w:val="4472C4" w:themeColor="accent1"/>
         </w:rPr>
         <w:t xml:space="preserve">{% </w:t>
       </w:r>
       <w:proofErr w:type="spellStart"/>
       <w:r>
         <w:rPr>
-          <w:rStyle w:val="IntenseEmphasis"/>
-          <w:color w:val="auto"/>
-          <w:sz w:val="28"/>
-          <w:szCs w:val="28"/>
-          <w:lang w:bidi="ar-EG"/>
+          <w:color w:val="4472C4" w:themeColor="accent1"/>
         </w:rPr>
         <w:t>csrf_token</w:t>
       </w:r>
       <w:proofErr w:type="spellEnd"/>
       <w:r>
         <w:rPr>
-          <w:rStyle w:val="IntenseEmphasis"/>
-          <w:color w:val="auto"/>
-          <w:sz w:val="28"/>
-          <w:szCs w:val="28"/>
-          <w:lang w:bidi="ar-EG"/>
+          <w:color w:val="4472C4" w:themeColor="accent1"/>
         </w:rPr>
         <w:t xml:space="preserve"> %}</w:t>
       </w:r>
@@ -24065,33 +23868,21 @@
       </w:r>
       <w:r>
         <w:rPr>
-          <w:rStyle w:val="IntenseEmphasis"/>
-          <w:color w:val="auto"/>
-          <w:sz w:val="28"/>
-          <w:szCs w:val="28"/>
-          <w:lang w:bidi="ar-EG"/>
+          <w:color w:val="4472C4" w:themeColor="accent1"/>
         </w:rPr>
         <w:t>{{</w:t>
       </w:r>
       <w:proofErr w:type="spellStart"/>
       <w:r>
         <w:rPr>
-          <w:rStyle w:val="IntenseEmphasis"/>
-          <w:color w:val="auto"/>
-          <w:sz w:val="28"/>
-          <w:szCs w:val="28"/>
-          <w:lang w:bidi="ar-EG"/>
+          <w:color w:val="4472C4" w:themeColor="accent1"/>
         </w:rPr>
         <w:t>formcat</w:t>
       </w:r>
       <w:proofErr w:type="spellEnd"/>
       <w:r>
         <w:rPr>
-          <w:rStyle w:val="IntenseEmphasis"/>
-          <w:color w:val="auto"/>
-          <w:sz w:val="28"/>
-          <w:szCs w:val="28"/>
-          <w:lang w:bidi="ar-EG"/>
+          <w:color w:val="4472C4" w:themeColor="accent1"/>
         </w:rPr>
         <w:t>}}</w:t>
       </w:r>
@@ -24277,66 +24068,42 @@
       <w:proofErr w:type="spellStart"/>
       <w:r>
         <w:rPr>
-          <w:rStyle w:val="IntenseEmphasis"/>
-          <w:color w:val="auto"/>
-          <w:sz w:val="28"/>
-          <w:szCs w:val="28"/>
-          <w:lang w:bidi="ar-EG"/>
+          <w:color w:val="4472C4" w:themeColor="accent1"/>
         </w:rPr>
         <w:t>add_category</w:t>
       </w:r>
       <w:proofErr w:type="spellEnd"/>
       <w:r>
         <w:rPr>
-          <w:rStyle w:val="IntenseEmphasis"/>
-          <w:color w:val="auto"/>
-          <w:sz w:val="28"/>
-          <w:szCs w:val="28"/>
-          <w:lang w:bidi="ar-EG"/>
+          <w:color w:val="4472C4" w:themeColor="accent1"/>
         </w:rPr>
         <w:t xml:space="preserve"> = </w:t>
       </w:r>
       <w:proofErr w:type="spellStart"/>
       <w:r>
         <w:rPr>
-          <w:rStyle w:val="IntenseEmphasis"/>
-          <w:color w:val="auto"/>
-          <w:sz w:val="28"/>
-          <w:szCs w:val="28"/>
-          <w:lang w:bidi="ar-EG"/>
+          <w:color w:val="4472C4" w:themeColor="accent1"/>
         </w:rPr>
         <w:t>CategoryForm</w:t>
       </w:r>
       <w:proofErr w:type="spellEnd"/>
       <w:r>
         <w:rPr>
-          <w:rStyle w:val="IntenseEmphasis"/>
-          <w:color w:val="auto"/>
-          <w:sz w:val="28"/>
-          <w:szCs w:val="28"/>
-          <w:lang w:bidi="ar-EG"/>
+          <w:color w:val="4472C4" w:themeColor="accent1"/>
         </w:rPr>
         <w:t>(</w:t>
       </w:r>
       <w:proofErr w:type="spellStart"/>
       <w:r>
         <w:rPr>
-          <w:rStyle w:val="IntenseEmphasis"/>
-          <w:color w:val="auto"/>
-          <w:sz w:val="28"/>
-          <w:szCs w:val="28"/>
-          <w:lang w:bidi="ar-EG"/>
+          <w:color w:val="4472C4" w:themeColor="accent1"/>
         </w:rPr>
         <w:t>request.POST</w:t>
       </w:r>
       <w:proofErr w:type="spellEnd"/>
       <w:r>
         <w:rPr>
-          <w:rStyle w:val="IntenseEmphasis"/>
-          <w:color w:val="auto"/>
-          <w:sz w:val="28"/>
-          <w:szCs w:val="28"/>
-          <w:lang w:bidi="ar-EG"/>
+          <w:color w:val="4472C4" w:themeColor="accent1"/>
         </w:rPr>
         <w:t>)</w:t>
       </w:r>
@@ -24397,65 +24164,41 @@
       </w:r>
       <w:r>
         <w:rPr>
-          <w:rStyle w:val="IntenseEmphasis"/>
-          <w:color w:val="auto"/>
-          <w:sz w:val="28"/>
-          <w:szCs w:val="28"/>
-          <w:lang w:bidi="ar-EG"/>
+          <w:color w:val="4472C4" w:themeColor="accent1"/>
         </w:rPr>
         <w:t xml:space="preserve">if </w:t>
       </w:r>
       <w:proofErr w:type="spellStart"/>
       <w:r>
         <w:rPr>
-          <w:rStyle w:val="IntenseEmphasis"/>
-          <w:color w:val="auto"/>
-          <w:sz w:val="28"/>
-          <w:szCs w:val="28"/>
-          <w:lang w:bidi="ar-EG"/>
+          <w:color w:val="4472C4" w:themeColor="accent1"/>
         </w:rPr>
         <w:t>add_category.is_valid</w:t>
       </w:r>
       <w:proofErr w:type="spellEnd"/>
       <w:r>
         <w:rPr>
-          <w:rStyle w:val="IntenseEmphasis"/>
-          <w:color w:val="auto"/>
-          <w:sz w:val="28"/>
-          <w:szCs w:val="28"/>
-          <w:lang w:bidi="ar-EG"/>
+          <w:color w:val="4472C4" w:themeColor="accent1"/>
         </w:rPr>
         <w:t>():</w:t>
       </w:r>
       <w:r>
         <w:rPr>
-          <w:rStyle w:val="IntenseEmphasis"/>
-          <w:color w:val="auto"/>
-          <w:sz w:val="28"/>
-          <w:szCs w:val="28"/>
-          <w:lang w:bidi="ar-EG"/>
+          <w:color w:val="4472C4" w:themeColor="accent1"/>
         </w:rPr>
         <w:br/>
       </w:r>
       <w:proofErr w:type="spellStart"/>
       <w:r>
         <w:rPr>
-          <w:rStyle w:val="IntenseEmphasis"/>
-          <w:color w:val="auto"/>
-          <w:sz w:val="28"/>
-          <w:szCs w:val="28"/>
-          <w:lang w:bidi="ar-EG"/>
+          <w:color w:val="4472C4" w:themeColor="accent1"/>
         </w:rPr>
         <w:t>add_category.save</w:t>
       </w:r>
       <w:proofErr w:type="spellEnd"/>
       <w:r>
         <w:rPr>
-          <w:rStyle w:val="IntenseEmphasis"/>
-          <w:color w:val="auto"/>
-          <w:sz w:val="28"/>
-          <w:szCs w:val="28"/>
-          <w:lang w:bidi="ar-EG"/>
+          <w:color w:val="4472C4" w:themeColor="accent1"/>
         </w:rPr>
         <w:t>()</w:t>
       </w:r>
@@ -24479,10 +24222,7 @@
         </w:numPr>
         <w:bidi/>
         <w:rPr>
-          <w:rStyle w:val="IntenseEmphasis"/>
-          <w:color w:val="auto"/>
-          <w:sz w:val="28"/>
-          <w:szCs w:val="28"/>
+          <w:color w:val="4472C4" w:themeColor="accent1"/>
         </w:rPr>
       </w:pPr>
       <w:r>
@@ -24695,27 +24435,24 @@
           <w:lang w:bidi="ar-EG"/>
         </w:rPr>
         <w:br/>
+      </w:r>
+      <w:r>
+        <w:rPr>
+          <w:color w:val="4472C4" w:themeColor="accent1"/>
+        </w:rPr>
         <w:t>&lt;div   id=”</w:t>
       </w:r>
       <w:proofErr w:type="spellStart"/>
       <w:r>
         <w:rPr>
-          <w:rStyle w:val="IntenseEmphasis"/>
-          <w:color w:val="auto"/>
-          <w:sz w:val="28"/>
-          <w:szCs w:val="28"/>
-          <w:lang w:bidi="ar-EG"/>
+          <w:color w:val="4472C4" w:themeColor="accent1"/>
         </w:rPr>
         <w:t>catinput</w:t>
       </w:r>
       <w:proofErr w:type="spellEnd"/>
       <w:r>
         <w:rPr>
-          <w:rStyle w:val="IntenseEmphasis"/>
-          <w:color w:val="auto"/>
-          <w:sz w:val="28"/>
-          <w:szCs w:val="28"/>
-          <w:lang w:bidi="ar-EG"/>
+          <w:color w:val="4472C4" w:themeColor="accent1"/>
         </w:rPr>
         <w:t>”&gt;</w:t>
       </w:r>
@@ -24739,7 +24476,6 @@
           <w:rtl/>
           <w:lang w:bidi="ar-EG"/>
         </w:rPr>
-        <w:lastRenderedPageBreak/>
         <w:t xml:space="preserve">ثم نذهب الى ال </w:t>
       </w:r>
       <w:r>
@@ -24827,15 +24563,16 @@
           <w:lang w:bidi="ar-EG"/>
         </w:rPr>
         <w:br/>
+      </w:r>
+      <w:r>
+        <w:rPr>
+          <w:color w:val="4472C4" w:themeColor="accent1"/>
+        </w:rPr>
         <w:t>&lt;script&gt;</w:t>
       </w:r>
       <w:r>
         <w:rPr>
-          <w:rStyle w:val="IntenseEmphasis"/>
-          <w:color w:val="auto"/>
-          <w:sz w:val="28"/>
-          <w:szCs w:val="28"/>
-          <w:lang w:bidi="ar-EG"/>
+          <w:color w:val="4472C4" w:themeColor="accent1"/>
         </w:rPr>
         <w:br/>
         <w:t>$(“#</w:t>
@@ -24843,32 +24580,20 @@
       <w:proofErr w:type="spellStart"/>
       <w:r>
         <w:rPr>
-          <w:rStyle w:val="IntenseEmphasis"/>
-          <w:color w:val="auto"/>
-          <w:sz w:val="28"/>
-          <w:szCs w:val="28"/>
-          <w:lang w:bidi="ar-EG"/>
+          <w:color w:val="4472C4" w:themeColor="accent1"/>
         </w:rPr>
         <w:t>catinput</w:t>
       </w:r>
       <w:proofErr w:type="spellEnd"/>
       <w:r>
         <w:rPr>
-          <w:rStyle w:val="IntenseEmphasis"/>
-          <w:color w:val="auto"/>
-          <w:sz w:val="28"/>
-          <w:szCs w:val="28"/>
-          <w:lang w:bidi="ar-EG"/>
+          <w:color w:val="4472C4" w:themeColor="accent1"/>
         </w:rPr>
         <w:t>”).hide()</w:t>
       </w:r>
       <w:r>
         <w:rPr>
-          <w:rStyle w:val="IntenseEmphasis"/>
-          <w:color w:val="auto"/>
-          <w:sz w:val="28"/>
-          <w:szCs w:val="28"/>
-          <w:lang w:bidi="ar-EG"/>
+          <w:color w:val="4472C4" w:themeColor="accent1"/>
         </w:rPr>
         <w:br/>
         <w:t>$(“#</w:t>
@@ -24876,32 +24601,20 @@
       <w:proofErr w:type="spellStart"/>
       <w:r>
         <w:rPr>
-          <w:rStyle w:val="IntenseEmphasis"/>
-          <w:color w:val="auto"/>
-          <w:sz w:val="28"/>
-          <w:szCs w:val="28"/>
-          <w:lang w:bidi="ar-EG"/>
+          <w:color w:val="4472C4" w:themeColor="accent1"/>
         </w:rPr>
         <w:t>addcat</w:t>
       </w:r>
       <w:proofErr w:type="spellEnd"/>
       <w:r>
         <w:rPr>
-          <w:rStyle w:val="IntenseEmphasis"/>
-          <w:color w:val="auto"/>
-          <w:sz w:val="28"/>
-          <w:szCs w:val="28"/>
-          <w:lang w:bidi="ar-EG"/>
+          <w:color w:val="4472C4" w:themeColor="accent1"/>
         </w:rPr>
         <w:t>”).click(function(){</w:t>
       </w:r>
       <w:r>
         <w:rPr>
-          <w:rStyle w:val="IntenseEmphasis"/>
-          <w:color w:val="auto"/>
-          <w:sz w:val="28"/>
-          <w:szCs w:val="28"/>
-          <w:lang w:bidi="ar-EG"/>
+          <w:color w:val="4472C4" w:themeColor="accent1"/>
         </w:rPr>
         <w:br/>
         <w:t>$(“#</w:t>
@@ -24909,43 +24622,54 @@
       <w:proofErr w:type="spellStart"/>
       <w:r>
         <w:rPr>
-          <w:rStyle w:val="IntenseEmphasis"/>
-          <w:color w:val="auto"/>
-          <w:sz w:val="28"/>
-          <w:szCs w:val="28"/>
-          <w:lang w:bidi="ar-EG"/>
+          <w:color w:val="4472C4" w:themeColor="accent1"/>
         </w:rPr>
         <w:t>catinput</w:t>
       </w:r>
       <w:proofErr w:type="spellEnd"/>
       <w:r>
         <w:rPr>
-          <w:rStyle w:val="IntenseEmphasis"/>
-          <w:color w:val="auto"/>
-          <w:sz w:val="28"/>
-          <w:szCs w:val="28"/>
-          <w:lang w:bidi="ar-EG"/>
+          <w:color w:val="4472C4" w:themeColor="accent1"/>
         </w:rPr>
         <w:t>”).show()</w:t>
       </w:r>
       <w:r>
         <w:rPr>
-          <w:rStyle w:val="IntenseEmphasis"/>
-          <w:color w:val="auto"/>
-          <w:sz w:val="28"/>
-          <w:szCs w:val="28"/>
-          <w:lang w:bidi="ar-EG"/>
+          <w:color w:val="4472C4" w:themeColor="accent1"/>
         </w:rPr>
         <w:br/>
         <w:t>});</w:t>
       </w:r>
       <w:r>
         <w:rPr>
-          <w:rStyle w:val="IntenseEmphasis"/>
-          <w:color w:val="auto"/>
-          <w:sz w:val="28"/>
-          <w:szCs w:val="28"/>
-          <w:lang w:bidi="ar-EG"/>
+          <w:color w:val="4472C4" w:themeColor="accent1"/>
+        </w:rPr>
+        <w:br/>
+      </w:r>
+      <w:r>
+        <w:rPr>
+          <w:color w:val="4472C4" w:themeColor="accent1"/>
+        </w:rPr>
+        <w:lastRenderedPageBreak/>
+        <w:t>$(“#</w:t>
+      </w:r>
+      <w:proofErr w:type="spellStart"/>
+      <w:r>
+        <w:rPr>
+          <w:color w:val="4472C4" w:themeColor="accent1"/>
+        </w:rPr>
+        <w:t>backcat</w:t>
+      </w:r>
+      <w:proofErr w:type="spellEnd"/>
+      <w:r>
+        <w:rPr>
+          <w:color w:val="4472C4" w:themeColor="accent1"/>
+        </w:rPr>
+        <w:t>”).click(function(){</w:t>
+      </w:r>
+      <w:r>
+        <w:rPr>
+          <w:color w:val="4472C4" w:themeColor="accent1"/>
         </w:rPr>
         <w:br/>
         <w:t>$(“#</w:t>
@@ -24953,76 +24677,27 @@
       <w:proofErr w:type="spellStart"/>
       <w:r>
         <w:rPr>
-          <w:rStyle w:val="IntenseEmphasis"/>
-          <w:color w:val="auto"/>
-          <w:sz w:val="28"/>
-          <w:szCs w:val="28"/>
-          <w:lang w:bidi="ar-EG"/>
-        </w:rPr>
-        <w:t>backcat</w:t>
+          <w:color w:val="4472C4" w:themeColor="accent1"/>
+        </w:rPr>
+        <w:t>catinput</w:t>
       </w:r>
       <w:proofErr w:type="spellEnd"/>
       <w:r>
         <w:rPr>
-          <w:rStyle w:val="IntenseEmphasis"/>
-          <w:color w:val="auto"/>
-          <w:sz w:val="28"/>
-          <w:szCs w:val="28"/>
-          <w:lang w:bidi="ar-EG"/>
-        </w:rPr>
-        <w:t>”).click(function(){</w:t>
-      </w:r>
-      <w:r>
-        <w:rPr>
-          <w:rStyle w:val="IntenseEmphasis"/>
-          <w:color w:val="auto"/>
-          <w:sz w:val="28"/>
-          <w:szCs w:val="28"/>
-          <w:lang w:bidi="ar-EG"/>
-        </w:rPr>
-        <w:br/>
-        <w:t>$(“#</w:t>
-      </w:r>
-      <w:proofErr w:type="spellStart"/>
-      <w:r>
-        <w:rPr>
-          <w:rStyle w:val="IntenseEmphasis"/>
-          <w:color w:val="auto"/>
-          <w:sz w:val="28"/>
-          <w:szCs w:val="28"/>
-          <w:lang w:bidi="ar-EG"/>
-        </w:rPr>
-        <w:t>catinput</w:t>
-      </w:r>
-      <w:proofErr w:type="spellEnd"/>
-      <w:r>
-        <w:rPr>
-          <w:rStyle w:val="IntenseEmphasis"/>
-          <w:color w:val="auto"/>
-          <w:sz w:val="28"/>
-          <w:szCs w:val="28"/>
-          <w:lang w:bidi="ar-EG"/>
+          <w:color w:val="4472C4" w:themeColor="accent1"/>
         </w:rPr>
         <w:t>”).hide()</w:t>
       </w:r>
       <w:r>
         <w:rPr>
-          <w:rStyle w:val="IntenseEmphasis"/>
-          <w:color w:val="auto"/>
-          <w:sz w:val="28"/>
-          <w:szCs w:val="28"/>
-          <w:lang w:bidi="ar-EG"/>
+          <w:color w:val="4472C4" w:themeColor="accent1"/>
         </w:rPr>
         <w:br/>
         <w:t>});</w:t>
       </w:r>
       <w:r>
         <w:rPr>
-          <w:rStyle w:val="IntenseEmphasis"/>
-          <w:color w:val="auto"/>
-          <w:sz w:val="28"/>
-          <w:szCs w:val="28"/>
-          <w:lang w:bidi="ar-EG"/>
+          <w:color w:val="4472C4" w:themeColor="accent1"/>
         </w:rPr>
         <w:br/>
         <w:t>&lt;/script&gt;</w:t>
@@ -25065,138 +24740,135 @@
       <w:pPr>
         <w:bidi/>
         <w:rPr>
-          <w:i/>
-          <w:iCs/>
-          <w:sz w:val="28"/>
-          <w:szCs w:val="28"/>
-        </w:rPr>
-      </w:pPr>
-      <w:r>
-        <w:rPr>
           <w:b/>
           <w:bCs/>
           <w:i/>
           <w:iCs/>
-          <w:sz w:val="28"/>
-          <w:szCs w:val="28"/>
-          <w:rtl/>
-        </w:rPr>
-        <w:t>####################################</w:t>
-      </w:r>
-      <w:r>
-        <w:rPr>
-          <w:i/>
-          <w:iCs/>
-          <w:sz w:val="28"/>
-          <w:szCs w:val="28"/>
-          <w:rtl/>
-          <w:lang w:bidi="ar-EG"/>
-        </w:rPr>
-        <w:t xml:space="preserve"> </w:t>
-      </w:r>
-    </w:p>
-    <w:p>
-      <w:pPr>
-        <w:bidi/>
+          <w:color w:val="00B050"/>
+          <w:sz w:val="46"/>
+          <w:szCs w:val="46"/>
+        </w:rPr>
+      </w:pPr>
+      <w:r>
         <w:rPr>
           <w:b/>
           <w:bCs/>
           <w:i/>
           <w:iCs/>
-          <w:sz w:val="28"/>
-          <w:szCs w:val="28"/>
-        </w:rPr>
-      </w:pPr>
-      <w:r>
+          <w:color w:val="00B050"/>
+          <w:sz w:val="46"/>
+          <w:szCs w:val="46"/>
+          <w:rtl/>
+        </w:rPr>
+        <w:t xml:space="preserve">#################################### </w:t>
+      </w:r>
+    </w:p>
+    <w:p>
+      <w:pPr>
+        <w:bidi/>
         <w:rPr>
           <w:b/>
           <w:bCs/>
           <w:i/>
           <w:iCs/>
-          <w:sz w:val="28"/>
-          <w:szCs w:val="28"/>
-          <w:rtl/>
-          <w:lang w:bidi="ar-EG"/>
-        </w:rPr>
-        <w:t xml:space="preserve">الخطوه الثانيه عشر  </w:t>
-      </w:r>
-    </w:p>
-    <w:p>
-      <w:pPr>
-        <w:bidi/>
+          <w:color w:val="00B050"/>
+          <w:sz w:val="46"/>
+          <w:szCs w:val="46"/>
+        </w:rPr>
+      </w:pPr>
+      <w:r>
         <w:rPr>
           <w:b/>
           <w:bCs/>
           <w:i/>
           <w:iCs/>
-          <w:sz w:val="28"/>
-          <w:szCs w:val="28"/>
-          <w:rtl/>
-          <w:lang w:bidi="ar-EG"/>
-        </w:rPr>
-      </w:pPr>
-      <w:r>
+          <w:color w:val="00B050"/>
+          <w:sz w:val="46"/>
+          <w:szCs w:val="46"/>
+          <w:rtl/>
+        </w:rPr>
+        <w:t xml:space="preserve">الخطوه الثانيه عشر  </w:t>
+      </w:r>
+    </w:p>
+    <w:p>
+      <w:pPr>
+        <w:bidi/>
         <w:rPr>
           <w:b/>
           <w:bCs/>
           <w:i/>
           <w:iCs/>
-          <w:sz w:val="28"/>
-          <w:szCs w:val="28"/>
-          <w:rtl/>
-          <w:lang w:bidi="ar-EG"/>
-        </w:rPr>
-        <w:t>تعديل بيانات الكتاب من المستخدم من خلال صفحه الويب</w:t>
-      </w:r>
-    </w:p>
-    <w:p>
-      <w:pPr>
-        <w:bidi/>
+          <w:color w:val="00B050"/>
+          <w:sz w:val="46"/>
+          <w:szCs w:val="46"/>
+          <w:rtl/>
+        </w:rPr>
+      </w:pPr>
+      <w:r>
         <w:rPr>
           <w:b/>
           <w:bCs/>
           <w:i/>
           <w:iCs/>
-          <w:sz w:val="28"/>
-          <w:szCs w:val="28"/>
-          <w:rtl/>
-          <w:lang w:bidi="ar-EG"/>
-        </w:rPr>
-      </w:pPr>
-      <w:r>
+          <w:color w:val="00B050"/>
+          <w:sz w:val="46"/>
+          <w:szCs w:val="46"/>
+          <w:rtl/>
+        </w:rPr>
+        <w:t>تعديل بيانات الكتاب من المستخدم من خلال صفحه الويب</w:t>
+      </w:r>
+    </w:p>
+    <w:p>
+      <w:pPr>
+        <w:bidi/>
         <w:rPr>
           <w:b/>
           <w:bCs/>
           <w:i/>
           <w:iCs/>
-          <w:sz w:val="28"/>
-          <w:szCs w:val="28"/>
-        </w:rPr>
-        <w:t>V num #22</w:t>
-      </w:r>
-    </w:p>
-    <w:p>
-      <w:pPr>
-        <w:bidi/>
+          <w:color w:val="00B050"/>
+          <w:sz w:val="46"/>
+          <w:szCs w:val="46"/>
+          <w:rtl/>
+        </w:rPr>
+      </w:pPr>
+      <w:r>
         <w:rPr>
           <w:b/>
           <w:bCs/>
           <w:i/>
           <w:iCs/>
-          <w:sz w:val="28"/>
-          <w:szCs w:val="28"/>
-        </w:rPr>
-      </w:pPr>
-      <w:r>
+          <w:color w:val="00B050"/>
+          <w:sz w:val="46"/>
+          <w:szCs w:val="46"/>
+        </w:rPr>
+        <w:t>V num #22</w:t>
+      </w:r>
+    </w:p>
+    <w:p>
+      <w:pPr>
+        <w:bidi/>
         <w:rPr>
           <w:b/>
           <w:bCs/>
           <w:i/>
           <w:iCs/>
-          <w:sz w:val="28"/>
-          <w:szCs w:val="28"/>
-        </w:rPr>
-        <w:t>\\\\\\\\\\\\\\\\\\\\\\\\\\\\\\\\\\\\\\\\\\\\\\\\\</w:t>
+          <w:color w:val="00B050"/>
+          <w:sz w:val="46"/>
+          <w:szCs w:val="46"/>
+        </w:rPr>
+      </w:pPr>
+      <w:r>
+        <w:rPr>
+          <w:b/>
+          <w:bCs/>
+          <w:i/>
+          <w:iCs/>
+          <w:color w:val="00B050"/>
+          <w:sz w:val="46"/>
+          <w:szCs w:val="46"/>
+        </w:rPr>
+        <w:t>\\\\\\\\\\\\\\\\\\\\\\\\\\\\\\\\\\\\\\\\\\\\\\\</w:t>
       </w:r>
     </w:p>
     <w:p>
@@ -25291,8 +24963,7 @@
         <w:rPr>
           <w:i/>
           <w:iCs/>
-          <w:sz w:val="28"/>
-          <w:szCs w:val="28"/>
+          <w:color w:val="4472C4" w:themeColor="accent1"/>
         </w:rPr>
         <w:t>path(‘update/&lt;</w:t>
       </w:r>
@@ -25301,8 +24972,7 @@
         <w:rPr>
           <w:i/>
           <w:iCs/>
-          <w:sz w:val="28"/>
-          <w:szCs w:val="28"/>
+          <w:color w:val="4472C4" w:themeColor="accent1"/>
         </w:rPr>
         <w:t>int:id</w:t>
       </w:r>
@@ -25311,8 +24981,7 @@
         <w:rPr>
           <w:i/>
           <w:iCs/>
-          <w:sz w:val="28"/>
-          <w:szCs w:val="28"/>
+          <w:color w:val="4472C4" w:themeColor="accent1"/>
         </w:rPr>
         <w:t xml:space="preserve">&gt;’, </w:t>
       </w:r>
@@ -25321,8 +24990,7 @@
         <w:rPr>
           <w:i/>
           <w:iCs/>
-          <w:sz w:val="28"/>
-          <w:szCs w:val="28"/>
+          <w:color w:val="4472C4" w:themeColor="accent1"/>
         </w:rPr>
         <w:t>views.update</w:t>
       </w:r>
@@ -25331,10 +24999,18 @@
         <w:rPr>
           <w:i/>
           <w:iCs/>
-          <w:sz w:val="28"/>
-          <w:szCs w:val="28"/>
-        </w:rPr>
-        <w:t>, name=’update’),</w:t>
+          <w:color w:val="4472C4" w:themeColor="accent1"/>
+        </w:rPr>
+        <w:t>, name=’update’)</w:t>
+      </w:r>
+      <w:r>
+        <w:rPr>
+          <w:i/>
+          <w:iCs/>
+          <w:sz w:val="28"/>
+          <w:szCs w:val="28"/>
+        </w:rPr>
+        <w:t>,</w:t>
       </w:r>
       <w:r>
         <w:rPr>
@@ -25436,8 +25112,7 @@
         <w:rPr>
           <w:i/>
           <w:iCs/>
-          <w:sz w:val="28"/>
-          <w:szCs w:val="28"/>
+          <w:color w:val="4472C4" w:themeColor="accent1"/>
         </w:rPr>
         <w:t>href</w:t>
       </w:r>
@@ -25446,8 +25121,7 @@
         <w:rPr>
           <w:i/>
           <w:iCs/>
-          <w:sz w:val="28"/>
-          <w:szCs w:val="28"/>
+          <w:color w:val="4472C4" w:themeColor="accent1"/>
         </w:rPr>
         <w:t xml:space="preserve">=”{% </w:t>
       </w:r>
@@ -25456,8 +25130,7 @@
         <w:rPr>
           <w:i/>
           <w:iCs/>
-          <w:sz w:val="28"/>
-          <w:szCs w:val="28"/>
+          <w:color w:val="4472C4" w:themeColor="accent1"/>
         </w:rPr>
         <w:t>url</w:t>
       </w:r>
@@ -25466,8 +25139,7 @@
         <w:rPr>
           <w:i/>
           <w:iCs/>
-          <w:sz w:val="28"/>
-          <w:szCs w:val="28"/>
+          <w:color w:val="4472C4" w:themeColor="accent1"/>
         </w:rPr>
         <w:t xml:space="preserve"> ‘update’ book.id %}”</w:t>
       </w:r>
@@ -25489,8 +25161,7 @@
         <w:rPr>
           <w:i/>
           <w:iCs/>
-          <w:sz w:val="28"/>
-          <w:szCs w:val="28"/>
+          <w:color w:val="4472C4" w:themeColor="accent1"/>
         </w:rPr>
       </w:pPr>
       <w:r>
@@ -25588,8 +25259,7 @@
         <w:rPr>
           <w:i/>
           <w:iCs/>
-          <w:sz w:val="28"/>
-          <w:szCs w:val="28"/>
+          <w:color w:val="4472C4" w:themeColor="accent1"/>
         </w:rPr>
         <w:t xml:space="preserve">from </w:t>
       </w:r>
@@ -25598,8 +25268,7 @@
         <w:rPr>
           <w:i/>
           <w:iCs/>
-          <w:sz w:val="28"/>
-          <w:szCs w:val="28"/>
+          <w:color w:val="4472C4" w:themeColor="accent1"/>
         </w:rPr>
         <w:t>Django.shortcuts</w:t>
       </w:r>
@@ -25608,8 +25277,7 @@
         <w:rPr>
           <w:i/>
           <w:iCs/>
-          <w:sz w:val="28"/>
-          <w:szCs w:val="28"/>
+          <w:color w:val="4472C4" w:themeColor="accent1"/>
         </w:rPr>
         <w:t xml:space="preserve"> import redirect, render</w:t>
       </w:r>
@@ -25628,8 +25296,7 @@
         <w:rPr>
           <w:i/>
           <w:iCs/>
-          <w:sz w:val="28"/>
-          <w:szCs w:val="28"/>
+          <w:color w:val="4472C4" w:themeColor="accent1"/>
         </w:rPr>
         <w:t>def update(request, id):</w:t>
       </w:r>
@@ -25637,8 +25304,7 @@
         <w:rPr>
           <w:i/>
           <w:iCs/>
-          <w:sz w:val="28"/>
-          <w:szCs w:val="28"/>
+          <w:color w:val="4472C4" w:themeColor="accent1"/>
         </w:rPr>
         <w:br/>
       </w:r>
@@ -25647,8 +25313,7 @@
         <w:rPr>
           <w:i/>
           <w:iCs/>
-          <w:sz w:val="28"/>
-          <w:szCs w:val="28"/>
+          <w:color w:val="4472C4" w:themeColor="accent1"/>
         </w:rPr>
         <w:t>book_id</w:t>
       </w:r>
@@ -25657,8 +25322,7 @@
         <w:rPr>
           <w:i/>
           <w:iCs/>
-          <w:sz w:val="28"/>
-          <w:szCs w:val="28"/>
+          <w:color w:val="4472C4" w:themeColor="accent1"/>
         </w:rPr>
         <w:t xml:space="preserve"> = </w:t>
       </w:r>
@@ -25667,8 +25331,7 @@
         <w:rPr>
           <w:i/>
           <w:iCs/>
-          <w:sz w:val="28"/>
-          <w:szCs w:val="28"/>
+          <w:color w:val="4472C4" w:themeColor="accent1"/>
         </w:rPr>
         <w:t>Book.objects.get</w:t>
       </w:r>
@@ -25677,8 +25340,7 @@
         <w:rPr>
           <w:i/>
           <w:iCs/>
-          <w:sz w:val="28"/>
-          <w:szCs w:val="28"/>
+          <w:color w:val="4472C4" w:themeColor="accent1"/>
         </w:rPr>
         <w:t>(id=id)</w:t>
       </w:r>
@@ -25686,19 +25348,9 @@
         <w:rPr>
           <w:i/>
           <w:iCs/>
-          <w:sz w:val="28"/>
-          <w:szCs w:val="28"/>
+          <w:color w:val="4472C4" w:themeColor="accent1"/>
         </w:rPr>
         <w:br/>
-      </w:r>
-      <w:r>
-        <w:rPr>
-          <w:i/>
-          <w:iCs/>
-          <w:sz w:val="28"/>
-          <w:szCs w:val="28"/>
-        </w:rPr>
-        <w:lastRenderedPageBreak/>
         <w:t xml:space="preserve">if </w:t>
       </w:r>
       <w:proofErr w:type="spellStart"/>
@@ -25706,8 +25358,7 @@
         <w:rPr>
           <w:i/>
           <w:iCs/>
-          <w:sz w:val="28"/>
-          <w:szCs w:val="28"/>
+          <w:color w:val="4472C4" w:themeColor="accent1"/>
         </w:rPr>
         <w:t>request.method</w:t>
       </w:r>
@@ -25716,8 +25367,7 @@
         <w:rPr>
           <w:i/>
           <w:iCs/>
-          <w:sz w:val="28"/>
-          <w:szCs w:val="28"/>
+          <w:color w:val="4472C4" w:themeColor="accent1"/>
         </w:rPr>
         <w:t xml:space="preserve"> == ‘POST’:</w:t>
       </w:r>
@@ -25725,8 +25375,7 @@
         <w:rPr>
           <w:i/>
           <w:iCs/>
-          <w:sz w:val="28"/>
-          <w:szCs w:val="28"/>
+          <w:color w:val="4472C4" w:themeColor="accent1"/>
         </w:rPr>
         <w:br/>
       </w:r>
@@ -25735,8 +25384,7 @@
         <w:rPr>
           <w:i/>
           <w:iCs/>
-          <w:sz w:val="28"/>
-          <w:szCs w:val="28"/>
+          <w:color w:val="4472C4" w:themeColor="accent1"/>
         </w:rPr>
         <w:t>book_save</w:t>
       </w:r>
@@ -25745,8 +25393,7 @@
         <w:rPr>
           <w:i/>
           <w:iCs/>
-          <w:sz w:val="28"/>
-          <w:szCs w:val="28"/>
+          <w:color w:val="4472C4" w:themeColor="accent1"/>
         </w:rPr>
         <w:t xml:space="preserve"> = </w:t>
       </w:r>
@@ -25755,8 +25402,7 @@
         <w:rPr>
           <w:i/>
           <w:iCs/>
-          <w:sz w:val="28"/>
-          <w:szCs w:val="28"/>
+          <w:color w:val="4472C4" w:themeColor="accent1"/>
         </w:rPr>
         <w:t>BookForm</w:t>
       </w:r>
@@ -25765,8 +25411,7 @@
         <w:rPr>
           <w:i/>
           <w:iCs/>
-          <w:sz w:val="28"/>
-          <w:szCs w:val="28"/>
+          <w:color w:val="4472C4" w:themeColor="accent1"/>
         </w:rPr>
         <w:t>(</w:t>
       </w:r>
@@ -25775,8 +25420,7 @@
         <w:rPr>
           <w:i/>
           <w:iCs/>
-          <w:sz w:val="28"/>
-          <w:szCs w:val="28"/>
+          <w:color w:val="4472C4" w:themeColor="accent1"/>
         </w:rPr>
         <w:t>request.POST</w:t>
       </w:r>
@@ -25785,8 +25429,7 @@
         <w:rPr>
           <w:i/>
           <w:iCs/>
-          <w:sz w:val="28"/>
-          <w:szCs w:val="28"/>
+          <w:color w:val="4472C4" w:themeColor="accent1"/>
         </w:rPr>
         <w:t xml:space="preserve">, </w:t>
       </w:r>
@@ -25795,8 +25438,7 @@
         <w:rPr>
           <w:i/>
           <w:iCs/>
-          <w:sz w:val="28"/>
-          <w:szCs w:val="28"/>
+          <w:color w:val="4472C4" w:themeColor="accent1"/>
         </w:rPr>
         <w:t>request.FILES</w:t>
       </w:r>
@@ -25805,8 +25447,7 @@
         <w:rPr>
           <w:i/>
           <w:iCs/>
-          <w:sz w:val="28"/>
-          <w:szCs w:val="28"/>
+          <w:color w:val="4472C4" w:themeColor="accent1"/>
         </w:rPr>
         <w:t xml:space="preserve">, instance = </w:t>
       </w:r>
@@ -25815,8 +25456,7 @@
         <w:rPr>
           <w:i/>
           <w:iCs/>
-          <w:sz w:val="28"/>
-          <w:szCs w:val="28"/>
+          <w:color w:val="4472C4" w:themeColor="accent1"/>
         </w:rPr>
         <w:t>book_id</w:t>
       </w:r>
@@ -25825,8 +25465,7 @@
         <w:rPr>
           <w:i/>
           <w:iCs/>
-          <w:sz w:val="28"/>
-          <w:szCs w:val="28"/>
+          <w:color w:val="4472C4" w:themeColor="accent1"/>
         </w:rPr>
         <w:t>)</w:t>
       </w:r>
@@ -25845,8 +25484,7 @@
         <w:rPr>
           <w:i/>
           <w:iCs/>
-          <w:sz w:val="28"/>
-          <w:szCs w:val="28"/>
+          <w:color w:val="4472C4" w:themeColor="accent1"/>
         </w:rPr>
         <w:t xml:space="preserve">If </w:t>
       </w:r>
@@ -25855,8 +25493,7 @@
         <w:rPr>
           <w:i/>
           <w:iCs/>
-          <w:sz w:val="28"/>
-          <w:szCs w:val="28"/>
+          <w:color w:val="4472C4" w:themeColor="accent1"/>
         </w:rPr>
         <w:t>book_save.is_valid</w:t>
       </w:r>
@@ -25865,8 +25502,7 @@
         <w:rPr>
           <w:i/>
           <w:iCs/>
-          <w:sz w:val="28"/>
-          <w:szCs w:val="28"/>
+          <w:color w:val="4472C4" w:themeColor="accent1"/>
         </w:rPr>
         <w:t>():</w:t>
       </w:r>
@@ -25874,8 +25510,7 @@
         <w:rPr>
           <w:i/>
           <w:iCs/>
-          <w:sz w:val="28"/>
-          <w:szCs w:val="28"/>
+          <w:color w:val="4472C4" w:themeColor="accent1"/>
         </w:rPr>
         <w:br/>
       </w:r>
@@ -25884,8 +25519,7 @@
         <w:rPr>
           <w:i/>
           <w:iCs/>
-          <w:sz w:val="28"/>
-          <w:szCs w:val="28"/>
+          <w:color w:val="4472C4" w:themeColor="accent1"/>
         </w:rPr>
         <w:t>book_</w:t>
       </w:r>
@@ -25894,8 +25528,7 @@
         <w:rPr>
           <w:i/>
           <w:iCs/>
-          <w:sz w:val="28"/>
-          <w:szCs w:val="28"/>
+          <w:color w:val="4472C4" w:themeColor="accent1"/>
         </w:rPr>
         <w:t>save.save</w:t>
       </w:r>
@@ -25905,8 +25538,7 @@
         <w:rPr>
           <w:i/>
           <w:iCs/>
-          <w:sz w:val="28"/>
-          <w:szCs w:val="28"/>
+          <w:color w:val="4472C4" w:themeColor="accent1"/>
         </w:rPr>
         <w:t>()</w:t>
       </w:r>
@@ -25914,8 +25546,7 @@
         <w:rPr>
           <w:i/>
           <w:iCs/>
-          <w:sz w:val="28"/>
-          <w:szCs w:val="28"/>
+          <w:color w:val="4472C4" w:themeColor="accent1"/>
         </w:rPr>
         <w:br/>
         <w:t>return redirect(‘/’)</w:t>
@@ -25924,8 +25555,7 @@
         <w:rPr>
           <w:i/>
           <w:iCs/>
-          <w:sz w:val="28"/>
-          <w:szCs w:val="28"/>
+          <w:color w:val="4472C4" w:themeColor="accent1"/>
         </w:rPr>
         <w:br/>
         <w:t>else:</w:t>
@@ -25934,10 +25564,8 @@
         <w:rPr>
           <w:i/>
           <w:iCs/>
-          <w:sz w:val="28"/>
-          <w:szCs w:val="28"/>
-          <w:rtl/>
-          <w:lang w:bidi="ar-EG"/>
+          <w:color w:val="4472C4" w:themeColor="accent1"/>
+          <w:rtl/>
         </w:rPr>
         <w:t xml:space="preserve">    هذا الا </w:t>
       </w:r>
@@ -25945,8 +25573,7 @@
         <w:rPr>
           <w:i/>
           <w:iCs/>
-          <w:sz w:val="28"/>
-          <w:szCs w:val="28"/>
+          <w:color w:val="4472C4" w:themeColor="accent1"/>
         </w:rPr>
         <w:t>else</w:t>
       </w:r>
@@ -25954,10 +25581,8 @@
         <w:rPr>
           <w:i/>
           <w:iCs/>
-          <w:sz w:val="28"/>
-          <w:szCs w:val="28"/>
-          <w:rtl/>
-          <w:lang w:bidi="ar-EG"/>
+          <w:color w:val="4472C4" w:themeColor="accent1"/>
+          <w:rtl/>
         </w:rPr>
         <w:t xml:space="preserve"> لل </w:t>
       </w:r>
@@ -25965,8 +25590,7 @@
         <w:rPr>
           <w:i/>
           <w:iCs/>
-          <w:sz w:val="28"/>
-          <w:szCs w:val="28"/>
+          <w:color w:val="4472C4" w:themeColor="accent1"/>
         </w:rPr>
         <w:t>if</w:t>
       </w:r>
@@ -25974,10 +25598,8 @@
         <w:rPr>
           <w:i/>
           <w:iCs/>
-          <w:sz w:val="28"/>
-          <w:szCs w:val="28"/>
-          <w:rtl/>
-          <w:lang w:bidi="ar-EG"/>
+          <w:color w:val="4472C4" w:themeColor="accent1"/>
+          <w:rtl/>
         </w:rPr>
         <w:t xml:space="preserve"> الاولى و ليس الثانيه</w:t>
       </w:r>
@@ -25985,8 +25607,7 @@
         <w:rPr>
           <w:i/>
           <w:iCs/>
-          <w:sz w:val="28"/>
-          <w:szCs w:val="28"/>
+          <w:color w:val="4472C4" w:themeColor="accent1"/>
         </w:rPr>
         <w:br/>
       </w:r>
@@ -25995,9 +25616,9 @@
         <w:rPr>
           <w:i/>
           <w:iCs/>
-          <w:sz w:val="28"/>
-          <w:szCs w:val="28"/>
-        </w:rPr>
+          <w:color w:val="4472C4" w:themeColor="accent1"/>
+        </w:rPr>
+        <w:lastRenderedPageBreak/>
         <w:t>book_save</w:t>
       </w:r>
       <w:proofErr w:type="spellEnd"/>
@@ -26005,8 +25626,7 @@
         <w:rPr>
           <w:i/>
           <w:iCs/>
-          <w:sz w:val="28"/>
-          <w:szCs w:val="28"/>
+          <w:color w:val="4472C4" w:themeColor="accent1"/>
         </w:rPr>
         <w:t xml:space="preserve"> = </w:t>
       </w:r>
@@ -26015,8 +25635,7 @@
         <w:rPr>
           <w:i/>
           <w:iCs/>
-          <w:sz w:val="28"/>
-          <w:szCs w:val="28"/>
+          <w:color w:val="4472C4" w:themeColor="accent1"/>
         </w:rPr>
         <w:t>BookForm</w:t>
       </w:r>
@@ -26025,8 +25644,7 @@
         <w:rPr>
           <w:i/>
           <w:iCs/>
-          <w:sz w:val="28"/>
-          <w:szCs w:val="28"/>
+          <w:color w:val="4472C4" w:themeColor="accent1"/>
         </w:rPr>
         <w:t xml:space="preserve">(instance = </w:t>
       </w:r>
@@ -26035,8 +25653,7 @@
         <w:rPr>
           <w:i/>
           <w:iCs/>
-          <w:sz w:val="28"/>
-          <w:szCs w:val="28"/>
+          <w:color w:val="4472C4" w:themeColor="accent1"/>
         </w:rPr>
         <w:t>book_id</w:t>
       </w:r>
@@ -26045,8 +25662,7 @@
         <w:rPr>
           <w:i/>
           <w:iCs/>
-          <w:sz w:val="28"/>
-          <w:szCs w:val="28"/>
+          <w:color w:val="4472C4" w:themeColor="accent1"/>
         </w:rPr>
         <w:t>)</w:t>
       </w:r>
@@ -26054,8 +25670,7 @@
         <w:rPr>
           <w:i/>
           <w:iCs/>
-          <w:sz w:val="28"/>
-          <w:szCs w:val="28"/>
+          <w:color w:val="4472C4" w:themeColor="accent1"/>
         </w:rPr>
         <w:br/>
       </w:r>
@@ -26063,10 +25678,8 @@
         <w:rPr>
           <w:i/>
           <w:iCs/>
-          <w:sz w:val="28"/>
-          <w:szCs w:val="28"/>
-          <w:rtl/>
-          <w:lang w:bidi="ar-EG"/>
+          <w:color w:val="4472C4" w:themeColor="accent1"/>
+          <w:rtl/>
         </w:rPr>
         <w:t xml:space="preserve">بره الا </w:t>
       </w:r>
@@ -26074,8 +25687,7 @@
         <w:rPr>
           <w:i/>
           <w:iCs/>
-          <w:sz w:val="28"/>
-          <w:szCs w:val="28"/>
+          <w:color w:val="4472C4" w:themeColor="accent1"/>
         </w:rPr>
         <w:t>else</w:t>
       </w:r>
@@ -26083,10 +25695,8 @@
         <w:rPr>
           <w:i/>
           <w:iCs/>
-          <w:sz w:val="28"/>
-          <w:szCs w:val="28"/>
-          <w:rtl/>
-          <w:lang w:bidi="ar-EG"/>
+          <w:color w:val="4472C4" w:themeColor="accent1"/>
+          <w:rtl/>
         </w:rPr>
         <w:t xml:space="preserve"> نكمل</w:t>
       </w:r>
@@ -26094,10 +25704,8 @@
         <w:rPr>
           <w:i/>
           <w:iCs/>
-          <w:sz w:val="28"/>
-          <w:szCs w:val="28"/>
-          <w:rtl/>
-          <w:lang w:bidi="ar-EG"/>
+          <w:color w:val="4472C4" w:themeColor="accent1"/>
+          <w:rtl/>
         </w:rPr>
         <w:br/>
       </w:r>
@@ -26105,8 +25713,7 @@
         <w:rPr>
           <w:i/>
           <w:iCs/>
-          <w:sz w:val="28"/>
-          <w:szCs w:val="28"/>
+          <w:color w:val="4472C4" w:themeColor="accent1"/>
         </w:rPr>
         <w:t>context = {</w:t>
       </w:r>
@@ -26114,8 +25721,7 @@
         <w:rPr>
           <w:i/>
           <w:iCs/>
-          <w:sz w:val="28"/>
-          <w:szCs w:val="28"/>
+          <w:color w:val="4472C4" w:themeColor="accent1"/>
         </w:rPr>
         <w:br/>
         <w:t>‘form’:</w:t>
@@ -26125,8 +25731,7 @@
         <w:rPr>
           <w:i/>
           <w:iCs/>
-          <w:sz w:val="28"/>
-          <w:szCs w:val="28"/>
+          <w:color w:val="4472C4" w:themeColor="accent1"/>
         </w:rPr>
         <w:t>book_save</w:t>
       </w:r>
@@ -26135,8 +25740,7 @@
         <w:rPr>
           <w:i/>
           <w:iCs/>
-          <w:sz w:val="28"/>
-          <w:szCs w:val="28"/>
+          <w:color w:val="4472C4" w:themeColor="accent1"/>
         </w:rPr>
         <w:t>,</w:t>
       </w:r>
@@ -26144,8 +25748,7 @@
         <w:rPr>
           <w:i/>
           <w:iCs/>
-          <w:sz w:val="28"/>
-          <w:szCs w:val="28"/>
+          <w:color w:val="4472C4" w:themeColor="accent1"/>
         </w:rPr>
         <w:br/>
         <w:t>}</w:t>
@@ -26154,8 +25757,7 @@
         <w:rPr>
           <w:i/>
           <w:iCs/>
-          <w:sz w:val="28"/>
-          <w:szCs w:val="28"/>
+          <w:color w:val="4472C4" w:themeColor="accent1"/>
         </w:rPr>
         <w:br/>
         <w:t>return render(request, ‘pages/update.html’, context)</w:t>
@@ -26300,8 +25902,7 @@
         <w:rPr>
           <w:i/>
           <w:iCs/>
-          <w:sz w:val="28"/>
-          <w:szCs w:val="28"/>
+          <w:color w:val="4472C4" w:themeColor="accent1"/>
         </w:rPr>
         <w:t xml:space="preserve">{% </w:t>
       </w:r>
@@ -26310,8 +25911,7 @@
         <w:rPr>
           <w:i/>
           <w:iCs/>
-          <w:sz w:val="28"/>
-          <w:szCs w:val="28"/>
+          <w:color w:val="4472C4" w:themeColor="accent1"/>
         </w:rPr>
         <w:t>csrf_token</w:t>
       </w:r>
@@ -26320,8 +25920,7 @@
         <w:rPr>
           <w:i/>
           <w:iCs/>
-          <w:sz w:val="28"/>
-          <w:szCs w:val="28"/>
+          <w:color w:val="4472C4" w:themeColor="accent1"/>
         </w:rPr>
         <w:t xml:space="preserve"> %}</w:t>
       </w:r>
@@ -26402,6 +26001,13 @@
           <w:szCs w:val="28"/>
         </w:rPr>
         <w:br/>
+      </w:r>
+      <w:r>
+        <w:rPr>
+          <w:i/>
+          <w:iCs/>
+          <w:color w:val="4472C4" w:themeColor="accent1"/>
+        </w:rPr>
         <w:t>{{form}}</w:t>
       </w:r>
     </w:p>
@@ -26441,139 +26047,136 @@
     <w:p>
       <w:pPr>
         <w:bidi/>
-        <w:rPr>
-          <w:i/>
-          <w:iCs/>
-          <w:sz w:val="28"/>
-          <w:szCs w:val="28"/>
-        </w:rPr>
-      </w:pPr>
-      <w:r>
         <w:rPr>
           <w:b/>
           <w:bCs/>
           <w:i/>
           <w:iCs/>
-          <w:sz w:val="28"/>
-          <w:szCs w:val="28"/>
-          <w:rtl/>
-        </w:rPr>
-        <w:t>####################################</w:t>
-      </w:r>
-      <w:r>
-        <w:rPr>
-          <w:i/>
-          <w:iCs/>
-          <w:sz w:val="28"/>
-          <w:szCs w:val="28"/>
-          <w:rtl/>
-          <w:lang w:bidi="ar-EG"/>
-        </w:rPr>
-        <w:t xml:space="preserve"> </w:t>
-      </w:r>
-    </w:p>
-    <w:p>
-      <w:pPr>
-        <w:bidi/>
+          <w:color w:val="00B050"/>
+          <w:sz w:val="46"/>
+          <w:szCs w:val="46"/>
+        </w:rPr>
+      </w:pPr>
+      <w:r>
         <w:rPr>
           <w:b/>
           <w:bCs/>
           <w:i/>
           <w:iCs/>
-          <w:sz w:val="28"/>
-          <w:szCs w:val="28"/>
-        </w:rPr>
-      </w:pPr>
-      <w:r>
+          <w:color w:val="00B050"/>
+          <w:sz w:val="46"/>
+          <w:szCs w:val="46"/>
+          <w:rtl/>
+        </w:rPr>
+        <w:t xml:space="preserve">#################################### </w:t>
+      </w:r>
+    </w:p>
+    <w:p>
+      <w:pPr>
+        <w:bidi/>
         <w:rPr>
           <w:b/>
           <w:bCs/>
           <w:i/>
           <w:iCs/>
-          <w:sz w:val="28"/>
-          <w:szCs w:val="28"/>
-          <w:rtl/>
-          <w:lang w:bidi="ar-EG"/>
-        </w:rPr>
-        <w:t xml:space="preserve">الخطوه الثالثه عشر  </w:t>
-      </w:r>
-    </w:p>
-    <w:p>
-      <w:pPr>
-        <w:bidi/>
+          <w:color w:val="00B050"/>
+          <w:sz w:val="46"/>
+          <w:szCs w:val="46"/>
+        </w:rPr>
+      </w:pPr>
+      <w:r>
         <w:rPr>
           <w:b/>
           <w:bCs/>
           <w:i/>
           <w:iCs/>
-          <w:sz w:val="28"/>
-          <w:szCs w:val="28"/>
-          <w:rtl/>
-          <w:lang w:bidi="ar-EG"/>
-        </w:rPr>
-      </w:pPr>
-      <w:r>
+          <w:color w:val="00B050"/>
+          <w:sz w:val="46"/>
+          <w:szCs w:val="46"/>
+          <w:rtl/>
+        </w:rPr>
+        <w:t xml:space="preserve">الخطوه الثالثه عشر  </w:t>
+      </w:r>
+    </w:p>
+    <w:p>
+      <w:pPr>
+        <w:bidi/>
         <w:rPr>
           <w:b/>
           <w:bCs/>
           <w:i/>
           <w:iCs/>
-          <w:sz w:val="28"/>
-          <w:szCs w:val="28"/>
-          <w:rtl/>
-          <w:lang w:bidi="ar-EG"/>
-        </w:rPr>
-        <w:t>حذف الكتاب من المستخدم من خلال صفحه الويب</w:t>
-      </w:r>
-    </w:p>
-    <w:p>
-      <w:pPr>
-        <w:bidi/>
+          <w:color w:val="00B050"/>
+          <w:sz w:val="46"/>
+          <w:szCs w:val="46"/>
+          <w:rtl/>
+        </w:rPr>
+      </w:pPr>
+      <w:r>
         <w:rPr>
           <w:b/>
           <w:bCs/>
           <w:i/>
           <w:iCs/>
-          <w:sz w:val="28"/>
-          <w:szCs w:val="28"/>
-          <w:rtl/>
-          <w:lang w:bidi="ar-EG"/>
-        </w:rPr>
-      </w:pPr>
-      <w:r>
+          <w:color w:val="00B050"/>
+          <w:sz w:val="46"/>
+          <w:szCs w:val="46"/>
+          <w:rtl/>
+        </w:rPr>
+        <w:t>حذف الكتاب من المستخدم من خلال صفحه الويب</w:t>
+      </w:r>
+    </w:p>
+    <w:p>
+      <w:pPr>
+        <w:bidi/>
         <w:rPr>
           <w:b/>
           <w:bCs/>
           <w:i/>
           <w:iCs/>
-          <w:sz w:val="28"/>
-          <w:szCs w:val="28"/>
-        </w:rPr>
-        <w:t>V num #23</w:t>
-      </w:r>
-    </w:p>
-    <w:p>
-      <w:pPr>
-        <w:bidi/>
+          <w:color w:val="00B050"/>
+          <w:sz w:val="46"/>
+          <w:szCs w:val="46"/>
+          <w:rtl/>
+        </w:rPr>
+      </w:pPr>
+      <w:r>
         <w:rPr>
           <w:b/>
           <w:bCs/>
           <w:i/>
           <w:iCs/>
-          <w:sz w:val="28"/>
-          <w:szCs w:val="28"/>
-        </w:rPr>
-      </w:pPr>
-      <w:r>
+          <w:color w:val="00B050"/>
+          <w:sz w:val="46"/>
+          <w:szCs w:val="46"/>
+        </w:rPr>
+        <w:t>V num #23</w:t>
+      </w:r>
+    </w:p>
+    <w:p>
+      <w:pPr>
+        <w:bidi/>
         <w:rPr>
           <w:b/>
           <w:bCs/>
           <w:i/>
           <w:iCs/>
-          <w:sz w:val="28"/>
-          <w:szCs w:val="28"/>
-        </w:rPr>
-        <w:t>\\\\\\\\\\\\\\\\\\\\\\\\\\\\\\\\\\\\\\\\\\\\\\\\\</w:t>
+          <w:color w:val="00B050"/>
+          <w:sz w:val="46"/>
+          <w:szCs w:val="46"/>
+        </w:rPr>
+      </w:pPr>
+      <w:r>
+        <w:rPr>
+          <w:b/>
+          <w:bCs/>
+          <w:i/>
+          <w:iCs/>
+          <w:color w:val="00B050"/>
+          <w:sz w:val="46"/>
+          <w:szCs w:val="46"/>
+        </w:rPr>
+        <w:t>\\\\\\\\\\\\\\\\\\\\\\\\\\\\\\\\\\\\\\\\\\\\\\\</w:t>
       </w:r>
     </w:p>
     <w:p>
@@ -26607,7 +26210,6 @@
           <w:rtl/>
           <w:lang w:bidi="ar-EG"/>
         </w:rPr>
-        <w:lastRenderedPageBreak/>
         <w:t xml:space="preserve"> 1 – فى ال </w:t>
       </w:r>
       <w:r>
@@ -26667,6 +26269,13 @@
           <w:szCs w:val="28"/>
         </w:rPr>
         <w:br/>
+      </w:r>
+      <w:r>
+        <w:rPr>
+          <w:i/>
+          <w:iCs/>
+          <w:color w:val="4472C4" w:themeColor="accent1"/>
+        </w:rPr>
         <w:t>path(‘delete/&lt;</w:t>
       </w:r>
       <w:proofErr w:type="spellStart"/>
@@ -26674,8 +26283,7 @@
         <w:rPr>
           <w:i/>
           <w:iCs/>
-          <w:sz w:val="28"/>
-          <w:szCs w:val="28"/>
+          <w:color w:val="4472C4" w:themeColor="accent1"/>
         </w:rPr>
         <w:t>int:id</w:t>
       </w:r>
@@ -26684,8 +26292,7 @@
         <w:rPr>
           <w:i/>
           <w:iCs/>
-          <w:sz w:val="28"/>
-          <w:szCs w:val="28"/>
+          <w:color w:val="4472C4" w:themeColor="accent1"/>
         </w:rPr>
         <w:t xml:space="preserve">&gt;’, </w:t>
       </w:r>
@@ -26694,8 +26301,7 @@
         <w:rPr>
           <w:i/>
           <w:iCs/>
-          <w:sz w:val="28"/>
-          <w:szCs w:val="28"/>
+          <w:color w:val="4472C4" w:themeColor="accent1"/>
         </w:rPr>
         <w:t>views.delete</w:t>
       </w:r>
@@ -26704,8 +26310,7 @@
         <w:rPr>
           <w:i/>
           <w:iCs/>
-          <w:sz w:val="28"/>
-          <w:szCs w:val="28"/>
+          <w:color w:val="4472C4" w:themeColor="accent1"/>
         </w:rPr>
         <w:t>, name=’delete’),</w:t>
       </w:r>
@@ -26798,8 +26403,7 @@
         <w:rPr>
           <w:i/>
           <w:iCs/>
-          <w:sz w:val="28"/>
-          <w:szCs w:val="28"/>
+          <w:color w:val="4472C4" w:themeColor="accent1"/>
         </w:rPr>
         <w:t>href</w:t>
       </w:r>
@@ -26809,8 +26413,7 @@
         <w:rPr>
           <w:i/>
           <w:iCs/>
-          <w:sz w:val="28"/>
-          <w:szCs w:val="28"/>
+          <w:color w:val="4472C4" w:themeColor="accent1"/>
         </w:rPr>
         <w:t>=”{</w:t>
       </w:r>
@@ -26819,8 +26422,7 @@
         <w:rPr>
           <w:i/>
           <w:iCs/>
-          <w:sz w:val="28"/>
-          <w:szCs w:val="28"/>
+          <w:color w:val="4472C4" w:themeColor="accent1"/>
         </w:rPr>
         <w:t xml:space="preserve">% </w:t>
       </w:r>
@@ -26829,8 +26431,7 @@
         <w:rPr>
           <w:i/>
           <w:iCs/>
-          <w:sz w:val="28"/>
-          <w:szCs w:val="28"/>
+          <w:color w:val="4472C4" w:themeColor="accent1"/>
         </w:rPr>
         <w:t>url</w:t>
       </w:r>
@@ -26839,8 +26440,7 @@
         <w:rPr>
           <w:i/>
           <w:iCs/>
-          <w:sz w:val="28"/>
-          <w:szCs w:val="28"/>
+          <w:color w:val="4472C4" w:themeColor="accent1"/>
         </w:rPr>
         <w:t xml:space="preserve"> ‘delete’ book.id %}”</w:t>
       </w:r>
@@ -26940,17 +26540,16 @@
         <w:rPr>
           <w:i/>
           <w:iCs/>
-          <w:sz w:val="28"/>
-          <w:szCs w:val="28"/>
-        </w:rPr>
-      </w:pPr>
-      <w:r>
-        <w:rPr>
-          <w:i/>
-          <w:iCs/>
-          <w:sz w:val="28"/>
-          <w:szCs w:val="28"/>
-        </w:rPr>
+          <w:color w:val="4472C4" w:themeColor="accent1"/>
+        </w:rPr>
+      </w:pPr>
+      <w:r>
+        <w:rPr>
+          <w:i/>
+          <w:iCs/>
+          <w:color w:val="4472C4" w:themeColor="accent1"/>
+        </w:rPr>
+        <w:lastRenderedPageBreak/>
         <w:t xml:space="preserve">From </w:t>
       </w:r>
       <w:proofErr w:type="spellStart"/>
@@ -26958,8 +26557,7 @@
         <w:rPr>
           <w:i/>
           <w:iCs/>
-          <w:sz w:val="28"/>
-          <w:szCs w:val="28"/>
+          <w:color w:val="4472C4" w:themeColor="accent1"/>
         </w:rPr>
         <w:t>Django.shortcuts</w:t>
       </w:r>
@@ -26968,8 +26566,7 @@
         <w:rPr>
           <w:i/>
           <w:iCs/>
-          <w:sz w:val="28"/>
-          <w:szCs w:val="28"/>
+          <w:color w:val="4472C4" w:themeColor="accent1"/>
         </w:rPr>
         <w:t xml:space="preserve"> import redirect, render, get_object_or_404</w:t>
       </w:r>
@@ -27010,6 +26607,13 @@
           <w:szCs w:val="28"/>
         </w:rPr>
         <w:br/>
+      </w:r>
+      <w:r>
+        <w:rPr>
+          <w:i/>
+          <w:iCs/>
+          <w:color w:val="4472C4" w:themeColor="accent1"/>
+        </w:rPr>
         <w:t xml:space="preserve">def </w:t>
       </w:r>
       <w:proofErr w:type="gramStart"/>
@@ -27017,8 +26621,7 @@
         <w:rPr>
           <w:i/>
           <w:iCs/>
-          <w:sz w:val="28"/>
-          <w:szCs w:val="28"/>
+          <w:color w:val="4472C4" w:themeColor="accent1"/>
         </w:rPr>
         <w:t>delete(</w:t>
       </w:r>
@@ -27027,8 +26630,7 @@
         <w:rPr>
           <w:i/>
           <w:iCs/>
-          <w:sz w:val="28"/>
-          <w:szCs w:val="28"/>
+          <w:color w:val="4472C4" w:themeColor="accent1"/>
         </w:rPr>
         <w:t>request, id):</w:t>
       </w:r>
@@ -27036,8 +26638,7 @@
         <w:rPr>
           <w:i/>
           <w:iCs/>
-          <w:sz w:val="28"/>
-          <w:szCs w:val="28"/>
+          <w:color w:val="4472C4" w:themeColor="accent1"/>
         </w:rPr>
         <w:br/>
       </w:r>
@@ -27046,8 +26647,7 @@
         <w:rPr>
           <w:i/>
           <w:iCs/>
-          <w:sz w:val="28"/>
-          <w:szCs w:val="28"/>
+          <w:color w:val="4472C4" w:themeColor="accent1"/>
         </w:rPr>
         <w:t>book_delete</w:t>
       </w:r>
@@ -27056,8 +26656,7 @@
         <w:rPr>
           <w:i/>
           <w:iCs/>
-          <w:sz w:val="28"/>
-          <w:szCs w:val="28"/>
+          <w:color w:val="4472C4" w:themeColor="accent1"/>
         </w:rPr>
         <w:t xml:space="preserve"> = get_object_or_404(Book, id=id)</w:t>
       </w:r>
@@ -27065,8 +26664,7 @@
         <w:rPr>
           <w:i/>
           <w:iCs/>
-          <w:sz w:val="28"/>
-          <w:szCs w:val="28"/>
+          <w:color w:val="4472C4" w:themeColor="accent1"/>
         </w:rPr>
         <w:br/>
         <w:t xml:space="preserve">if </w:t>
@@ -27076,8 +26674,7 @@
         <w:rPr>
           <w:i/>
           <w:iCs/>
-          <w:sz w:val="28"/>
-          <w:szCs w:val="28"/>
+          <w:color w:val="4472C4" w:themeColor="accent1"/>
         </w:rPr>
         <w:t>request.method</w:t>
       </w:r>
@@ -27086,8 +26683,7 @@
         <w:rPr>
           <w:i/>
           <w:iCs/>
-          <w:sz w:val="28"/>
-          <w:szCs w:val="28"/>
+          <w:color w:val="4472C4" w:themeColor="accent1"/>
         </w:rPr>
         <w:t xml:space="preserve"> == ‘POST’:</w:t>
       </w:r>
@@ -27095,8 +26691,7 @@
         <w:rPr>
           <w:i/>
           <w:iCs/>
-          <w:sz w:val="28"/>
-          <w:szCs w:val="28"/>
+          <w:color w:val="4472C4" w:themeColor="accent1"/>
         </w:rPr>
         <w:br/>
       </w:r>
@@ -27105,8 +26700,7 @@
         <w:rPr>
           <w:i/>
           <w:iCs/>
-          <w:sz w:val="28"/>
-          <w:szCs w:val="28"/>
+          <w:color w:val="4472C4" w:themeColor="accent1"/>
         </w:rPr>
         <w:t>book_delete.delete</w:t>
       </w:r>
@@ -27115,8 +26709,7 @@
         <w:rPr>
           <w:i/>
           <w:iCs/>
-          <w:sz w:val="28"/>
-          <w:szCs w:val="28"/>
+          <w:color w:val="4472C4" w:themeColor="accent1"/>
         </w:rPr>
         <w:t>()</w:t>
       </w:r>
@@ -27127,8 +26720,7 @@
         <w:rPr>
           <w:i/>
           <w:iCs/>
-          <w:sz w:val="28"/>
-          <w:szCs w:val="28"/>
+          <w:color w:val="4472C4" w:themeColor="accent1"/>
         </w:rPr>
       </w:pPr>
       <w:proofErr w:type="gramStart"/>
@@ -27136,8 +26728,7 @@
         <w:rPr>
           <w:i/>
           <w:iCs/>
-          <w:sz w:val="28"/>
-          <w:szCs w:val="28"/>
+          <w:color w:val="4472C4" w:themeColor="accent1"/>
         </w:rPr>
         <w:t>Return  redirect</w:t>
       </w:r>
@@ -27146,8 +26737,7 @@
         <w:rPr>
           <w:i/>
           <w:iCs/>
-          <w:sz w:val="28"/>
-          <w:szCs w:val="28"/>
+          <w:color w:val="4472C4" w:themeColor="accent1"/>
         </w:rPr>
         <w:t>(‘/’)</w:t>
       </w:r>
@@ -27158,18 +26748,15 @@
         <w:rPr>
           <w:i/>
           <w:iCs/>
-          <w:sz w:val="28"/>
-          <w:szCs w:val="28"/>
-        </w:rPr>
-      </w:pPr>
-      <w:r>
-        <w:rPr>
-          <w:i/>
-          <w:iCs/>
-          <w:sz w:val="28"/>
-          <w:szCs w:val="28"/>
-          <w:rtl/>
-          <w:lang w:bidi="ar-EG"/>
+          <w:color w:val="4472C4" w:themeColor="accent1"/>
+        </w:rPr>
+      </w:pPr>
+      <w:r>
+        <w:rPr>
+          <w:i/>
+          <w:iCs/>
+          <w:color w:val="4472C4" w:themeColor="accent1"/>
+          <w:rtl/>
         </w:rPr>
         <w:t xml:space="preserve">نطلع بره ال </w:t>
       </w:r>
@@ -27177,8 +26764,7 @@
         <w:rPr>
           <w:i/>
           <w:iCs/>
-          <w:sz w:val="28"/>
-          <w:szCs w:val="28"/>
+          <w:color w:val="4472C4" w:themeColor="accent1"/>
         </w:rPr>
         <w:t xml:space="preserve">if </w:t>
       </w:r>
@@ -27186,10 +26772,8 @@
         <w:rPr>
           <w:i/>
           <w:iCs/>
-          <w:sz w:val="28"/>
-          <w:szCs w:val="28"/>
-          <w:rtl/>
-          <w:lang w:bidi="ar-EG"/>
+          <w:color w:val="4472C4" w:themeColor="accent1"/>
+          <w:rtl/>
         </w:rPr>
         <w:t xml:space="preserve"> </w:t>
       </w:r>
@@ -27198,10 +26782,8 @@
           <w:rFonts w:hint="cs"/>
           <w:i/>
           <w:iCs/>
-          <w:sz w:val="28"/>
-          <w:szCs w:val="28"/>
-          <w:rtl/>
-          <w:lang w:bidi="ar-EG"/>
+          <w:color w:val="4472C4" w:themeColor="accent1"/>
+          <w:rtl/>
         </w:rPr>
         <w:br/>
       </w:r>
@@ -27209,8 +26791,7 @@
         <w:rPr>
           <w:i/>
           <w:iCs/>
-          <w:sz w:val="28"/>
-          <w:szCs w:val="28"/>
+          <w:color w:val="4472C4" w:themeColor="accent1"/>
         </w:rPr>
         <w:t>return render(request, ‘pages/delete.html’)</w:t>
       </w:r>
@@ -27316,8 +26897,7 @@
         <w:rPr>
           <w:i/>
           <w:iCs/>
-          <w:sz w:val="28"/>
-          <w:szCs w:val="28"/>
+          <w:color w:val="4472C4" w:themeColor="accent1"/>
         </w:rPr>
         <w:t xml:space="preserve">{% </w:t>
       </w:r>
@@ -27326,8 +26906,7 @@
         <w:rPr>
           <w:i/>
           <w:iCs/>
-          <w:sz w:val="28"/>
-          <w:szCs w:val="28"/>
+          <w:color w:val="4472C4" w:themeColor="accent1"/>
         </w:rPr>
         <w:t>csrf_token</w:t>
       </w:r>
@@ -27336,8 +26915,7 @@
         <w:rPr>
           <w:i/>
           <w:iCs/>
-          <w:sz w:val="28"/>
-          <w:szCs w:val="28"/>
+          <w:color w:val="4472C4" w:themeColor="accent1"/>
         </w:rPr>
         <w:t xml:space="preserve"> %}</w:t>
       </w:r>
@@ -27354,10 +26932,8 @@
         <w:rPr>
           <w:i/>
           <w:iCs/>
-          <w:sz w:val="28"/>
-          <w:szCs w:val="28"/>
-          <w:rtl/>
-          <w:lang w:bidi="ar-EG"/>
+          <w:color w:val="4472C4" w:themeColor="accent1"/>
+          <w:rtl/>
         </w:rPr>
         <w:t xml:space="preserve">بعد كده زر تراجع نشيل منه كلمه </w:t>
       </w:r>
@@ -27365,8 +26941,7 @@
         <w:rPr>
           <w:i/>
           <w:iCs/>
-          <w:sz w:val="28"/>
-          <w:szCs w:val="28"/>
+          <w:color w:val="4472C4" w:themeColor="accent1"/>
         </w:rPr>
         <w:t>Submit</w:t>
       </w:r>
@@ -27374,10 +26949,8 @@
         <w:rPr>
           <w:i/>
           <w:iCs/>
-          <w:sz w:val="28"/>
-          <w:szCs w:val="28"/>
-          <w:rtl/>
-          <w:lang w:bidi="ar-EG"/>
+          <w:color w:val="4472C4" w:themeColor="accent1"/>
+          <w:rtl/>
         </w:rPr>
         <w:t xml:space="preserve"> و نحط </w:t>
       </w:r>
@@ -27385,8 +26958,7 @@
         <w:rPr>
           <w:i/>
           <w:iCs/>
-          <w:sz w:val="28"/>
-          <w:szCs w:val="28"/>
+          <w:color w:val="4472C4" w:themeColor="accent1"/>
         </w:rPr>
         <w:t>button</w:t>
       </w:r>
@@ -27394,10 +26966,8 @@
         <w:rPr>
           <w:i/>
           <w:iCs/>
-          <w:sz w:val="28"/>
-          <w:szCs w:val="28"/>
-          <w:rtl/>
-          <w:lang w:bidi="ar-EG"/>
+          <w:color w:val="4472C4" w:themeColor="accent1"/>
+          <w:rtl/>
         </w:rPr>
         <w:t xml:space="preserve"> و نحوله من </w:t>
       </w:r>
@@ -27405,8 +26975,7 @@
         <w:rPr>
           <w:i/>
           <w:iCs/>
-          <w:sz w:val="28"/>
-          <w:szCs w:val="28"/>
+          <w:color w:val="4472C4" w:themeColor="accent1"/>
         </w:rPr>
         <w:t>tag</w:t>
       </w:r>
@@ -27414,10 +26983,8 @@
         <w:rPr>
           <w:i/>
           <w:iCs/>
-          <w:sz w:val="28"/>
-          <w:szCs w:val="28"/>
-          <w:rtl/>
-          <w:lang w:bidi="ar-EG"/>
+          <w:color w:val="4472C4" w:themeColor="accent1"/>
+          <w:rtl/>
         </w:rPr>
         <w:t xml:space="preserve"> من نوع</w:t>
       </w:r>
@@ -27426,8 +26993,7 @@
           <w:rFonts w:hint="cs"/>
           <w:i/>
           <w:iCs/>
-          <w:sz w:val="28"/>
-          <w:szCs w:val="28"/>
+          <w:color w:val="4472C4" w:themeColor="accent1"/>
         </w:rPr>
         <w:t xml:space="preserve"> </w:t>
       </w:r>
@@ -27435,10 +27001,8 @@
         <w:rPr>
           <w:i/>
           <w:iCs/>
-          <w:sz w:val="28"/>
-          <w:szCs w:val="28"/>
-          <w:rtl/>
-          <w:lang w:bidi="ar-EG"/>
+          <w:color w:val="4472C4" w:themeColor="accent1"/>
+          <w:rtl/>
         </w:rPr>
         <w:t xml:space="preserve"> </w:t>
       </w:r>
@@ -27446,8 +27010,7 @@
         <w:rPr>
           <w:i/>
           <w:iCs/>
-          <w:sz w:val="28"/>
-          <w:szCs w:val="28"/>
+          <w:color w:val="4472C4" w:themeColor="accent1"/>
         </w:rPr>
         <w:t>button</w:t>
       </w:r>
@@ -27455,10 +27018,8 @@
         <w:rPr>
           <w:i/>
           <w:iCs/>
-          <w:sz w:val="28"/>
-          <w:szCs w:val="28"/>
-          <w:rtl/>
-          <w:lang w:bidi="ar-EG"/>
+          <w:color w:val="4472C4" w:themeColor="accent1"/>
+          <w:rtl/>
         </w:rPr>
         <w:t xml:space="preserve"> الى </w:t>
       </w:r>
@@ -27466,8 +27027,7 @@
         <w:rPr>
           <w:i/>
           <w:iCs/>
-          <w:sz w:val="28"/>
-          <w:szCs w:val="28"/>
+          <w:color w:val="4472C4" w:themeColor="accent1"/>
         </w:rPr>
         <w:t xml:space="preserve">&lt;a&gt;&lt;/a&gt; </w:t>
       </w:r>
@@ -27475,10 +27035,8 @@
         <w:rPr>
           <w:i/>
           <w:iCs/>
-          <w:sz w:val="28"/>
-          <w:szCs w:val="28"/>
-          <w:rtl/>
-          <w:lang w:bidi="ar-EG"/>
+          <w:color w:val="4472C4" w:themeColor="accent1"/>
+          <w:rtl/>
         </w:rPr>
         <w:t xml:space="preserve"> ثم نستبدل </w:t>
       </w:r>
@@ -27486,8 +27044,7 @@
         <w:rPr>
           <w:i/>
           <w:iCs/>
-          <w:sz w:val="28"/>
-          <w:szCs w:val="28"/>
+          <w:color w:val="4472C4" w:themeColor="accent1"/>
         </w:rPr>
         <w:t>data-target=”#”</w:t>
       </w:r>
@@ -27495,10 +27052,8 @@
         <w:rPr>
           <w:i/>
           <w:iCs/>
-          <w:sz w:val="28"/>
-          <w:szCs w:val="28"/>
-          <w:rtl/>
-          <w:lang w:bidi="ar-EG"/>
+          <w:color w:val="4472C4" w:themeColor="accent1"/>
+          <w:rtl/>
         </w:rPr>
         <w:t xml:space="preserve"> و نحط </w:t>
       </w:r>
@@ -27506,8 +27061,7 @@
         <w:rPr>
           <w:i/>
           <w:iCs/>
-          <w:sz w:val="28"/>
-          <w:szCs w:val="28"/>
+          <w:color w:val="4472C4" w:themeColor="accent1"/>
         </w:rPr>
         <w:br/>
       </w:r>
@@ -27516,8 +27070,7 @@
         <w:rPr>
           <w:i/>
           <w:iCs/>
-          <w:sz w:val="28"/>
-          <w:szCs w:val="28"/>
+          <w:color w:val="4472C4" w:themeColor="accent1"/>
         </w:rPr>
         <w:t>href</w:t>
       </w:r>
@@ -27526,8 +27079,7 @@
         <w:rPr>
           <w:i/>
           <w:iCs/>
-          <w:sz w:val="28"/>
-          <w:szCs w:val="28"/>
+          <w:color w:val="4472C4" w:themeColor="accent1"/>
         </w:rPr>
         <w:t xml:space="preserve">=”{% </w:t>
       </w:r>
@@ -27536,8 +27088,7 @@
         <w:rPr>
           <w:i/>
           <w:iCs/>
-          <w:sz w:val="28"/>
-          <w:szCs w:val="28"/>
+          <w:color w:val="4472C4" w:themeColor="accent1"/>
         </w:rPr>
         <w:t>url</w:t>
       </w:r>
@@ -27546,8 +27097,7 @@
         <w:rPr>
           <w:i/>
           <w:iCs/>
-          <w:sz w:val="28"/>
-          <w:szCs w:val="28"/>
+          <w:color w:val="4472C4" w:themeColor="accent1"/>
         </w:rPr>
         <w:t xml:space="preserve"> ‘index’ %}”</w:t>
       </w:r>
@@ -27588,140 +27138,136 @@
     <w:p>
       <w:pPr>
         <w:bidi/>
-        <w:rPr>
-          <w:i/>
-          <w:iCs/>
-          <w:sz w:val="28"/>
-          <w:szCs w:val="28"/>
-        </w:rPr>
-      </w:pPr>
-      <w:r>
         <w:rPr>
           <w:b/>
           <w:bCs/>
           <w:i/>
           <w:iCs/>
-          <w:sz w:val="28"/>
-          <w:szCs w:val="28"/>
-          <w:rtl/>
-        </w:rPr>
-        <w:t>####################################</w:t>
-      </w:r>
-      <w:r>
-        <w:rPr>
-          <w:i/>
-          <w:iCs/>
-          <w:sz w:val="28"/>
-          <w:szCs w:val="28"/>
-          <w:rtl/>
-          <w:lang w:bidi="ar-EG"/>
-        </w:rPr>
-        <w:t xml:space="preserve"> </w:t>
-      </w:r>
-    </w:p>
-    <w:p>
-      <w:pPr>
-        <w:bidi/>
+          <w:color w:val="00B050"/>
+          <w:sz w:val="46"/>
+          <w:szCs w:val="46"/>
+        </w:rPr>
+      </w:pPr>
+      <w:r>
         <w:rPr>
           <w:b/>
           <w:bCs/>
           <w:i/>
           <w:iCs/>
-          <w:sz w:val="28"/>
-          <w:szCs w:val="28"/>
-        </w:rPr>
-      </w:pPr>
-      <w:r>
+          <w:color w:val="00B050"/>
+          <w:sz w:val="46"/>
+          <w:szCs w:val="46"/>
+          <w:rtl/>
+        </w:rPr>
+        <w:t xml:space="preserve">#################################### </w:t>
+      </w:r>
+    </w:p>
+    <w:p>
+      <w:pPr>
+        <w:bidi/>
         <w:rPr>
           <w:b/>
           <w:bCs/>
           <w:i/>
           <w:iCs/>
-          <w:sz w:val="28"/>
-          <w:szCs w:val="28"/>
-          <w:rtl/>
-          <w:lang w:bidi="ar-EG"/>
-        </w:rPr>
-        <w:t xml:space="preserve">الخطوه الرابعه عشر  </w:t>
-      </w:r>
-    </w:p>
-    <w:p>
-      <w:pPr>
-        <w:bidi/>
+          <w:color w:val="00B050"/>
+          <w:sz w:val="46"/>
+          <w:szCs w:val="46"/>
+        </w:rPr>
+      </w:pPr>
+      <w:r>
         <w:rPr>
           <w:b/>
           <w:bCs/>
           <w:i/>
           <w:iCs/>
-          <w:sz w:val="28"/>
-          <w:szCs w:val="28"/>
-          <w:rtl/>
-          <w:lang w:bidi="ar-EG"/>
-        </w:rPr>
-      </w:pPr>
-      <w:r>
+          <w:color w:val="00B050"/>
+          <w:sz w:val="46"/>
+          <w:szCs w:val="46"/>
+          <w:rtl/>
+        </w:rPr>
+        <w:t xml:space="preserve">الخطوه الرابعه عشر  </w:t>
+      </w:r>
+    </w:p>
+    <w:p>
+      <w:pPr>
+        <w:bidi/>
         <w:rPr>
           <w:b/>
           <w:bCs/>
           <w:i/>
           <w:iCs/>
-          <w:sz w:val="28"/>
-          <w:szCs w:val="28"/>
-          <w:rtl/>
-          <w:lang w:bidi="ar-EG"/>
-        </w:rPr>
-        <w:t>تظبيط روابط الموقع</w:t>
-      </w:r>
-    </w:p>
-    <w:p>
-      <w:pPr>
-        <w:bidi/>
+          <w:color w:val="00B050"/>
+          <w:sz w:val="46"/>
+          <w:szCs w:val="46"/>
+          <w:rtl/>
+        </w:rPr>
+      </w:pPr>
+      <w:r>
         <w:rPr>
           <w:b/>
           <w:bCs/>
           <w:i/>
           <w:iCs/>
-          <w:sz w:val="28"/>
-          <w:szCs w:val="28"/>
-          <w:rtl/>
-          <w:lang w:bidi="ar-EG"/>
-        </w:rPr>
-      </w:pPr>
-      <w:r>
+          <w:color w:val="00B050"/>
+          <w:sz w:val="46"/>
+          <w:szCs w:val="46"/>
+          <w:rtl/>
+        </w:rPr>
+        <w:t>تظبيط روابط الموقع</w:t>
+      </w:r>
+    </w:p>
+    <w:p>
+      <w:pPr>
+        <w:bidi/>
         <w:rPr>
           <w:b/>
           <w:bCs/>
           <w:i/>
           <w:iCs/>
-          <w:sz w:val="28"/>
-          <w:szCs w:val="28"/>
-        </w:rPr>
-        <w:lastRenderedPageBreak/>
-        <w:t>V num #24</w:t>
-      </w:r>
-    </w:p>
-    <w:p>
-      <w:pPr>
-        <w:bidi/>
+          <w:color w:val="00B050"/>
+          <w:sz w:val="46"/>
+          <w:szCs w:val="46"/>
+          <w:rtl/>
+        </w:rPr>
+      </w:pPr>
+      <w:r>
         <w:rPr>
           <w:b/>
           <w:bCs/>
           <w:i/>
           <w:iCs/>
-          <w:sz w:val="28"/>
-          <w:szCs w:val="28"/>
-        </w:rPr>
-      </w:pPr>
-      <w:r>
+          <w:color w:val="00B050"/>
+          <w:sz w:val="46"/>
+          <w:szCs w:val="46"/>
+        </w:rPr>
+        <w:t>V num #24</w:t>
+      </w:r>
+    </w:p>
+    <w:p>
+      <w:pPr>
+        <w:bidi/>
         <w:rPr>
           <w:b/>
           <w:bCs/>
           <w:i/>
           <w:iCs/>
-          <w:sz w:val="28"/>
-          <w:szCs w:val="28"/>
-        </w:rPr>
-        <w:t>\\\\\\\\\\\\\\\\\\\\\\\\\\\\\\\\\\\\\\\\\\\\\\\\\</w:t>
+          <w:color w:val="00B050"/>
+          <w:sz w:val="46"/>
+          <w:szCs w:val="46"/>
+        </w:rPr>
+      </w:pPr>
+      <w:r>
+        <w:rPr>
+          <w:b/>
+          <w:bCs/>
+          <w:i/>
+          <w:iCs/>
+          <w:color w:val="00B050"/>
+          <w:sz w:val="46"/>
+          <w:szCs w:val="46"/>
+        </w:rPr>
+        <w:t>\\\\\\\\\\\\\\\\\\\\\\\\\\\\\\\\\\\\\\\\\\\\\\\</w:t>
       </w:r>
     </w:p>
     <w:p>
@@ -27762,27 +27308,270 @@
         <w:rPr>
           <w:i/>
           <w:iCs/>
-          <w:sz w:val="28"/>
-          <w:szCs w:val="28"/>
-        </w:rPr>
-      </w:pPr>
-      <w:r>
-        <w:rPr>
-          <w:i/>
-          <w:iCs/>
+          <w:color w:val="4472C4" w:themeColor="accent1"/>
+        </w:rPr>
+      </w:pPr>
+      <w:r>
+        <w:rPr>
+          <w:i/>
+          <w:iCs/>
+          <w:sz w:val="28"/>
+          <w:szCs w:val="28"/>
+          <w:rtl/>
+          <w:lang w:bidi="ar-EG"/>
+        </w:rPr>
+        <w:t xml:space="preserve">فى صفحه ال </w:t>
+      </w:r>
+      <w:r>
+        <w:rPr>
+          <w:i/>
+          <w:iCs/>
+          <w:sz w:val="28"/>
+          <w:szCs w:val="28"/>
+        </w:rPr>
+        <w:t>index.html</w:t>
+      </w:r>
+      <w:r>
+        <w:rPr>
+          <w:i/>
+          <w:iCs/>
+          <w:sz w:val="28"/>
+          <w:szCs w:val="28"/>
+          <w:rtl/>
+          <w:lang w:bidi="ar-EG"/>
+        </w:rPr>
+        <w:t xml:space="preserve"> نذهب الى التصنيفات و نديله </w:t>
+      </w:r>
+      <w:r>
+        <w:rPr>
+          <w:i/>
+          <w:iCs/>
+          <w:sz w:val="28"/>
+          <w:szCs w:val="28"/>
+        </w:rPr>
+        <w:t>class</w:t>
+      </w:r>
+      <w:r>
+        <w:rPr>
+          <w:i/>
+          <w:iCs/>
+          <w:sz w:val="28"/>
+          <w:szCs w:val="28"/>
+          <w:rtl/>
+          <w:lang w:bidi="ar-EG"/>
+        </w:rPr>
+        <w:t xml:space="preserve"> علشان نربط بينه و بين الكتب الى ليها نفس ال </w:t>
+      </w:r>
+      <w:r>
+        <w:rPr>
+          <w:i/>
+          <w:iCs/>
+          <w:sz w:val="28"/>
+          <w:szCs w:val="28"/>
+        </w:rPr>
+        <w:t>category</w:t>
+      </w:r>
+      <w:r>
+        <w:rPr>
+          <w:i/>
+          <w:iCs/>
+          <w:sz w:val="28"/>
+          <w:szCs w:val="28"/>
+          <w:rtl/>
+          <w:lang w:bidi="ar-EG"/>
+        </w:rPr>
+        <w:t xml:space="preserve"> نضيف على </w:t>
+      </w:r>
+      <w:r>
+        <w:rPr>
+          <w:i/>
+          <w:iCs/>
+          <w:sz w:val="28"/>
+          <w:szCs w:val="28"/>
+        </w:rPr>
+        <w:t>tag</w:t>
+      </w:r>
+      <w:r>
+        <w:rPr>
+          <w:i/>
+          <w:iCs/>
+          <w:sz w:val="28"/>
+          <w:szCs w:val="28"/>
+          <w:rtl/>
+          <w:lang w:bidi="ar-EG"/>
+        </w:rPr>
+        <w:t xml:space="preserve"> بتاع ال </w:t>
+      </w:r>
+      <w:r>
+        <w:rPr>
+          <w:i/>
+          <w:iCs/>
+          <w:sz w:val="28"/>
+          <w:szCs w:val="28"/>
+        </w:rPr>
+        <w:t>list</w:t>
+      </w:r>
+      <w:r>
+        <w:rPr>
+          <w:i/>
+          <w:iCs/>
+          <w:sz w:val="28"/>
+          <w:szCs w:val="28"/>
+          <w:rtl/>
+          <w:lang w:bidi="ar-EG"/>
+        </w:rPr>
+        <w:t xml:space="preserve">  </w:t>
+      </w:r>
+      <w:r>
+        <w:rPr>
+          <w:i/>
+          <w:iCs/>
+          <w:sz w:val="28"/>
+          <w:szCs w:val="28"/>
+        </w:rPr>
+        <w:t>class</w:t>
+      </w:r>
+      <w:r>
+        <w:rPr>
+          <w:i/>
+          <w:iCs/>
+          <w:sz w:val="28"/>
+          <w:szCs w:val="28"/>
+          <w:rtl/>
+          <w:lang w:bidi="ar-EG"/>
+        </w:rPr>
+        <w:t xml:space="preserve"> باسم+</w:t>
+      </w:r>
+      <w:r>
+        <w:rPr>
+          <w:i/>
+          <w:iCs/>
+          <w:sz w:val="28"/>
+          <w:szCs w:val="28"/>
+        </w:rPr>
+        <w:t>id</w:t>
+      </w:r>
+      <w:r>
+        <w:rPr>
+          <w:i/>
+          <w:iCs/>
+          <w:sz w:val="28"/>
+          <w:szCs w:val="28"/>
+          <w:rtl/>
+          <w:lang w:bidi="ar-EG"/>
+        </w:rPr>
+        <w:t xml:space="preserve"> كالتالى</w:t>
+      </w:r>
+      <w:r>
+        <w:rPr>
+          <w:i/>
+          <w:iCs/>
+          <w:sz w:val="28"/>
+          <w:szCs w:val="28"/>
+          <w:rtl/>
+          <w:lang w:bidi="ar-EG"/>
+        </w:rPr>
+        <w:br/>
+      </w:r>
+      <w:r>
+        <w:rPr>
+          <w:i/>
+          <w:iCs/>
+          <w:color w:val="4472C4" w:themeColor="accent1"/>
+        </w:rPr>
+        <w:t>&lt;li class=”nav-item cat{{cat.id}}”&gt;</w:t>
+      </w:r>
+      <w:r>
+        <w:rPr>
+          <w:i/>
+          <w:iCs/>
+          <w:sz w:val="28"/>
+          <w:szCs w:val="28"/>
+        </w:rPr>
+        <w:br/>
+      </w:r>
+      <w:r>
+        <w:rPr>
+          <w:i/>
+          <w:iCs/>
+          <w:sz w:val="28"/>
+          <w:szCs w:val="28"/>
+          <w:rtl/>
+          <w:lang w:bidi="ar-EG"/>
+        </w:rPr>
+        <w:t xml:space="preserve">و نذهب الى الكتاب و نديله 2 من </w:t>
+      </w:r>
+      <w:r>
+        <w:rPr>
+          <w:i/>
+          <w:iCs/>
+          <w:sz w:val="28"/>
+          <w:szCs w:val="28"/>
+        </w:rPr>
+        <w:t>class</w:t>
+      </w:r>
+      <w:r>
+        <w:rPr>
+          <w:i/>
+          <w:iCs/>
+          <w:sz w:val="28"/>
+          <w:szCs w:val="28"/>
+          <w:rtl/>
+          <w:lang w:bidi="ar-EG"/>
+        </w:rPr>
+        <w:br/>
+      </w:r>
+      <w:r>
+        <w:rPr>
+          <w:i/>
+          <w:iCs/>
+          <w:sz w:val="28"/>
+          <w:szCs w:val="28"/>
+          <w:rtl/>
+          <w:lang w:bidi="ar-EG"/>
+        </w:rPr>
+        <w:lastRenderedPageBreak/>
+        <w:t>الاول</w:t>
+      </w:r>
+      <w:r>
+        <w:rPr>
+          <w:i/>
+          <w:iCs/>
+          <w:sz w:val="28"/>
+          <w:szCs w:val="28"/>
+          <w:rtl/>
+          <w:lang w:bidi="ar-EG"/>
+        </w:rPr>
+        <w:br/>
+        <w:t>علشان نميز الكتب و نحزفها كلها</w:t>
+      </w:r>
+      <w:r>
+        <w:rPr>
+          <w:i/>
+          <w:iCs/>
+          <w:sz w:val="28"/>
+          <w:szCs w:val="28"/>
+        </w:rPr>
+        <w:br/>
+      </w:r>
+      <w:r>
+        <w:rPr>
+          <w:i/>
+          <w:iCs/>
+          <w:noProof/>
           <w:sz w:val="28"/>
           <w:szCs w:val="28"/>
         </w:rPr>
         <mc:AlternateContent>
           <mc:Choice Requires="wps">
             <w:drawing>
-              <wp:anchor distT="0" distB="0" distL="114300" distR="114300" simplePos="0" relativeHeight="251659264" behindDoc="0" locked="0" layoutInCell="1" allowOverlap="1" wp14:anchorId="54D9EE94" wp14:editId="1783E729">
+              <wp:anchor distT="0" distB="0" distL="114300" distR="114300" simplePos="0" relativeHeight="251659264" behindDoc="0" locked="0" layoutInCell="1" allowOverlap="1" wp14:anchorId="54D9EE94" wp14:editId="08C97C90">
                 <wp:simplePos x="0" y="0"/>
                 <wp:positionH relativeFrom="column">
-                  <wp:posOffset>1895475</wp:posOffset>
+                  <wp:posOffset>2390775</wp:posOffset>
                 </wp:positionH>
                 <wp:positionV relativeFrom="paragraph">
-                  <wp:posOffset>1456690</wp:posOffset>
+                  <wp:posOffset>499110</wp:posOffset>
                 </wp:positionV>
                 <wp:extent cx="1266825" cy="590550"/>
                 <wp:effectExtent l="0" t="0" r="66675" b="57150"/>
@@ -27834,11 +27623,11 @@
           </mc:Choice>
           <mc:Fallback>
             <w:pict>
-              <v:shapetype w14:anchorId="40F8461F" id="_x0000_t32" coordsize="21600,21600" o:spt="32" o:oned="t" path="m,l21600,21600e" filled="f">
+              <v:shapetype w14:anchorId="54FB161A" id="_x0000_t32" coordsize="21600,21600" o:spt="32" o:oned="t" path="m,l21600,21600e" filled="f">
                 <v:path arrowok="t" fillok="f" o:connecttype="none"/>
                 <o:lock v:ext="edit" shapetype="t"/>
               </v:shapetype>
-              <v:shape id="Straight Arrow Connector 2" o:spid="_x0000_s1026" type="#_x0000_t32" style="position:absolute;margin-left:149.25pt;margin-top:114.7pt;width:99.75pt;height:46.5pt;z-index:251659264;visibility:visible;mso-wrap-style:square;mso-width-percent:0;mso-height-percent:0;mso-wrap-distance-left:9pt;mso-wrap-distance-top:0;mso-wrap-distance-right:9pt;mso-wrap-distance-bottom:0;mso-position-horizontal:absolute;mso-position-horizontal-relative:text;mso-position-vertical:absolute;mso-position-vertical-relative:text;mso-width-percent:0;mso-height-percent:0;mso-width-relative:page;mso-height-relative:page" o:gfxdata="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" strokecolor="#ed7d31 [3205]" strokeweight=".5pt">
+              <v:shape id="Straight Arrow Connector 2" o:spid="_x0000_s1026" type="#_x0000_t32" style="position:absolute;margin-left:188.25pt;margin-top:39.3pt;width:99.75pt;height:46.5pt;z-index:251659264;visibility:visible;mso-wrap-style:square;mso-width-percent:0;mso-height-percent:0;mso-wrap-distance-left:9pt;mso-wrap-distance-top:0;mso-wrap-distance-right:9pt;mso-wrap-distance-bottom:0;mso-position-horizontal:absolute;mso-position-horizontal-relative:text;mso-position-vertical:absolute;mso-position-vertical-relative:text;mso-width-percent:0;mso-height-percent:0;mso-width-relative:page;mso-height-relative:page" o:gfxdata="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" strokecolor="#ed7d31 [3205]" strokeweight=".5pt">
                 <v:stroke endarrow="block" joinstyle="miter"/>
               </v:shape>
             </w:pict>
@@ -27854,239 +27643,6 @@
           <w:rtl/>
           <w:lang w:bidi="ar-EG"/>
         </w:rPr>
-        <w:t xml:space="preserve">فى صفحه ال </w:t>
-      </w:r>
-      <w:r>
-        <w:rPr>
-          <w:i/>
-          <w:iCs/>
-          <w:sz w:val="28"/>
-          <w:szCs w:val="28"/>
-        </w:rPr>
-        <w:t>index.html</w:t>
-      </w:r>
-      <w:r>
-        <w:rPr>
-          <w:i/>
-          <w:iCs/>
-          <w:sz w:val="28"/>
-          <w:szCs w:val="28"/>
-          <w:rtl/>
-          <w:lang w:bidi="ar-EG"/>
-        </w:rPr>
-        <w:t xml:space="preserve"> نذهب الى التصنيفات و نديله </w:t>
-      </w:r>
-      <w:r>
-        <w:rPr>
-          <w:i/>
-          <w:iCs/>
-          <w:sz w:val="28"/>
-          <w:szCs w:val="28"/>
-        </w:rPr>
-        <w:t>class</w:t>
-      </w:r>
-      <w:r>
-        <w:rPr>
-          <w:i/>
-          <w:iCs/>
-          <w:sz w:val="28"/>
-          <w:szCs w:val="28"/>
-          <w:rtl/>
-          <w:lang w:bidi="ar-EG"/>
-        </w:rPr>
-        <w:t xml:space="preserve"> علشان نربط بينه و بين الكتب الى ليها نفس ال </w:t>
-      </w:r>
-      <w:r>
-        <w:rPr>
-          <w:i/>
-          <w:iCs/>
-          <w:sz w:val="28"/>
-          <w:szCs w:val="28"/>
-        </w:rPr>
-        <w:t>category</w:t>
-      </w:r>
-      <w:r>
-        <w:rPr>
-          <w:i/>
-          <w:iCs/>
-          <w:sz w:val="28"/>
-          <w:szCs w:val="28"/>
-          <w:rtl/>
-          <w:lang w:bidi="ar-EG"/>
-        </w:rPr>
-        <w:t xml:space="preserve"> نضيف على </w:t>
-      </w:r>
-      <w:r>
-        <w:rPr>
-          <w:i/>
-          <w:iCs/>
-          <w:sz w:val="28"/>
-          <w:szCs w:val="28"/>
-        </w:rPr>
-        <w:t>tag</w:t>
-      </w:r>
-      <w:r>
-        <w:rPr>
-          <w:i/>
-          <w:iCs/>
-          <w:sz w:val="28"/>
-          <w:szCs w:val="28"/>
-          <w:rtl/>
-          <w:lang w:bidi="ar-EG"/>
-        </w:rPr>
-        <w:t xml:space="preserve"> بتاع ال </w:t>
-      </w:r>
-      <w:r>
-        <w:rPr>
-          <w:i/>
-          <w:iCs/>
-          <w:sz w:val="28"/>
-          <w:szCs w:val="28"/>
-        </w:rPr>
-        <w:t>list</w:t>
-      </w:r>
-      <w:r>
-        <w:rPr>
-          <w:i/>
-          <w:iCs/>
-          <w:sz w:val="28"/>
-          <w:szCs w:val="28"/>
-          <w:rtl/>
-          <w:lang w:bidi="ar-EG"/>
-        </w:rPr>
-        <w:t xml:space="preserve">  </w:t>
-      </w:r>
-      <w:r>
-        <w:rPr>
-          <w:i/>
-          <w:iCs/>
-          <w:sz w:val="28"/>
-          <w:szCs w:val="28"/>
-        </w:rPr>
-        <w:t>class</w:t>
-      </w:r>
-      <w:r>
-        <w:rPr>
-          <w:i/>
-          <w:iCs/>
-          <w:sz w:val="28"/>
-          <w:szCs w:val="28"/>
-          <w:rtl/>
-          <w:lang w:bidi="ar-EG"/>
-        </w:rPr>
-        <w:t xml:space="preserve"> باسم+</w:t>
-      </w:r>
-      <w:r>
-        <w:rPr>
-          <w:i/>
-          <w:iCs/>
-          <w:sz w:val="28"/>
-          <w:szCs w:val="28"/>
-        </w:rPr>
-        <w:t>id</w:t>
-      </w:r>
-      <w:r>
-        <w:rPr>
-          <w:i/>
-          <w:iCs/>
-          <w:sz w:val="28"/>
-          <w:szCs w:val="28"/>
-          <w:rtl/>
-          <w:lang w:bidi="ar-EG"/>
-        </w:rPr>
-        <w:t xml:space="preserve"> كالتالى</w:t>
-      </w:r>
-      <w:r>
-        <w:rPr>
-          <w:i/>
-          <w:iCs/>
-          <w:sz w:val="28"/>
-          <w:szCs w:val="28"/>
-          <w:rtl/>
-          <w:lang w:bidi="ar-EG"/>
-        </w:rPr>
-        <w:br/>
-      </w:r>
-      <w:r>
-        <w:rPr>
-          <w:i/>
-          <w:iCs/>
-          <w:sz w:val="28"/>
-          <w:szCs w:val="28"/>
-        </w:rPr>
-        <w:t>&lt;li class=”nav-item cat{{cat.id}}”&gt;</w:t>
-      </w:r>
-      <w:r>
-        <w:rPr>
-          <w:i/>
-          <w:iCs/>
-          <w:sz w:val="28"/>
-          <w:szCs w:val="28"/>
-        </w:rPr>
-        <w:br/>
-      </w:r>
-      <w:r>
-        <w:rPr>
-          <w:i/>
-          <w:iCs/>
-          <w:sz w:val="28"/>
-          <w:szCs w:val="28"/>
-          <w:rtl/>
-          <w:lang w:bidi="ar-EG"/>
-        </w:rPr>
-        <w:t xml:space="preserve">و نذهب الى الكتاب و نديله 2 من </w:t>
-      </w:r>
-      <w:r>
-        <w:rPr>
-          <w:i/>
-          <w:iCs/>
-          <w:sz w:val="28"/>
-          <w:szCs w:val="28"/>
-        </w:rPr>
-        <w:t>class</w:t>
-      </w:r>
-      <w:r>
-        <w:rPr>
-          <w:i/>
-          <w:iCs/>
-          <w:sz w:val="28"/>
-          <w:szCs w:val="28"/>
-          <w:rtl/>
-          <w:lang w:bidi="ar-EG"/>
-        </w:rPr>
-        <w:br/>
-        <w:t>الاول</w:t>
-      </w:r>
-      <w:r>
-        <w:rPr>
-          <w:i/>
-          <w:iCs/>
-          <w:sz w:val="28"/>
-          <w:szCs w:val="28"/>
-          <w:rtl/>
-          <w:lang w:bidi="ar-EG"/>
-        </w:rPr>
-        <w:br/>
-        <w:t>علشان نميز الكتب و نحزفها كلها</w:t>
-      </w:r>
-      <w:r>
-        <w:rPr>
-          <w:i/>
-          <w:iCs/>
-          <w:sz w:val="28"/>
-          <w:szCs w:val="28"/>
-        </w:rPr>
-        <w:br/>
-      </w:r>
-      <w:r>
-        <w:rPr>
-          <w:i/>
-          <w:iCs/>
-          <w:sz w:val="28"/>
-          <w:szCs w:val="28"/>
-          <w:rtl/>
-          <w:lang w:bidi="ar-EG"/>
-        </w:rPr>
         <w:t xml:space="preserve">نضيف فى </w:t>
       </w:r>
       <w:r>
@@ -28208,8 +27764,7 @@
         <w:rPr>
           <w:i/>
           <w:iCs/>
-          <w:sz w:val="28"/>
-          <w:szCs w:val="28"/>
+          <w:color w:val="4472C4" w:themeColor="accent1"/>
         </w:rPr>
         <w:t xml:space="preserve">&lt;div id=”” class=”col-md-4 </w:t>
       </w:r>
@@ -28218,8 +27773,7 @@
         <w:rPr>
           <w:i/>
           <w:iCs/>
-          <w:sz w:val="28"/>
-          <w:szCs w:val="28"/>
+          <w:color w:val="4472C4" w:themeColor="accent1"/>
         </w:rPr>
         <w:t>bookhide</w:t>
       </w:r>
@@ -28228,8 +27782,7 @@
         <w:rPr>
           <w:i/>
           <w:iCs/>
-          <w:sz w:val="28"/>
-          <w:szCs w:val="28"/>
+          <w:color w:val="4472C4" w:themeColor="accent1"/>
         </w:rPr>
         <w:t xml:space="preserve">  book{{book.category.id}}”&gt;</w:t>
       </w:r>
@@ -28341,14 +27894,20 @@
           <w:szCs w:val="28"/>
         </w:rPr>
         <w:br/>
+      </w:r>
+      <w:r>
+        <w:rPr>
+          <w:i/>
+          <w:iCs/>
+          <w:color w:val="4472C4" w:themeColor="accent1"/>
+        </w:rPr>
         <w:t>&lt;script&gt;</w:t>
       </w:r>
       <w:r>
         <w:rPr>
           <w:i/>
           <w:iCs/>
-          <w:sz w:val="28"/>
-          <w:szCs w:val="28"/>
+          <w:color w:val="4472C4" w:themeColor="accent1"/>
         </w:rPr>
         <w:br/>
         <w:t>{% for book in books %}</w:t>
@@ -28357,8 +27916,7 @@
         <w:rPr>
           <w:i/>
           <w:iCs/>
-          <w:sz w:val="28"/>
-          <w:szCs w:val="28"/>
+          <w:color w:val="4472C4" w:themeColor="accent1"/>
         </w:rPr>
         <w:br/>
         <w:t>$(“.cat{{book.category.id}}”).click(function(){</w:t>
@@ -28367,8 +27925,7 @@
         <w:rPr>
           <w:i/>
           <w:iCs/>
-          <w:sz w:val="28"/>
-          <w:szCs w:val="28"/>
+          <w:color w:val="4472C4" w:themeColor="accent1"/>
         </w:rPr>
         <w:br/>
         <w:t>$(“.</w:t>
@@ -28378,8 +27935,7 @@
         <w:rPr>
           <w:i/>
           <w:iCs/>
-          <w:sz w:val="28"/>
-          <w:szCs w:val="28"/>
+          <w:color w:val="4472C4" w:themeColor="accent1"/>
         </w:rPr>
         <w:t>bookhide</w:t>
       </w:r>
@@ -28388,8 +27944,7 @@
         <w:rPr>
           <w:i/>
           <w:iCs/>
-          <w:sz w:val="28"/>
-          <w:szCs w:val="28"/>
+          <w:color w:val="4472C4" w:themeColor="accent1"/>
         </w:rPr>
         <w:t>”).hide()</w:t>
       </w:r>
@@ -28397,8 +27952,7 @@
         <w:rPr>
           <w:i/>
           <w:iCs/>
-          <w:sz w:val="28"/>
-          <w:szCs w:val="28"/>
+          <w:color w:val="4472C4" w:themeColor="accent1"/>
         </w:rPr>
         <w:br/>
         <w:t>$(“.book{{book.category.id}}”).show()</w:t>
@@ -28407,8 +27961,7 @@
         <w:rPr>
           <w:i/>
           <w:iCs/>
-          <w:sz w:val="28"/>
-          <w:szCs w:val="28"/>
+          <w:color w:val="4472C4" w:themeColor="accent1"/>
         </w:rPr>
         <w:br/>
         <w:t>});</w:t>
@@ -28417,8 +27970,7 @@
         <w:rPr>
           <w:i/>
           <w:iCs/>
-          <w:sz w:val="28"/>
-          <w:szCs w:val="28"/>
+          <w:color w:val="4472C4" w:themeColor="accent1"/>
         </w:rPr>
         <w:br/>
         <w:t xml:space="preserve">{% </w:t>
@@ -28428,8 +27980,7 @@
         <w:rPr>
           <w:i/>
           <w:iCs/>
-          <w:sz w:val="28"/>
-          <w:szCs w:val="28"/>
+          <w:color w:val="4472C4" w:themeColor="accent1"/>
         </w:rPr>
         <w:t>endfor</w:t>
       </w:r>
@@ -28438,8 +27989,7 @@
         <w:rPr>
           <w:i/>
           <w:iCs/>
-          <w:sz w:val="28"/>
-          <w:szCs w:val="28"/>
+          <w:color w:val="4472C4" w:themeColor="accent1"/>
         </w:rPr>
         <w:t xml:space="preserve"> %}</w:t>
       </w:r>
@@ -28447,8 +27997,7 @@
         <w:rPr>
           <w:i/>
           <w:iCs/>
-          <w:sz w:val="28"/>
-          <w:szCs w:val="28"/>
+          <w:color w:val="4472C4" w:themeColor="accent1"/>
         </w:rPr>
         <w:br/>
         <w:t>&lt;/script&gt;</w:t>
@@ -28484,8 +28033,22 @@
           <w:iCs/>
           <w:sz w:val="28"/>
           <w:szCs w:val="28"/>
-        </w:rPr>
-      </w:pPr>
+          <w:rtl/>
+          <w:lang w:bidi="ar-EG"/>
+        </w:rPr>
+      </w:pPr>
+      <w:r>
+        <w:rPr>
+          <w:rFonts w:hint="cs"/>
+          <w:i/>
+          <w:iCs/>
+          <w:sz w:val="28"/>
+          <w:szCs w:val="28"/>
+          <w:rtl/>
+          <w:lang w:bidi="ar-EG"/>
+        </w:rPr>
+        <w:t xml:space="preserve">نعمل </w:t>
+      </w:r>
       <w:r>
         <w:rPr>
           <w:i/>
@@ -28526,6 +28089,67 @@
         </w:rPr>
         <w:t>sidebar</w:t>
       </w:r>
+      <w:r>
+        <w:rPr>
+          <w:rFonts w:hint="cs"/>
+          <w:i/>
+          <w:iCs/>
+          <w:sz w:val="28"/>
+          <w:szCs w:val="28"/>
+          <w:rtl/>
+        </w:rPr>
+        <w:t xml:space="preserve"> </w:t>
+      </w:r>
+      <w:r>
+        <w:rPr>
+          <w:rFonts w:hint="cs"/>
+          <w:i/>
+          <w:iCs/>
+          <w:color w:val="FF0000"/>
+          <w:sz w:val="28"/>
+          <w:szCs w:val="28"/>
+          <w:rtl/>
+        </w:rPr>
+        <w:t xml:space="preserve"> </w:t>
+      </w:r>
+      <w:r>
+        <w:rPr>
+          <w:rFonts w:hint="cs"/>
+          <w:i/>
+          <w:iCs/>
+          <w:color w:val="FF0000"/>
+          <w:sz w:val="28"/>
+          <w:szCs w:val="28"/>
+          <w:highlight w:val="yellow"/>
+          <w:rtl/>
+        </w:rPr>
+        <w:t xml:space="preserve">لاكن سوف نقوم فقط بوضع ال </w:t>
+      </w:r>
+      <w:r>
+        <w:rPr>
+          <w:i/>
+          <w:iCs/>
+          <w:color w:val="FF0000"/>
+          <w:sz w:val="28"/>
+          <w:szCs w:val="28"/>
+          <w:highlight w:val="yellow"/>
+        </w:rPr>
+        <w:t>class</w:t>
+      </w:r>
+      <w:r>
+        <w:rPr>
+          <w:rFonts w:hint="cs"/>
+          <w:i/>
+          <w:iCs/>
+          <w:color w:val="FF0000"/>
+          <w:sz w:val="28"/>
+          <w:szCs w:val="28"/>
+          <w:highlight w:val="yellow"/>
+          <w:rtl/>
+          <w:lang w:bidi="ar-EG"/>
+        </w:rPr>
+        <w:t xml:space="preserve"> للزر الى هنضغظ عليه لان باقى الخطوات تم صنعها من قبل فى الخطو السابقة</w:t>
+      </w:r>
     </w:p>
     <w:p>
       <w:pPr>
@@ -28533,21 +28157,652 @@
         <w:rPr>
           <w:i/>
           <w:iCs/>
-          <w:sz w:val="28"/>
-          <w:szCs w:val="28"/>
-        </w:rPr>
-      </w:pPr>
+          <w:color w:val="4472C4" w:themeColor="accent1"/>
+        </w:rPr>
+      </w:pPr>
+      <w:r>
+        <w:rPr>
+          <w:i/>
+          <w:iCs/>
+          <w:color w:val="4472C4" w:themeColor="accent1"/>
+        </w:rPr>
+        <w:t>&lt;li style="cursor: pointer;" class="nav-item cat{{cat.id}}"&gt;</w:t>
+      </w:r>
     </w:p>
     <w:p>
       <w:pPr>
         <w:bidi/>
         <w:rPr>
-          <w:rStyle w:val="IntenseEmphasis"/>
-          <w:color w:val="auto"/>
-          <w:sz w:val="28"/>
-          <w:szCs w:val="28"/>
-        </w:rPr>
-      </w:pPr>
+          <w:i/>
+          <w:iCs/>
+          <w:sz w:val="28"/>
+          <w:szCs w:val="28"/>
+          <w:rtl/>
+          <w:lang w:bidi="ar-EG"/>
+        </w:rPr>
+      </w:pPr>
+    </w:p>
+    <w:p>
+      <w:pPr>
+        <w:bidi/>
+        <w:rPr>
+          <w:i/>
+          <w:iCs/>
+          <w:sz w:val="28"/>
+          <w:szCs w:val="28"/>
+          <w:lang w:bidi="ar-EG"/>
+        </w:rPr>
+      </w:pPr>
+      <w:r>
+        <w:rPr>
+          <w:rFonts w:hint="cs"/>
+          <w:i/>
+          <w:iCs/>
+          <w:sz w:val="28"/>
+          <w:szCs w:val="28"/>
+          <w:rtl/>
+          <w:lang w:bidi="ar-EG"/>
+        </w:rPr>
+        <w:t>نعمل نفس الشئ فى الكتب التى تم البيع او تاجرها او متاحه</w:t>
+      </w:r>
+      <w:r>
+        <w:rPr>
+          <w:i/>
+          <w:iCs/>
+          <w:sz w:val="28"/>
+          <w:szCs w:val="28"/>
+          <w:lang w:bidi="ar-EG"/>
+        </w:rPr>
+        <w:br/>
+      </w:r>
+      <w:r>
+        <w:rPr>
+          <w:rFonts w:hint="cs"/>
+          <w:i/>
+          <w:iCs/>
+          <w:sz w:val="28"/>
+          <w:szCs w:val="28"/>
+          <w:rtl/>
+          <w:lang w:bidi="ar-EG"/>
+        </w:rPr>
+        <w:t xml:space="preserve">فى ال </w:t>
+      </w:r>
+      <w:r>
+        <w:rPr>
+          <w:i/>
+          <w:iCs/>
+          <w:sz w:val="28"/>
+          <w:szCs w:val="28"/>
+          <w:lang w:bidi="ar-EG"/>
+        </w:rPr>
+        <w:t>sidebar</w:t>
+      </w:r>
+      <w:r>
+        <w:rPr>
+          <w:i/>
+          <w:iCs/>
+          <w:sz w:val="28"/>
+          <w:szCs w:val="28"/>
+          <w:rtl/>
+          <w:lang w:bidi="ar-EG"/>
+        </w:rPr>
+        <w:br/>
+      </w:r>
+      <w:r>
+        <w:rPr>
+          <w:rFonts w:hint="cs"/>
+          <w:i/>
+          <w:iCs/>
+          <w:sz w:val="28"/>
+          <w:szCs w:val="28"/>
+          <w:rtl/>
+          <w:lang w:bidi="ar-EG"/>
+        </w:rPr>
+        <w:t>نذهب عند كل زر للاختيار</w:t>
+      </w:r>
+      <w:r>
+        <w:rPr>
+          <w:i/>
+          <w:iCs/>
+          <w:sz w:val="28"/>
+          <w:szCs w:val="28"/>
+          <w:rtl/>
+          <w:lang w:bidi="ar-EG"/>
+        </w:rPr>
+        <w:br/>
+      </w:r>
+      <w:r>
+        <w:rPr>
+          <w:rFonts w:hint="cs"/>
+          <w:i/>
+          <w:iCs/>
+          <w:sz w:val="28"/>
+          <w:szCs w:val="28"/>
+          <w:rtl/>
+          <w:lang w:bidi="ar-EG"/>
+        </w:rPr>
+        <w:t xml:space="preserve">عند كل اختيار نحط </w:t>
+      </w:r>
+      <w:r>
+        <w:rPr>
+          <w:i/>
+          <w:iCs/>
+          <w:sz w:val="28"/>
+          <w:szCs w:val="28"/>
+          <w:lang w:bidi="ar-EG"/>
+        </w:rPr>
+        <w:t>class</w:t>
+      </w:r>
+      <w:r>
+        <w:rPr>
+          <w:i/>
+          <w:iCs/>
+          <w:sz w:val="28"/>
+          <w:szCs w:val="28"/>
+          <w:rtl/>
+          <w:lang w:bidi="ar-EG"/>
+        </w:rPr>
+        <w:br/>
+      </w:r>
+      <w:proofErr w:type="spellStart"/>
+      <w:r>
+        <w:rPr>
+          <w:i/>
+          <w:iCs/>
+          <w:color w:val="4472C4" w:themeColor="accent1"/>
+        </w:rPr>
+        <w:t>statussold</w:t>
+      </w:r>
+      <w:proofErr w:type="spellEnd"/>
+      <w:r>
+        <w:rPr>
+          <w:i/>
+          <w:iCs/>
+          <w:color w:val="4472C4" w:themeColor="accent1"/>
+        </w:rPr>
+        <w:br/>
+      </w:r>
+      <w:proofErr w:type="spellStart"/>
+      <w:r>
+        <w:rPr>
+          <w:i/>
+          <w:iCs/>
+          <w:color w:val="4472C4" w:themeColor="accent1"/>
+        </w:rPr>
+        <w:t>statusrental</w:t>
+      </w:r>
+      <w:proofErr w:type="spellEnd"/>
+      <w:r>
+        <w:rPr>
+          <w:i/>
+          <w:iCs/>
+          <w:color w:val="4472C4" w:themeColor="accent1"/>
+        </w:rPr>
+        <w:br/>
+      </w:r>
+      <w:proofErr w:type="spellStart"/>
+      <w:r>
+        <w:rPr>
+          <w:i/>
+          <w:iCs/>
+          <w:color w:val="4472C4" w:themeColor="accent1"/>
+        </w:rPr>
+        <w:t>statusavailble</w:t>
+      </w:r>
+      <w:proofErr w:type="spellEnd"/>
+    </w:p>
+    <w:p>
+      <w:pPr>
+        <w:bidi/>
+        <w:rPr>
+          <w:i/>
+          <w:iCs/>
+          <w:color w:val="4472C4" w:themeColor="accent1"/>
+        </w:rPr>
+      </w:pPr>
+      <w:r>
+        <w:rPr>
+          <w:rFonts w:hint="cs"/>
+          <w:i/>
+          <w:iCs/>
+          <w:sz w:val="28"/>
+          <w:szCs w:val="28"/>
+          <w:rtl/>
+        </w:rPr>
+        <w:t xml:space="preserve">ثم نذهب الى </w:t>
+      </w:r>
+      <w:r>
+        <w:rPr>
+          <w:i/>
+          <w:iCs/>
+          <w:sz w:val="28"/>
+          <w:szCs w:val="28"/>
+        </w:rPr>
+        <w:t>index</w:t>
+      </w:r>
+      <w:r>
+        <w:rPr>
+          <w:rFonts w:hint="cs"/>
+          <w:i/>
+          <w:iCs/>
+          <w:sz w:val="28"/>
+          <w:szCs w:val="28"/>
+          <w:rtl/>
+          <w:lang w:bidi="ar-EG"/>
+        </w:rPr>
+        <w:t xml:space="preserve"> حيث يظهر التغيرات فى الكتب و نضيف على الكتاب </w:t>
+      </w:r>
+      <w:r>
+        <w:rPr>
+          <w:i/>
+          <w:iCs/>
+          <w:sz w:val="28"/>
+          <w:szCs w:val="28"/>
+          <w:lang w:bidi="ar-EG"/>
+        </w:rPr>
+        <w:t>class</w:t>
+      </w:r>
+      <w:r>
+        <w:rPr>
+          <w:i/>
+          <w:iCs/>
+          <w:sz w:val="28"/>
+          <w:szCs w:val="28"/>
+          <w:lang w:bidi="ar-EG"/>
+        </w:rPr>
+        <w:br/>
+      </w:r>
+      <w:r>
+        <w:rPr>
+          <w:i/>
+          <w:iCs/>
+          <w:color w:val="4472C4" w:themeColor="accent1"/>
+        </w:rPr>
+        <w:t>book{{</w:t>
+      </w:r>
+      <w:proofErr w:type="spellStart"/>
+      <w:r>
+        <w:rPr>
+          <w:i/>
+          <w:iCs/>
+          <w:color w:val="4472C4" w:themeColor="accent1"/>
+        </w:rPr>
+        <w:t>book.status</w:t>
+      </w:r>
+      <w:proofErr w:type="spellEnd"/>
+      <w:r>
+        <w:rPr>
+          <w:i/>
+          <w:iCs/>
+          <w:color w:val="4472C4" w:themeColor="accent1"/>
+        </w:rPr>
+        <w:t>}}</w:t>
+      </w:r>
+      <w:r>
+        <w:rPr>
+          <w:i/>
+          <w:iCs/>
+          <w:sz w:val="28"/>
+          <w:szCs w:val="28"/>
+          <w:lang w:bidi="ar-EG"/>
+        </w:rPr>
+        <w:br/>
+      </w:r>
+      <w:r>
+        <w:rPr>
+          <w:rFonts w:hint="cs"/>
+          <w:i/>
+          <w:iCs/>
+          <w:sz w:val="28"/>
+          <w:szCs w:val="28"/>
+          <w:rtl/>
+          <w:lang w:bidi="ar-EG"/>
+        </w:rPr>
+        <w:t xml:space="preserve">ثم فى ال </w:t>
+      </w:r>
+      <w:r>
+        <w:rPr>
+          <w:i/>
+          <w:iCs/>
+          <w:sz w:val="28"/>
+          <w:szCs w:val="28"/>
+          <w:lang w:bidi="ar-EG"/>
+        </w:rPr>
+        <w:t>base.html</w:t>
+      </w:r>
+      <w:r>
+        <w:rPr>
+          <w:i/>
+          <w:iCs/>
+          <w:sz w:val="28"/>
+          <w:szCs w:val="28"/>
+          <w:rtl/>
+          <w:lang w:bidi="ar-EG"/>
+        </w:rPr>
+        <w:br/>
+      </w:r>
+      <w:r>
+        <w:rPr>
+          <w:i/>
+          <w:iCs/>
+          <w:color w:val="4472C4" w:themeColor="accent1"/>
+        </w:rPr>
+        <w:t>$(“.status{{</w:t>
+      </w:r>
+      <w:proofErr w:type="spellStart"/>
+      <w:r>
+        <w:rPr>
+          <w:i/>
+          <w:iCs/>
+          <w:color w:val="4472C4" w:themeColor="accent1"/>
+        </w:rPr>
+        <w:t>book.status</w:t>
+      </w:r>
+      <w:proofErr w:type="spellEnd"/>
+      <w:r>
+        <w:rPr>
+          <w:i/>
+          <w:iCs/>
+          <w:color w:val="4472C4" w:themeColor="accent1"/>
+        </w:rPr>
+        <w:t>}}”).click(function(){</w:t>
+      </w:r>
+    </w:p>
+    <w:p>
+      <w:pPr>
+        <w:bidi/>
+        <w:rPr>
+          <w:i/>
+          <w:iCs/>
+          <w:color w:val="4472C4" w:themeColor="accent1"/>
+        </w:rPr>
+      </w:pPr>
+      <w:r>
+        <w:rPr>
+          <w:i/>
+          <w:iCs/>
+          <w:color w:val="4472C4" w:themeColor="accent1"/>
+        </w:rPr>
+        <w:lastRenderedPageBreak/>
+        <w:t>$(</w:t>
+      </w:r>
+      <w:proofErr w:type="gramStart"/>
+      <w:r>
+        <w:rPr>
+          <w:i/>
+          <w:iCs/>
+          <w:color w:val="4472C4" w:themeColor="accent1"/>
+        </w:rPr>
+        <w:t>“.</w:t>
+      </w:r>
+      <w:proofErr w:type="spellStart"/>
+      <w:r>
+        <w:rPr>
+          <w:i/>
+          <w:iCs/>
+          <w:color w:val="4472C4" w:themeColor="accent1"/>
+        </w:rPr>
+        <w:t>bookhide</w:t>
+      </w:r>
+      <w:proofErr w:type="spellEnd"/>
+      <w:proofErr w:type="gramEnd"/>
+      <w:r>
+        <w:rPr>
+          <w:i/>
+          <w:iCs/>
+          <w:color w:val="4472C4" w:themeColor="accent1"/>
+        </w:rPr>
+        <w:t>”).hide()</w:t>
+      </w:r>
+      <w:r>
+        <w:rPr>
+          <w:i/>
+          <w:iCs/>
+          <w:color w:val="4472C4" w:themeColor="accent1"/>
+        </w:rPr>
+        <w:br/>
+        <w:t>$(“.book{{</w:t>
+      </w:r>
+      <w:proofErr w:type="spellStart"/>
+      <w:r>
+        <w:rPr>
+          <w:i/>
+          <w:iCs/>
+          <w:color w:val="4472C4" w:themeColor="accent1"/>
+        </w:rPr>
+        <w:t>book.status</w:t>
+      </w:r>
+      <w:proofErr w:type="spellEnd"/>
+      <w:r>
+        <w:rPr>
+          <w:i/>
+          <w:iCs/>
+          <w:color w:val="4472C4" w:themeColor="accent1"/>
+        </w:rPr>
+        <w:t>}}”).show()</w:t>
+      </w:r>
+      <w:r>
+        <w:rPr>
+          <w:i/>
+          <w:iCs/>
+          <w:color w:val="4472C4" w:themeColor="accent1"/>
+        </w:rPr>
+        <w:br/>
+        <w:t>});</w:t>
+      </w:r>
+    </w:p>
+    <w:p>
+      <w:pPr>
+        <w:bidi/>
+        <w:rPr>
+          <w:rStyle w:val="IntenseEmphasis"/>
+          <w:color w:val="auto"/>
+          <w:sz w:val="28"/>
+          <w:szCs w:val="28"/>
+        </w:rPr>
+      </w:pPr>
+    </w:p>
+    <w:p>
+      <w:pPr>
+        <w:bidi/>
+        <w:rPr>
+          <w:rStyle w:val="IntenseEmphasis"/>
+          <w:color w:val="auto"/>
+          <w:sz w:val="28"/>
+          <w:szCs w:val="28"/>
+        </w:rPr>
+      </w:pPr>
+    </w:p>
+    <w:p>
+      <w:pPr>
+        <w:bidi/>
+        <w:rPr>
+          <w:rStyle w:val="IntenseEmphasis"/>
+          <w:color w:val="auto"/>
+          <w:sz w:val="28"/>
+          <w:szCs w:val="28"/>
+          <w:lang w:bidi="ar-EG"/>
+        </w:rPr>
+      </w:pPr>
+      <w:r>
+        <w:rPr>
+          <w:rStyle w:val="IntenseEmphasis"/>
+          <w:rFonts w:hint="cs"/>
+          <w:color w:val="auto"/>
+          <w:sz w:val="28"/>
+          <w:szCs w:val="28"/>
+          <w:rtl/>
+          <w:lang w:bidi="ar-EG"/>
+        </w:rPr>
+        <w:t xml:space="preserve">تعديل ال </w:t>
+      </w:r>
+      <w:r>
+        <w:rPr>
+          <w:rStyle w:val="IntenseEmphasis"/>
+          <w:color w:val="auto"/>
+          <w:sz w:val="28"/>
+          <w:szCs w:val="28"/>
+          <w:lang w:bidi="ar-EG"/>
+        </w:rPr>
+        <w:t xml:space="preserve">home , </w:t>
+      </w:r>
+      <w:proofErr w:type="spellStart"/>
+      <w:r>
+        <w:rPr>
+          <w:rStyle w:val="IntenseEmphasis"/>
+          <w:color w:val="auto"/>
+          <w:sz w:val="28"/>
+          <w:szCs w:val="28"/>
+          <w:lang w:bidi="ar-EG"/>
+        </w:rPr>
+        <w:t>nouvil</w:t>
+      </w:r>
+      <w:proofErr w:type="spellEnd"/>
+      <w:r>
+        <w:rPr>
+          <w:rStyle w:val="IntenseEmphasis"/>
+          <w:color w:val="auto"/>
+          <w:sz w:val="28"/>
+          <w:szCs w:val="28"/>
+          <w:lang w:bidi="ar-EG"/>
+        </w:rPr>
+        <w:t xml:space="preserve">, abdelrahman, </w:t>
+      </w:r>
+      <w:proofErr w:type="spellStart"/>
+      <w:r>
+        <w:rPr>
+          <w:rStyle w:val="IntenseEmphasis"/>
+          <w:color w:val="auto"/>
+          <w:sz w:val="28"/>
+          <w:szCs w:val="28"/>
+          <w:lang w:bidi="ar-EG"/>
+        </w:rPr>
+        <w:t>newbooks</w:t>
+      </w:r>
+      <w:proofErr w:type="spellEnd"/>
+      <w:r>
+        <w:rPr>
+          <w:rStyle w:val="IntenseEmphasis"/>
+          <w:color w:val="auto"/>
+          <w:sz w:val="28"/>
+          <w:szCs w:val="28"/>
+          <w:lang w:bidi="ar-EG"/>
+        </w:rPr>
+        <w:br/>
+      </w:r>
+      <w:r>
+        <w:rPr>
+          <w:rStyle w:val="IntenseEmphasis"/>
+          <w:rFonts w:hint="cs"/>
+          <w:color w:val="auto"/>
+          <w:sz w:val="28"/>
+          <w:szCs w:val="28"/>
+          <w:rtl/>
+          <w:lang w:bidi="ar-EG"/>
+        </w:rPr>
+        <w:t>كل الى بنعمله بنعدل</w:t>
+      </w:r>
+      <w:proofErr w:type="spellStart"/>
+      <w:r>
+        <w:rPr>
+          <w:rStyle w:val="IntenseEmphasis"/>
+          <w:color w:val="auto"/>
+          <w:sz w:val="28"/>
+          <w:szCs w:val="28"/>
+          <w:lang w:bidi="ar-EG"/>
+        </w:rPr>
+        <w:t>href</w:t>
+      </w:r>
+      <w:proofErr w:type="spellEnd"/>
+      <w:r>
+        <w:rPr>
+          <w:rStyle w:val="IntenseEmphasis"/>
+          <w:rFonts w:hint="cs"/>
+          <w:color w:val="auto"/>
+          <w:sz w:val="28"/>
+          <w:szCs w:val="28"/>
+          <w:rtl/>
+          <w:lang w:bidi="ar-EG"/>
+        </w:rPr>
+        <w:t xml:space="preserve"> لكل واحده ب </w:t>
+      </w:r>
+      <w:r>
+        <w:rPr>
+          <w:rStyle w:val="IntenseEmphasis"/>
+          <w:color w:val="auto"/>
+          <w:sz w:val="28"/>
+          <w:szCs w:val="28"/>
+          <w:lang w:bidi="ar-EG"/>
+        </w:rPr>
+        <w:t>tag</w:t>
+      </w:r>
+      <w:r>
+        <w:rPr>
+          <w:rStyle w:val="IntenseEmphasis"/>
+          <w:rFonts w:hint="cs"/>
+          <w:color w:val="auto"/>
+          <w:sz w:val="28"/>
+          <w:szCs w:val="28"/>
+          <w:rtl/>
+          <w:lang w:bidi="ar-EG"/>
+        </w:rPr>
+        <w:t xml:space="preserve"> بتاع </w:t>
+      </w:r>
+      <w:proofErr w:type="spellStart"/>
+      <w:r>
+        <w:rPr>
+          <w:rStyle w:val="IntenseEmphasis"/>
+          <w:color w:val="auto"/>
+          <w:sz w:val="28"/>
+          <w:szCs w:val="28"/>
+          <w:lang w:bidi="ar-EG"/>
+        </w:rPr>
+        <w:t>url</w:t>
+      </w:r>
+      <w:proofErr w:type="spellEnd"/>
+      <w:r>
+        <w:rPr>
+          <w:rStyle w:val="IntenseEmphasis"/>
+          <w:rFonts w:hint="cs"/>
+          <w:color w:val="auto"/>
+          <w:sz w:val="28"/>
+          <w:szCs w:val="28"/>
+          <w:rtl/>
+          <w:lang w:bidi="ar-EG"/>
+        </w:rPr>
+        <w:t xml:space="preserve"> كالتالى </w:t>
+      </w:r>
+      <w:r>
+        <w:rPr>
+          <w:rStyle w:val="IntenseEmphasis"/>
+          <w:color w:val="auto"/>
+          <w:sz w:val="28"/>
+          <w:szCs w:val="28"/>
+          <w:rtl/>
+          <w:lang w:bidi="ar-EG"/>
+        </w:rPr>
+        <w:br/>
+      </w:r>
+      <w:r>
+        <w:rPr>
+          <w:color w:val="4472C4" w:themeColor="accent1"/>
+        </w:rPr>
+        <w:t xml:space="preserve">“{% </w:t>
+      </w:r>
+      <w:proofErr w:type="spellStart"/>
+      <w:r>
+        <w:rPr>
+          <w:color w:val="4472C4" w:themeColor="accent1"/>
+        </w:rPr>
+        <w:t>url</w:t>
+      </w:r>
+      <w:proofErr w:type="spellEnd"/>
+      <w:r>
+        <w:rPr>
+          <w:color w:val="4472C4" w:themeColor="accent1"/>
+        </w:rPr>
+        <w:t xml:space="preserve"> ‘index’ %}”</w:t>
+      </w:r>
     </w:p>
     <w:sectPr>
       <w:pgSz w:w="12240" w:h="15840"/>

</xml_diff>